<commit_message>
Add notes and presentation for TMG meeting on October 6, 2025
</commit_message>
<xml_diff>
--- a/meetings/20251006/advance-trauma-tmg-meeting-20251006.docx
+++ b/meetings/20251006/advance-trauma-tmg-meeting-20251006.docx
@@ -475,84 +475,6 @@
           <w:rFonts w:ascii="Helvetica Neue Light" w:hAnsi="Helvetica Neue Light"/>
         </w:rPr>
         <w:t xml:space="preserve"> (MGW)</w:t>
-      </w:r>
-    </w:p>
-    <w:p>
-      <w:pPr>
-        <w:pStyle w:val="Members"/>
-        <w:rPr>
-          <w:rFonts w:ascii="Helvetica Neue Light" w:hAnsi="Helvetica Neue Light"/>
-          <w:lang w:val="sv-SE"/>
-        </w:rPr>
-      </w:pPr>
-      <w:proofErr w:type="spellStart"/>
-      <w:r>
-        <w:rPr>
-          <w:rFonts w:ascii="Helvetica Neue Light" w:hAnsi="Helvetica Neue Light"/>
-          <w:lang w:val="sv-SE"/>
-        </w:rPr>
-        <w:t>Vivekanand</w:t>
-      </w:r>
-      <w:proofErr w:type="spellEnd"/>
-      <w:r>
-        <w:rPr>
-          <w:rFonts w:ascii="Helvetica Neue Light" w:hAnsi="Helvetica Neue Light"/>
-          <w:lang w:val="sv-SE"/>
-        </w:rPr>
-        <w:t xml:space="preserve"> </w:t>
-      </w:r>
-      <w:proofErr w:type="spellStart"/>
-      <w:r>
-        <w:rPr>
-          <w:rFonts w:ascii="Helvetica Neue Light" w:hAnsi="Helvetica Neue Light"/>
-          <w:lang w:val="sv-SE"/>
-        </w:rPr>
-        <w:t>Jh</w:t>
-      </w:r>
-      <w:r>
-        <w:rPr>
-          <w:rFonts w:ascii="Helvetica Neue Light" w:hAnsi="Helvetica Neue Light"/>
-          <w:lang w:val="sv-SE"/>
-        </w:rPr>
-        <w:t>a</w:t>
-      </w:r>
-      <w:proofErr w:type="spellEnd"/>
-      <w:r>
-        <w:rPr>
-          <w:rFonts w:ascii="Helvetica Neue Light" w:hAnsi="Helvetica Neue Light"/>
-          <w:lang w:val="sv-SE"/>
-        </w:rPr>
-        <w:t xml:space="preserve"> </w:t>
-      </w:r>
-      <w:r>
-        <w:rPr>
-          <w:rFonts w:ascii="Helvetica Neue Light" w:hAnsi="Helvetica Neue Light"/>
-          <w:lang w:val="sv-SE"/>
-        </w:rPr>
-        <w:t>(VJ)</w:t>
-      </w:r>
-    </w:p>
-    <w:p>
-      <w:pPr>
-        <w:pStyle w:val="Members"/>
-        <w:rPr>
-          <w:rFonts w:ascii="Helvetica Neue Light" w:hAnsi="Helvetica Neue Light"/>
-          <w:lang w:val="sv-SE"/>
-        </w:rPr>
-      </w:pPr>
-      <w:r>
-        <w:rPr>
-          <w:rFonts w:ascii="Helvetica Neue Light" w:hAnsi="Helvetica Neue Light"/>
-          <w:lang w:val="sv-SE"/>
-        </w:rPr>
-        <w:t>Johanna Berg</w:t>
-      </w:r>
-      <w:r>
-        <w:rPr>
-          <w:rFonts w:ascii="Helvetica Neue Light" w:hAnsi="Helvetica Neue Light"/>
-          <w:lang w:val="sv-SE"/>
-        </w:rPr>
-        <w:t xml:space="preserve"> (JB)</w:t>
       </w:r>
     </w:p>
     <w:p>
@@ -715,6 +637,274 @@
         <w:pStyle w:val="Members"/>
         <w:rPr>
           <w:rFonts w:ascii="Helvetica Neue Light" w:hAnsi="Helvetica Neue Light"/>
+        </w:rPr>
+      </w:pPr>
+      <w:proofErr w:type="spellStart"/>
+      <w:r>
+        <w:rPr>
+          <w:rFonts w:ascii="Helvetica Neue Light" w:hAnsi="Helvetica Neue Light"/>
+        </w:rPr>
+        <w:t>Debojit</w:t>
+      </w:r>
+      <w:proofErr w:type="spellEnd"/>
+      <w:r>
+        <w:rPr>
+          <w:rFonts w:ascii="Helvetica Neue Light" w:hAnsi="Helvetica Neue Light"/>
+        </w:rPr>
+        <w:t xml:space="preserve"> Basak (DB)</w:t>
+      </w:r>
+    </w:p>
+    <w:p>
+      <w:pPr>
+        <w:pStyle w:val="Members"/>
+        <w:rPr>
+          <w:rFonts w:ascii="Helvetica Neue Light" w:hAnsi="Helvetica Neue Light"/>
+        </w:rPr>
+      </w:pPr>
+      <w:r>
+        <w:rPr>
+          <w:rFonts w:ascii="Helvetica Neue Light" w:hAnsi="Helvetica Neue Light"/>
+        </w:rPr>
+        <w:t xml:space="preserve">Monty </w:t>
+      </w:r>
+      <w:proofErr w:type="spellStart"/>
+      <w:r>
+        <w:rPr>
+          <w:rFonts w:ascii="Helvetica Neue Light" w:hAnsi="Helvetica Neue Light"/>
+        </w:rPr>
+        <w:t>Khajanchi</w:t>
+      </w:r>
+      <w:proofErr w:type="spellEnd"/>
+      <w:r>
+        <w:rPr>
+          <w:rFonts w:ascii="Helvetica Neue Light" w:hAnsi="Helvetica Neue Light"/>
+        </w:rPr>
+        <w:t xml:space="preserve"> (MK)</w:t>
+      </w:r>
+    </w:p>
+    <w:p>
+      <w:pPr>
+        <w:pStyle w:val="Members"/>
+        <w:rPr>
+          <w:rFonts w:ascii="Helvetica Neue Light" w:hAnsi="Helvetica Neue Light"/>
+        </w:rPr>
+      </w:pPr>
+      <w:r>
+        <w:rPr>
+          <w:rFonts w:ascii="Helvetica Neue Light" w:hAnsi="Helvetica Neue Light"/>
+        </w:rPr>
+        <w:t xml:space="preserve">Li </w:t>
+      </w:r>
+      <w:proofErr w:type="spellStart"/>
+      <w:r>
+        <w:rPr>
+          <w:rFonts w:ascii="Helvetica Neue Light" w:hAnsi="Helvetica Neue Light"/>
+        </w:rPr>
+        <w:t>Felländer</w:t>
+      </w:r>
+      <w:proofErr w:type="spellEnd"/>
+      <w:r>
+        <w:rPr>
+          <w:rFonts w:ascii="Helvetica Neue Light" w:hAnsi="Helvetica Neue Light"/>
+        </w:rPr>
+        <w:t>-Tsai (LFT)</w:t>
+      </w:r>
+    </w:p>
+    <w:p>
+      <w:pPr>
+        <w:pStyle w:val="Members"/>
+        <w:rPr>
+          <w:rFonts w:ascii="Helvetica Neue" w:hAnsi="Helvetica Neue"/>
+        </w:rPr>
+      </w:pPr>
+    </w:p>
+    <w:p>
+      <w:pPr>
+        <w:rPr>
+          <w:rFonts w:ascii="Helvetica Neue" w:hAnsi="Helvetica Neue"/>
+        </w:rPr>
+        <w:sectPr>
+          <w:type w:val="continuous"/>
+          <w:pgSz w:w="11906" w:h="16838" w:code="9"/>
+          <w:pgMar w:top="936" w:right="1133" w:bottom="1701" w:left="2268" w:header="284" w:footer="284" w:gutter="0"/>
+          <w:cols w:num="2" w:space="284" w:equalWidth="0">
+            <w:col w:w="2268" w:space="284"/>
+            <w:col w:w="5953"/>
+          </w:cols>
+          <w:titlePg/>
+          <w:docGrid w:linePitch="360"/>
+        </w:sectPr>
+      </w:pPr>
+    </w:p>
+    <w:p>
+      <w:pPr>
+        <w:rPr>
+          <w:rFonts w:ascii="Helvetica Neue" w:hAnsi="Helvetica Neue"/>
+          <w:sz w:val="19"/>
+        </w:rPr>
+        <w:sectPr>
+          <w:type w:val="continuous"/>
+          <w:pgSz w:w="11906" w:h="16838" w:code="9"/>
+          <w:pgMar w:top="936" w:right="1133" w:bottom="1701" w:left="2268" w:header="284" w:footer="284" w:gutter="0"/>
+          <w:cols w:num="2" w:space="284" w:equalWidth="0">
+            <w:col w:w="2268" w:space="284"/>
+            <w:col w:w="5953"/>
+          </w:cols>
+          <w:titlePg/>
+          <w:docGrid w:linePitch="360"/>
+        </w:sectPr>
+      </w:pPr>
+      <w:r>
+        <w:rPr>
+          <w:rFonts w:ascii="Helvetica Neue" w:hAnsi="Helvetica Neue"/>
+        </w:rPr>
+        <w:t xml:space="preserve">Adjunct member </w:t>
+      </w:r>
+      <w:r>
+        <w:rPr>
+          <w:rFonts w:ascii="Helvetica Neue" w:hAnsi="Helvetica Neue"/>
+        </w:rPr>
+        <w:br w:type="column"/>
+      </w:r>
+    </w:p>
+    <w:p>
+      <w:pPr>
+        <w:pStyle w:val="Title"/>
+        <w:keepNext w:val="0"/>
+        <w:keepLines w:val="0"/>
+        <w:spacing w:before="0" w:after="40"/>
+        <w:rPr>
+          <w:rFonts w:ascii="Helvetica Neue" w:hAnsi="Helvetica Neue"/>
+          <w:lang w:val="sv-SE"/>
+        </w:rPr>
+      </w:pPr>
+      <w:proofErr w:type="spellStart"/>
+      <w:r>
+        <w:rPr>
+          <w:rFonts w:ascii="Helvetica Neue" w:hAnsi="Helvetica Neue"/>
+          <w:lang w:val="sv-SE"/>
+        </w:rPr>
+        <w:t>Apologies</w:t>
+      </w:r>
+      <w:proofErr w:type="spellEnd"/>
+    </w:p>
+    <w:p>
+      <w:pPr>
+        <w:pStyle w:val="Members"/>
+        <w:rPr>
+          <w:rFonts w:ascii="Helvetica Neue" w:hAnsi="Helvetica Neue"/>
+          <w:lang w:val="sv-SE"/>
+        </w:rPr>
+        <w:sectPr>
+          <w:headerReference w:type="first" r:id="rId15"/>
+          <w:type w:val="continuous"/>
+          <w:pgSz w:w="11906" w:h="16838" w:code="9"/>
+          <w:pgMar w:top="936" w:right="1133" w:bottom="1701" w:left="2268" w:header="284" w:footer="284" w:gutter="0"/>
+          <w:cols w:space="708"/>
+          <w:titlePg/>
+          <w:docGrid w:linePitch="360"/>
+        </w:sectPr>
+      </w:pPr>
+    </w:p>
+    <w:p>
+      <w:pPr>
+        <w:pStyle w:val="Members"/>
+        <w:rPr>
+          <w:rFonts w:ascii="Helvetica Neue Light" w:hAnsi="Helvetica Neue Light"/>
+          <w:lang w:val="sv-SE"/>
+        </w:rPr>
+      </w:pPr>
+      <w:proofErr w:type="spellStart"/>
+      <w:r>
+        <w:rPr>
+          <w:rFonts w:ascii="Helvetica Neue" w:hAnsi="Helvetica Neue"/>
+          <w:lang w:val="sv-SE"/>
+        </w:rPr>
+        <w:t>Members</w:t>
+      </w:r>
+      <w:proofErr w:type="spellEnd"/>
+      <w:r>
+        <w:rPr>
+          <w:rFonts w:ascii="Helvetica Neue" w:hAnsi="Helvetica Neue"/>
+          <w:lang w:val="sv-SE"/>
+        </w:rPr>
+        <w:t xml:space="preserve"> </w:t>
+      </w:r>
+      <w:r>
+        <w:rPr>
+          <w:rFonts w:ascii="Helvetica Neue" w:hAnsi="Helvetica Neue"/>
+          <w:lang w:val="sv-SE"/>
+        </w:rPr>
+        <w:br w:type="column"/>
+      </w:r>
+      <w:proofErr w:type="spellStart"/>
+      <w:r>
+        <w:rPr>
+          <w:rFonts w:ascii="Helvetica Neue Light" w:hAnsi="Helvetica Neue Light"/>
+          <w:lang w:val="sv-SE"/>
+        </w:rPr>
+        <w:t>Vivekanand</w:t>
+      </w:r>
+      <w:proofErr w:type="spellEnd"/>
+      <w:r>
+        <w:rPr>
+          <w:rFonts w:ascii="Helvetica Neue Light" w:hAnsi="Helvetica Neue Light"/>
+          <w:lang w:val="sv-SE"/>
+        </w:rPr>
+        <w:t xml:space="preserve"> </w:t>
+      </w:r>
+      <w:proofErr w:type="spellStart"/>
+      <w:r>
+        <w:rPr>
+          <w:rFonts w:ascii="Helvetica Neue Light" w:hAnsi="Helvetica Neue Light"/>
+          <w:lang w:val="sv-SE"/>
+        </w:rPr>
+        <w:t>Jha</w:t>
+      </w:r>
+      <w:proofErr w:type="spellEnd"/>
+      <w:r>
+        <w:rPr>
+          <w:rFonts w:ascii="Helvetica Neue Light" w:hAnsi="Helvetica Neue Light"/>
+          <w:lang w:val="sv-SE"/>
+        </w:rPr>
+        <w:t xml:space="preserve"> </w:t>
+      </w:r>
+      <w:r>
+        <w:rPr>
+          <w:rFonts w:ascii="Helvetica Neue Light" w:hAnsi="Helvetica Neue Light"/>
+          <w:lang w:val="sv-SE"/>
+        </w:rPr>
+        <w:t>(VJ)</w:t>
+      </w:r>
+    </w:p>
+    <w:p>
+      <w:pPr>
+        <w:pStyle w:val="Members"/>
+        <w:rPr>
+          <w:rFonts w:ascii="Helvetica Neue Light" w:hAnsi="Helvetica Neue Light"/>
+          <w:lang w:val="sv-SE"/>
+        </w:rPr>
+      </w:pPr>
+      <w:r>
+        <w:rPr>
+          <w:rFonts w:ascii="Helvetica Neue Light" w:hAnsi="Helvetica Neue Light"/>
+          <w:lang w:val="sv-SE"/>
+        </w:rPr>
+        <w:t>Johanna Berg</w:t>
+      </w:r>
+      <w:r>
+        <w:rPr>
+          <w:rFonts w:ascii="Helvetica Neue Light" w:hAnsi="Helvetica Neue Light"/>
+          <w:lang w:val="sv-SE"/>
+        </w:rPr>
+        <w:t xml:space="preserve"> (JB)</w:t>
+      </w:r>
+    </w:p>
+    <w:p>
+      <w:pPr>
+        <w:pStyle w:val="Members"/>
+        <w:rPr>
+          <w:rFonts w:ascii="Helvetica Neue Light" w:hAnsi="Helvetica Neue Light"/>
           <w:lang w:val="sv-SE"/>
         </w:rPr>
       </w:pPr>
@@ -749,47 +939,6 @@
           <w:lang w:val="sv-SE"/>
         </w:rPr>
         <w:t xml:space="preserve"> (GB)</w:t>
-      </w:r>
-    </w:p>
-    <w:p>
-      <w:pPr>
-        <w:pStyle w:val="Members"/>
-        <w:rPr>
-          <w:rFonts w:ascii="Helvetica Neue Light" w:hAnsi="Helvetica Neue Light"/>
-          <w:lang w:val="sv-SE"/>
-        </w:rPr>
-      </w:pPr>
-      <w:proofErr w:type="spellStart"/>
-      <w:r>
-        <w:rPr>
-          <w:rFonts w:ascii="Helvetica Neue Light" w:hAnsi="Helvetica Neue Light"/>
-          <w:lang w:val="sv-SE"/>
-        </w:rPr>
-        <w:t>Debojit</w:t>
-      </w:r>
-      <w:proofErr w:type="spellEnd"/>
-      <w:r>
-        <w:rPr>
-          <w:rFonts w:ascii="Helvetica Neue Light" w:hAnsi="Helvetica Neue Light"/>
-          <w:lang w:val="sv-SE"/>
-        </w:rPr>
-        <w:t xml:space="preserve"> </w:t>
-      </w:r>
-      <w:proofErr w:type="spellStart"/>
-      <w:r>
-        <w:rPr>
-          <w:rFonts w:ascii="Helvetica Neue Light" w:hAnsi="Helvetica Neue Light"/>
-          <w:lang w:val="sv-SE"/>
-        </w:rPr>
-        <w:t>Basak</w:t>
-      </w:r>
-      <w:proofErr w:type="spellEnd"/>
-      <w:r>
-        <w:rPr>
-          <w:rFonts w:ascii="Helvetica Neue Light" w:hAnsi="Helvetica Neue Light"/>
-          <w:lang w:val="sv-SE"/>
-        </w:rPr>
-        <w:t xml:space="preserve"> (DB)</w:t>
       </w:r>
     </w:p>
     <w:p>
@@ -902,39 +1051,13 @@
         <w:pStyle w:val="Members"/>
         <w:rPr>
           <w:rFonts w:ascii="Helvetica Neue Light" w:hAnsi="Helvetica Neue Light"/>
+          <w:lang w:val="sv-SE"/>
         </w:rPr>
       </w:pPr>
       <w:r>
         <w:rPr>
           <w:rFonts w:ascii="Helvetica Neue Light" w:hAnsi="Helvetica Neue Light"/>
-        </w:rPr>
-        <w:t xml:space="preserve">Monty </w:t>
-      </w:r>
-      <w:proofErr w:type="spellStart"/>
-      <w:r>
-        <w:rPr>
-          <w:rFonts w:ascii="Helvetica Neue Light" w:hAnsi="Helvetica Neue Light"/>
-        </w:rPr>
-        <w:t>Khajanchi</w:t>
-      </w:r>
-      <w:proofErr w:type="spellEnd"/>
-      <w:r>
-        <w:rPr>
-          <w:rFonts w:ascii="Helvetica Neue Light" w:hAnsi="Helvetica Neue Light"/>
-        </w:rPr>
-        <w:t xml:space="preserve"> (MK)</w:t>
-      </w:r>
-    </w:p>
-    <w:p>
-      <w:pPr>
-        <w:pStyle w:val="Members"/>
-        <w:rPr>
-          <w:rFonts w:ascii="Helvetica Neue Light" w:hAnsi="Helvetica Neue Light"/>
-        </w:rPr>
-      </w:pPr>
-      <w:r>
-        <w:rPr>
-          <w:rFonts w:ascii="Helvetica Neue Light" w:hAnsi="Helvetica Neue Light"/>
+          <w:lang w:val="sv-SE"/>
         </w:rPr>
         <w:t>Anna Olofsson (AO)</w:t>
       </w:r>
@@ -999,34 +1122,23 @@
         <w:pStyle w:val="Members"/>
         <w:rPr>
           <w:rFonts w:ascii="Helvetica Neue Light" w:hAnsi="Helvetica Neue Light"/>
+          <w:lang w:val="sv-SE"/>
         </w:rPr>
       </w:pPr>
-      <w:r>
-        <w:rPr>
-          <w:rFonts w:ascii="Helvetica Neue Light" w:hAnsi="Helvetica Neue Light"/>
-        </w:rPr>
-        <w:t xml:space="preserve">Li </w:t>
-      </w:r>
-      <w:proofErr w:type="spellStart"/>
-      <w:r>
-        <w:rPr>
-          <w:rFonts w:ascii="Helvetica Neue Light" w:hAnsi="Helvetica Neue Light"/>
-        </w:rPr>
-        <w:t>Felländer</w:t>
-      </w:r>
-      <w:proofErr w:type="spellEnd"/>
-      <w:r>
-        <w:rPr>
-          <w:rFonts w:ascii="Helvetica Neue Light" w:hAnsi="Helvetica Neue Light"/>
-        </w:rPr>
-        <w:t>-Tsai (LFT)</w:t>
-      </w:r>
     </w:p>
     <w:p>
       <w:pPr>
         <w:pStyle w:val="Members"/>
         <w:rPr>
-          <w:rFonts w:ascii="Helvetica Neue" w:hAnsi="Helvetica Neue"/>
+          <w:rFonts w:ascii="Helvetica Neue Light" w:hAnsi="Helvetica Neue Light"/>
+        </w:rPr>
+      </w:pPr>
+    </w:p>
+    <w:p>
+      <w:pPr>
+        <w:pStyle w:val="Members"/>
+        <w:rPr>
+          <w:rFonts w:ascii="Helvetica Neue Light" w:hAnsi="Helvetica Neue Light"/>
         </w:rPr>
       </w:pPr>
     </w:p>
@@ -1049,169 +1161,13 @@
       </w:pPr>
     </w:p>
     <w:p>
-      <w:pPr>
-        <w:rPr>
-          <w:rFonts w:ascii="Helvetica Neue" w:hAnsi="Helvetica Neue"/>
-          <w:sz w:val="19"/>
-        </w:rPr>
-        <w:sectPr>
-          <w:type w:val="continuous"/>
-          <w:pgSz w:w="11906" w:h="16838" w:code="9"/>
-          <w:pgMar w:top="936" w:right="1133" w:bottom="1701" w:left="2268" w:header="284" w:footer="284" w:gutter="0"/>
-          <w:cols w:num="2" w:space="284" w:equalWidth="0">
-            <w:col w:w="2268" w:space="284"/>
-            <w:col w:w="5953"/>
-          </w:cols>
-          <w:titlePg/>
-          <w:docGrid w:linePitch="360"/>
-        </w:sectPr>
-      </w:pPr>
       <w:r>
-        <w:rPr>
-          <w:rFonts w:ascii="Helvetica Neue" w:hAnsi="Helvetica Neue"/>
-        </w:rPr>
-        <w:t xml:space="preserve">Adjunct member </w:t>
-      </w:r>
-      <w:r>
-        <w:rPr>
-          <w:rFonts w:ascii="Helvetica Neue" w:hAnsi="Helvetica Neue"/>
-        </w:rPr>
-        <w:br w:type="column"/>
-      </w:r>
-      <w:r>
-        <w:rPr>
-          <w:rFonts w:ascii="Helvetica Neue Light" w:hAnsi="Helvetica Neue Light"/>
-          <w:sz w:val="19"/>
-          <w:szCs w:val="19"/>
-        </w:rPr>
-        <w:t>Arpita Ghosh</w:t>
-      </w:r>
-      <w:r>
-        <w:rPr>
-          <w:rFonts w:ascii="Helvetica Neue Light" w:hAnsi="Helvetica Neue Light"/>
-          <w:sz w:val="19"/>
-          <w:szCs w:val="19"/>
-        </w:rPr>
-        <w:t xml:space="preserve"> (AG)</w:t>
-      </w:r>
-      <w:r>
-        <w:rPr>
-          <w:rFonts w:ascii="Helvetica Neue Light" w:hAnsi="Helvetica Neue Light"/>
-          <w:sz w:val="19"/>
-          <w:szCs w:val="19"/>
-        </w:rPr>
-        <w:t xml:space="preserve">, </w:t>
-      </w:r>
-      <w:r>
-        <w:rPr>
-          <w:rFonts w:ascii="Helvetica Neue Light" w:hAnsi="Helvetica Neue Light"/>
-          <w:sz w:val="19"/>
-          <w:szCs w:val="19"/>
-        </w:rPr>
-        <w:t>Head Biostatistics and Data Science, The George Institut</w:t>
-      </w:r>
-      <w:r>
-        <w:rPr>
-          <w:rFonts w:ascii="Helvetica Neue Light" w:hAnsi="Helvetica Neue Light"/>
-          <w:sz w:val="19"/>
-          <w:szCs w:val="19"/>
-        </w:rPr>
-        <w:t>e</w:t>
-      </w:r>
-    </w:p>
-    <w:p>
-      <w:pPr>
-        <w:pStyle w:val="Title"/>
-        <w:keepNext w:val="0"/>
-        <w:keepLines w:val="0"/>
-        <w:spacing w:before="0" w:after="40"/>
-        <w:rPr>
-          <w:rFonts w:ascii="Helvetica Neue" w:hAnsi="Helvetica Neue"/>
-        </w:rPr>
-      </w:pPr>
-      <w:r>
-        <w:rPr>
-          <w:rFonts w:ascii="Helvetica Neue" w:hAnsi="Helvetica Neue"/>
-        </w:rPr>
-        <w:t>Apologies</w:t>
-      </w:r>
-    </w:p>
-    <w:p>
-      <w:pPr>
-        <w:pStyle w:val="Members"/>
-        <w:rPr>
-          <w:rFonts w:ascii="Helvetica Neue" w:hAnsi="Helvetica Neue"/>
-        </w:rPr>
-        <w:sectPr>
-          <w:headerReference w:type="first" r:id="rId15"/>
-          <w:type w:val="continuous"/>
-          <w:pgSz w:w="11906" w:h="16838" w:code="9"/>
-          <w:pgMar w:top="936" w:right="1133" w:bottom="1701" w:left="2268" w:header="284" w:footer="284" w:gutter="0"/>
-          <w:cols w:space="708"/>
-          <w:titlePg/>
-          <w:docGrid w:linePitch="360"/>
-        </w:sectPr>
-      </w:pPr>
-    </w:p>
-    <w:p>
-      <w:pPr>
-        <w:pStyle w:val="Members"/>
-        <w:rPr>
-          <w:rFonts w:ascii="Helvetica Neue Light" w:hAnsi="Helvetica Neue Light"/>
-          <w:lang w:val="sv-SE"/>
-        </w:rPr>
-      </w:pPr>
-      <w:r>
-        <w:rPr>
-          <w:rFonts w:ascii="Helvetica Neue" w:hAnsi="Helvetica Neue"/>
-        </w:rPr>
-        <w:t xml:space="preserve">Members </w:t>
-      </w:r>
-      <w:r>
-        <w:rPr>
-          <w:rFonts w:ascii="Helvetica Neue" w:hAnsi="Helvetica Neue"/>
-        </w:rPr>
-        <w:br w:type="column"/>
-      </w:r>
-    </w:p>
-    <w:p>
-      <w:pPr>
-        <w:rPr>
-          <w:rFonts w:ascii="Helvetica Neue" w:hAnsi="Helvetica Neue"/>
-          <w:lang w:val="sv-SE"/>
-        </w:rPr>
-        <w:sectPr>
-          <w:type w:val="continuous"/>
-          <w:pgSz w:w="11906" w:h="16838" w:code="9"/>
-          <w:pgMar w:top="936" w:right="1133" w:bottom="1701" w:left="2268" w:header="284" w:footer="284" w:gutter="0"/>
-          <w:cols w:num="2" w:space="284" w:equalWidth="0">
-            <w:col w:w="2268" w:space="284"/>
-            <w:col w:w="5953"/>
-          </w:cols>
-          <w:titlePg/>
-          <w:docGrid w:linePitch="360"/>
-        </w:sectPr>
-      </w:pPr>
-    </w:p>
-    <w:p>
-      <w:pPr>
-        <w:rPr>
-          <w:lang w:val="sv-SE"/>
-        </w:rPr>
-      </w:pPr>
-      <w:r>
-        <w:rPr>
-          <w:lang w:val="sv-SE"/>
-        </w:rPr>
         <w:br w:type="page"/>
       </w:r>
     </w:p>
     <w:p>
       <w:pPr>
         <w:pStyle w:val="Paragraph"/>
-        <w:rPr>
-          <w:lang w:val="sv-SE"/>
-        </w:rPr>
         <w:sectPr>
           <w:type w:val="continuous"/>
           <w:pgSz w:w="11906" w:h="16838" w:code="9"/>
@@ -1397,15 +1353,1518 @@
         <w:pStyle w:val="Paragraph"/>
       </w:pPr>
       <w:r>
-        <w:t>Approval of the agenda</w:t>
+        <w:t>Batch 1 patient inclusion</w:t>
+      </w:r>
+    </w:p>
+    <w:p>
+      <w:pPr>
+        <w:pStyle w:val="Paragraphtext"/>
+        <w:rPr>
+          <w:rFonts w:ascii="Helvetica Neue Light" w:hAnsi="Helvetica Neue Light"/>
+        </w:rPr>
+      </w:pPr>
+      <w:r>
+        <w:rPr>
+          <w:rFonts w:ascii="Helvetica Neue Light" w:hAnsi="Helvetica Neue Light"/>
+        </w:rPr>
+        <w:t>We discussed the latest patient inclusion data</w:t>
+      </w:r>
+      <w:r>
+        <w:rPr>
+          <w:rFonts w:ascii="Helvetica Neue Light" w:hAnsi="Helvetica Neue Light"/>
+        </w:rPr>
+        <w:t xml:space="preserve"> (Table 1)</w:t>
+      </w:r>
+      <w:r>
+        <w:rPr>
+          <w:rFonts w:ascii="Helvetica Neue Light" w:hAnsi="Helvetica Neue Light"/>
+        </w:rPr>
+        <w:t>. Cooper Mumbai is again having surprisingly low inclusion numbers and additional reviews of the records at that site is planned. The numbers are surprising considering that we are including patients all days of the week from that site. In previous discussions with the site one reason for the low inclusions is that many patients come to the emergency department more than 48 hours after the injury, making them ineligible.</w:t>
+      </w:r>
+    </w:p>
+    <w:p>
+      <w:pPr>
+        <w:pStyle w:val="Paragraphtext"/>
+        <w:rPr>
+          <w:rFonts w:ascii="Helvetica Neue Light" w:hAnsi="Helvetica Neue Light"/>
+        </w:rPr>
+      </w:pPr>
+      <w:r>
+        <w:rPr>
+          <w:rFonts w:ascii="Helvetica Neue Light" w:hAnsi="Helvetica Neue Light"/>
+        </w:rPr>
+        <w:t>We discussed what we can learn from the first batch so far for the second batch in terms of patient inclusion: 1) doing everything that we can to keep the same CRC across the study period, 2) having a more in-depth training of the CRCs with records to screening emergency department records, and 3) monitor the inclusion process more closely during the initial months.</w:t>
       </w:r>
     </w:p>
     <w:p>
       <w:pPr>
         <w:pStyle w:val="Paragraph"/>
+        <w:numPr>
+          <w:ilvl w:val="0"/>
+          <w:numId w:val="0"/>
+        </w:numPr>
+        <w:rPr>
+          <w:rFonts w:ascii="Helvetica Neue Light" w:hAnsi="Helvetica Neue Light"/>
+          <w:sz w:val="18"/>
+          <w:szCs w:val="18"/>
+          <w:lang w:val="en-US" w:eastAsia="en-GB"/>
+        </w:rPr>
       </w:pPr>
       <w:r>
-        <w:t>Batch 1 patient inclusion</w:t>
+        <w:rPr>
+          <w:rFonts w:ascii="Helvetica Neue Light" w:hAnsi="Helvetica Neue Light"/>
+          <w:b/>
+          <w:bCs/>
+          <w:sz w:val="18"/>
+          <w:szCs w:val="18"/>
+          <w:lang w:val="en-US" w:eastAsia="en-GB"/>
+        </w:rPr>
+        <w:t>Table 1.</w:t>
+      </w:r>
+      <w:r>
+        <w:rPr>
+          <w:rFonts w:ascii="Helvetica Neue Light" w:hAnsi="Helvetica Neue Light"/>
+          <w:sz w:val="18"/>
+          <w:szCs w:val="18"/>
+          <w:lang w:val="en-US" w:eastAsia="en-GB"/>
+        </w:rPr>
+        <w:t xml:space="preserve"> Number of enrolled participants per cluster per period (month). Bold indicates that the target of at least 12 participants was meet.</w:t>
+      </w:r>
+    </w:p>
+    <w:tbl>
+      <w:tblPr>
+        <w:tblStyle w:val="ADVANCETRAUMA"/>
+        <w:tblW w:w="5000" w:type="pct"/>
+        <w:tblLook w:val="0420" w:firstRow="1" w:lastRow="0" w:firstColumn="0" w:lastColumn="0" w:noHBand="0" w:noVBand="1"/>
+      </w:tblPr>
+      <w:tblGrid>
+        <w:gridCol w:w="1150"/>
+        <w:gridCol w:w="950"/>
+        <w:gridCol w:w="763"/>
+        <w:gridCol w:w="734"/>
+        <w:gridCol w:w="804"/>
+        <w:gridCol w:w="711"/>
+        <w:gridCol w:w="1112"/>
+        <w:gridCol w:w="1170"/>
+        <w:gridCol w:w="1111"/>
+      </w:tblGrid>
+      <w:tr>
+        <w:trPr>
+          <w:cnfStyle w:val="100000000000" w:firstRow="1" w:lastRow="0" w:firstColumn="0" w:lastColumn="0" w:oddVBand="0" w:evenVBand="0" w:oddHBand="0" w:evenHBand="0" w:firstRowFirstColumn="0" w:firstRowLastColumn="0" w:lastRowFirstColumn="0" w:lastRowLastColumn="0"/>
+        </w:trPr>
+        <w:tc>
+          <w:tcPr>
+            <w:tcW w:w="676" w:type="pct"/>
+            <w:hideMark/>
+          </w:tcPr>
+          <w:p>
+            <w:pPr>
+              <w:pStyle w:val="Paragraphtext"/>
+              <w:spacing w:line="288" w:lineRule="auto"/>
+              <w:rPr>
+                <w:rFonts w:ascii="Helvetica Neue Light" w:hAnsi="Helvetica Neue Light"/>
+                <w:szCs w:val="18"/>
+                <w:lang w:val="en-SE" w:eastAsia="en-GB"/>
+              </w:rPr>
+            </w:pPr>
+          </w:p>
+        </w:tc>
+        <w:tc>
+          <w:tcPr>
+            <w:tcW w:w="563" w:type="pct"/>
+            <w:hideMark/>
+          </w:tcPr>
+          <w:p>
+            <w:pPr>
+              <w:pStyle w:val="Paragraphtext"/>
+              <w:spacing w:line="288" w:lineRule="auto"/>
+              <w:rPr>
+                <w:szCs w:val="18"/>
+                <w:lang w:val="en-SE" w:eastAsia="en-GB"/>
+              </w:rPr>
+            </w:pPr>
+            <w:r>
+              <w:rPr>
+                <w:szCs w:val="18"/>
+                <w:lang w:val="en-SE" w:eastAsia="en-GB"/>
+              </w:rPr>
+              <w:t>March</w:t>
+            </w:r>
+          </w:p>
+        </w:tc>
+        <w:tc>
+          <w:tcPr>
+            <w:tcW w:w="453" w:type="pct"/>
+            <w:hideMark/>
+          </w:tcPr>
+          <w:p>
+            <w:pPr>
+              <w:pStyle w:val="Paragraphtext"/>
+              <w:spacing w:line="288" w:lineRule="auto"/>
+              <w:rPr>
+                <w:szCs w:val="18"/>
+                <w:lang w:val="en-SE" w:eastAsia="en-GB"/>
+              </w:rPr>
+            </w:pPr>
+            <w:r>
+              <w:rPr>
+                <w:szCs w:val="18"/>
+                <w:lang w:val="en-SE" w:eastAsia="en-GB"/>
+              </w:rPr>
+              <w:t>April</w:t>
+            </w:r>
+          </w:p>
+        </w:tc>
+        <w:tc>
+          <w:tcPr>
+            <w:tcW w:w="436" w:type="pct"/>
+            <w:hideMark/>
+          </w:tcPr>
+          <w:p>
+            <w:pPr>
+              <w:pStyle w:val="Paragraphtext"/>
+              <w:spacing w:line="288" w:lineRule="auto"/>
+              <w:rPr>
+                <w:szCs w:val="18"/>
+                <w:lang w:val="en-SE" w:eastAsia="en-GB"/>
+              </w:rPr>
+            </w:pPr>
+            <w:r>
+              <w:rPr>
+                <w:szCs w:val="18"/>
+                <w:lang w:val="en-SE" w:eastAsia="en-GB"/>
+              </w:rPr>
+              <w:t>May</w:t>
+            </w:r>
+          </w:p>
+        </w:tc>
+        <w:tc>
+          <w:tcPr>
+            <w:tcW w:w="477" w:type="pct"/>
+            <w:hideMark/>
+          </w:tcPr>
+          <w:p>
+            <w:pPr>
+              <w:pStyle w:val="Paragraphtext"/>
+              <w:spacing w:line="288" w:lineRule="auto"/>
+              <w:rPr>
+                <w:szCs w:val="18"/>
+                <w:lang w:val="en-SE" w:eastAsia="en-GB"/>
+              </w:rPr>
+            </w:pPr>
+            <w:r>
+              <w:rPr>
+                <w:szCs w:val="18"/>
+                <w:lang w:val="en-SE" w:eastAsia="en-GB"/>
+              </w:rPr>
+              <w:t>June</w:t>
+            </w:r>
+          </w:p>
+        </w:tc>
+        <w:tc>
+          <w:tcPr>
+            <w:tcW w:w="422" w:type="pct"/>
+            <w:hideMark/>
+          </w:tcPr>
+          <w:p>
+            <w:pPr>
+              <w:pStyle w:val="Paragraphtext"/>
+              <w:spacing w:line="288" w:lineRule="auto"/>
+              <w:rPr>
+                <w:szCs w:val="18"/>
+                <w:lang w:val="en-SE" w:eastAsia="en-GB"/>
+              </w:rPr>
+            </w:pPr>
+            <w:r>
+              <w:rPr>
+                <w:szCs w:val="18"/>
+                <w:lang w:val="en-SE" w:eastAsia="en-GB"/>
+              </w:rPr>
+              <w:t>July</w:t>
+            </w:r>
+          </w:p>
+        </w:tc>
+        <w:tc>
+          <w:tcPr>
+            <w:tcW w:w="658" w:type="pct"/>
+            <w:hideMark/>
+          </w:tcPr>
+          <w:p>
+            <w:pPr>
+              <w:pStyle w:val="Paragraphtext"/>
+              <w:spacing w:line="288" w:lineRule="auto"/>
+              <w:rPr>
+                <w:szCs w:val="18"/>
+                <w:lang w:val="en-SE" w:eastAsia="en-GB"/>
+              </w:rPr>
+            </w:pPr>
+            <w:r>
+              <w:rPr>
+                <w:szCs w:val="18"/>
+                <w:lang w:val="en-SE" w:eastAsia="en-GB"/>
+              </w:rPr>
+              <w:t>August</w:t>
+            </w:r>
+          </w:p>
+        </w:tc>
+        <w:tc>
+          <w:tcPr>
+            <w:tcW w:w="658" w:type="pct"/>
+          </w:tcPr>
+          <w:p>
+            <w:pPr>
+              <w:pStyle w:val="Paragraphtext"/>
+              <w:rPr>
+                <w:szCs w:val="18"/>
+                <w:lang w:val="en-SE" w:eastAsia="en-GB"/>
+              </w:rPr>
+            </w:pPr>
+            <w:r>
+              <w:rPr>
+                <w:szCs w:val="18"/>
+                <w:lang w:val="en-SE" w:eastAsia="en-GB"/>
+              </w:rPr>
+              <w:t>September*</w:t>
+            </w:r>
+          </w:p>
+        </w:tc>
+        <w:tc>
+          <w:tcPr>
+            <w:tcW w:w="658" w:type="pct"/>
+          </w:tcPr>
+          <w:p>
+            <w:pPr>
+              <w:pStyle w:val="Paragraphtext"/>
+              <w:rPr>
+                <w:szCs w:val="18"/>
+                <w:lang w:val="en-SE" w:eastAsia="en-GB"/>
+              </w:rPr>
+            </w:pPr>
+            <w:r>
+              <w:rPr>
+                <w:szCs w:val="18"/>
+                <w:lang w:val="en-SE" w:eastAsia="en-GB"/>
+              </w:rPr>
+              <w:t>Total</w:t>
+            </w:r>
+          </w:p>
+        </w:tc>
+      </w:tr>
+      <w:tr>
+        <w:trPr>
+          <w:cnfStyle w:val="000000100000" w:firstRow="0" w:lastRow="0" w:firstColumn="0" w:lastColumn="0" w:oddVBand="0" w:evenVBand="0" w:oddHBand="1" w:evenHBand="0" w:firstRowFirstColumn="0" w:firstRowLastColumn="0" w:lastRowFirstColumn="0" w:lastRowLastColumn="0"/>
+        </w:trPr>
+        <w:tc>
+          <w:tcPr>
+            <w:tcW w:w="676" w:type="pct"/>
+            <w:hideMark/>
+          </w:tcPr>
+          <w:p>
+            <w:pPr>
+              <w:pStyle w:val="Paragraphtext"/>
+              <w:spacing w:line="288" w:lineRule="auto"/>
+              <w:rPr>
+                <w:rFonts w:ascii="Helvetica Neue" w:hAnsi="Helvetica Neue"/>
+                <w:szCs w:val="18"/>
+                <w:lang w:val="en-SE" w:eastAsia="en-GB"/>
+              </w:rPr>
+            </w:pPr>
+            <w:r>
+              <w:rPr>
+                <w:rFonts w:ascii="Helvetica Neue" w:hAnsi="Helvetica Neue"/>
+                <w:szCs w:val="18"/>
+                <w:lang w:val="en-SE" w:eastAsia="en-GB"/>
+              </w:rPr>
+              <w:t>Cooper</w:t>
+            </w:r>
+            <w:r>
+              <w:rPr>
+                <w:rFonts w:ascii="Helvetica Neue" w:hAnsi="Helvetica Neue"/>
+                <w:szCs w:val="18"/>
+                <w:lang w:val="en-SE" w:eastAsia="en-GB"/>
+              </w:rPr>
+              <w:t>, Mumbai</w:t>
+            </w:r>
+          </w:p>
+        </w:tc>
+        <w:tc>
+          <w:tcPr>
+            <w:tcW w:w="563" w:type="pct"/>
+            <w:hideMark/>
+          </w:tcPr>
+          <w:p>
+            <w:pPr>
+              <w:pStyle w:val="Paragraphtext"/>
+              <w:spacing w:line="288" w:lineRule="auto"/>
+              <w:rPr>
+                <w:b/>
+                <w:bCs/>
+                <w:szCs w:val="18"/>
+                <w:lang w:val="en-SE" w:eastAsia="en-GB"/>
+              </w:rPr>
+            </w:pPr>
+            <w:r>
+              <w:rPr>
+                <w:b/>
+                <w:bCs/>
+                <w:szCs w:val="18"/>
+                <w:lang w:val="en-SE" w:eastAsia="en-GB"/>
+              </w:rPr>
+              <w:t>13</w:t>
+            </w:r>
+          </w:p>
+        </w:tc>
+        <w:tc>
+          <w:tcPr>
+            <w:tcW w:w="453" w:type="pct"/>
+            <w:hideMark/>
+          </w:tcPr>
+          <w:p>
+            <w:pPr>
+              <w:pStyle w:val="Paragraphtext"/>
+              <w:spacing w:line="288" w:lineRule="auto"/>
+              <w:rPr>
+                <w:szCs w:val="18"/>
+                <w:lang w:val="en-SE" w:eastAsia="en-GB"/>
+              </w:rPr>
+            </w:pPr>
+            <w:r>
+              <w:rPr>
+                <w:szCs w:val="18"/>
+                <w:lang w:val="en-SE" w:eastAsia="en-GB"/>
+              </w:rPr>
+              <w:t>11</w:t>
+            </w:r>
+          </w:p>
+        </w:tc>
+        <w:tc>
+          <w:tcPr>
+            <w:tcW w:w="436" w:type="pct"/>
+            <w:hideMark/>
+          </w:tcPr>
+          <w:p>
+            <w:pPr>
+              <w:pStyle w:val="Paragraphtext"/>
+              <w:spacing w:line="288" w:lineRule="auto"/>
+              <w:rPr>
+                <w:szCs w:val="18"/>
+                <w:lang w:val="en-SE" w:eastAsia="en-GB"/>
+              </w:rPr>
+            </w:pPr>
+            <w:r>
+              <w:rPr>
+                <w:szCs w:val="18"/>
+                <w:lang w:val="en-SE" w:eastAsia="en-GB"/>
+              </w:rPr>
+              <w:t>10</w:t>
+            </w:r>
+          </w:p>
+        </w:tc>
+        <w:tc>
+          <w:tcPr>
+            <w:tcW w:w="477" w:type="pct"/>
+            <w:hideMark/>
+          </w:tcPr>
+          <w:p>
+            <w:pPr>
+              <w:pStyle w:val="Paragraphtext"/>
+              <w:spacing w:line="288" w:lineRule="auto"/>
+              <w:rPr>
+                <w:szCs w:val="18"/>
+                <w:lang w:val="en-SE" w:eastAsia="en-GB"/>
+              </w:rPr>
+            </w:pPr>
+            <w:r>
+              <w:rPr>
+                <w:szCs w:val="18"/>
+                <w:lang w:val="en-SE" w:eastAsia="en-GB"/>
+              </w:rPr>
+              <w:t>5</w:t>
+            </w:r>
+          </w:p>
+        </w:tc>
+        <w:tc>
+          <w:tcPr>
+            <w:tcW w:w="422" w:type="pct"/>
+            <w:hideMark/>
+          </w:tcPr>
+          <w:p>
+            <w:pPr>
+              <w:pStyle w:val="Paragraphtext"/>
+              <w:spacing w:line="288" w:lineRule="auto"/>
+              <w:rPr>
+                <w:szCs w:val="18"/>
+                <w:lang w:val="en-SE" w:eastAsia="en-GB"/>
+              </w:rPr>
+            </w:pPr>
+            <w:r>
+              <w:rPr>
+                <w:szCs w:val="18"/>
+                <w:lang w:val="en-SE" w:eastAsia="en-GB"/>
+              </w:rPr>
+              <w:t>5</w:t>
+            </w:r>
+          </w:p>
+        </w:tc>
+        <w:tc>
+          <w:tcPr>
+            <w:tcW w:w="658" w:type="pct"/>
+            <w:hideMark/>
+          </w:tcPr>
+          <w:p>
+            <w:pPr>
+              <w:pStyle w:val="Paragraphtext"/>
+              <w:spacing w:line="288" w:lineRule="auto"/>
+              <w:rPr>
+                <w:szCs w:val="18"/>
+                <w:lang w:val="en-SE" w:eastAsia="en-GB"/>
+              </w:rPr>
+            </w:pPr>
+            <w:r>
+              <w:rPr>
+                <w:szCs w:val="18"/>
+                <w:lang w:val="en-SE" w:eastAsia="en-GB"/>
+              </w:rPr>
+              <w:t>9</w:t>
+            </w:r>
+          </w:p>
+        </w:tc>
+        <w:tc>
+          <w:tcPr>
+            <w:tcW w:w="658" w:type="pct"/>
+          </w:tcPr>
+          <w:p>
+            <w:pPr>
+              <w:pStyle w:val="Paragraphtext"/>
+              <w:rPr>
+                <w:szCs w:val="18"/>
+                <w:lang w:val="en-SE" w:eastAsia="en-GB"/>
+              </w:rPr>
+            </w:pPr>
+          </w:p>
+        </w:tc>
+        <w:tc>
+          <w:tcPr>
+            <w:tcW w:w="658" w:type="pct"/>
+          </w:tcPr>
+          <w:p>
+            <w:pPr>
+              <w:pStyle w:val="Paragraphtext"/>
+              <w:rPr>
+                <w:szCs w:val="18"/>
+                <w:lang w:val="en-SE" w:eastAsia="en-GB"/>
+              </w:rPr>
+            </w:pPr>
+          </w:p>
+        </w:tc>
+      </w:tr>
+      <w:tr>
+        <w:tc>
+          <w:tcPr>
+            <w:tcW w:w="676" w:type="pct"/>
+            <w:hideMark/>
+          </w:tcPr>
+          <w:p>
+            <w:pPr>
+              <w:pStyle w:val="Paragraphtext"/>
+              <w:rPr>
+                <w:rFonts w:ascii="Helvetica Neue" w:hAnsi="Helvetica Neue"/>
+                <w:szCs w:val="18"/>
+                <w:lang w:val="en-SE" w:eastAsia="en-GB"/>
+              </w:rPr>
+            </w:pPr>
+            <w:r>
+              <w:rPr>
+                <w:rFonts w:ascii="Helvetica Neue" w:hAnsi="Helvetica Neue"/>
+                <w:szCs w:val="18"/>
+                <w:lang w:val="en-SE" w:eastAsia="en-GB"/>
+              </w:rPr>
+              <w:t>HIMS</w:t>
+            </w:r>
+            <w:r>
+              <w:rPr>
+                <w:rFonts w:ascii="Helvetica Neue" w:hAnsi="Helvetica Neue"/>
+                <w:szCs w:val="18"/>
+                <w:lang w:val="en-SE" w:eastAsia="en-GB"/>
+              </w:rPr>
+              <w:t>,</w:t>
+            </w:r>
+          </w:p>
+          <w:p>
+            <w:pPr>
+              <w:pStyle w:val="Paragraphtext"/>
+              <w:spacing w:line="288" w:lineRule="auto"/>
+              <w:rPr>
+                <w:rFonts w:ascii="Helvetica Neue" w:hAnsi="Helvetica Neue"/>
+                <w:szCs w:val="18"/>
+                <w:lang w:val="en-SE" w:eastAsia="en-GB"/>
+              </w:rPr>
+            </w:pPr>
+            <w:r>
+              <w:rPr>
+                <w:rFonts w:ascii="Helvetica Neue" w:hAnsi="Helvetica Neue"/>
+                <w:szCs w:val="18"/>
+                <w:lang w:eastAsia="en-GB"/>
+              </w:rPr>
+              <w:t>Dehradun</w:t>
+            </w:r>
+          </w:p>
+        </w:tc>
+        <w:tc>
+          <w:tcPr>
+            <w:tcW w:w="563" w:type="pct"/>
+            <w:hideMark/>
+          </w:tcPr>
+          <w:p>
+            <w:pPr>
+              <w:pStyle w:val="Paragraphtext"/>
+              <w:spacing w:line="288" w:lineRule="auto"/>
+              <w:rPr>
+                <w:b/>
+                <w:bCs/>
+                <w:szCs w:val="18"/>
+                <w:lang w:val="en-SE" w:eastAsia="en-GB"/>
+              </w:rPr>
+            </w:pPr>
+            <w:r>
+              <w:rPr>
+                <w:b/>
+                <w:bCs/>
+                <w:szCs w:val="18"/>
+                <w:lang w:val="en-SE" w:eastAsia="en-GB"/>
+              </w:rPr>
+              <w:t>20</w:t>
+            </w:r>
+          </w:p>
+        </w:tc>
+        <w:tc>
+          <w:tcPr>
+            <w:tcW w:w="453" w:type="pct"/>
+            <w:hideMark/>
+          </w:tcPr>
+          <w:p>
+            <w:pPr>
+              <w:pStyle w:val="Paragraphtext"/>
+              <w:spacing w:line="288" w:lineRule="auto"/>
+              <w:rPr>
+                <w:b/>
+                <w:bCs/>
+                <w:szCs w:val="18"/>
+                <w:lang w:val="en-SE" w:eastAsia="en-GB"/>
+              </w:rPr>
+            </w:pPr>
+            <w:r>
+              <w:rPr>
+                <w:b/>
+                <w:bCs/>
+                <w:szCs w:val="18"/>
+                <w:lang w:val="en-SE" w:eastAsia="en-GB"/>
+              </w:rPr>
+              <w:t>27</w:t>
+            </w:r>
+          </w:p>
+        </w:tc>
+        <w:tc>
+          <w:tcPr>
+            <w:tcW w:w="436" w:type="pct"/>
+            <w:hideMark/>
+          </w:tcPr>
+          <w:p>
+            <w:pPr>
+              <w:pStyle w:val="Paragraphtext"/>
+              <w:spacing w:line="288" w:lineRule="auto"/>
+              <w:rPr>
+                <w:b/>
+                <w:bCs/>
+                <w:szCs w:val="18"/>
+                <w:lang w:val="en-SE" w:eastAsia="en-GB"/>
+              </w:rPr>
+            </w:pPr>
+            <w:r>
+              <w:rPr>
+                <w:b/>
+                <w:bCs/>
+                <w:szCs w:val="18"/>
+                <w:lang w:val="en-SE" w:eastAsia="en-GB"/>
+              </w:rPr>
+              <w:t>29</w:t>
+            </w:r>
+          </w:p>
+        </w:tc>
+        <w:tc>
+          <w:tcPr>
+            <w:tcW w:w="477" w:type="pct"/>
+            <w:hideMark/>
+          </w:tcPr>
+          <w:p>
+            <w:pPr>
+              <w:pStyle w:val="Paragraphtext"/>
+              <w:spacing w:line="288" w:lineRule="auto"/>
+              <w:rPr>
+                <w:b/>
+                <w:bCs/>
+                <w:szCs w:val="18"/>
+                <w:lang w:val="en-SE" w:eastAsia="en-GB"/>
+              </w:rPr>
+            </w:pPr>
+            <w:r>
+              <w:rPr>
+                <w:b/>
+                <w:bCs/>
+                <w:szCs w:val="18"/>
+                <w:lang w:val="en-SE" w:eastAsia="en-GB"/>
+              </w:rPr>
+              <w:t>26</w:t>
+            </w:r>
+          </w:p>
+        </w:tc>
+        <w:tc>
+          <w:tcPr>
+            <w:tcW w:w="422" w:type="pct"/>
+            <w:hideMark/>
+          </w:tcPr>
+          <w:p>
+            <w:pPr>
+              <w:pStyle w:val="Paragraphtext"/>
+              <w:spacing w:line="288" w:lineRule="auto"/>
+              <w:rPr>
+                <w:b/>
+                <w:bCs/>
+                <w:szCs w:val="18"/>
+                <w:lang w:val="en-SE" w:eastAsia="en-GB"/>
+              </w:rPr>
+            </w:pPr>
+            <w:r>
+              <w:rPr>
+                <w:b/>
+                <w:bCs/>
+                <w:szCs w:val="18"/>
+                <w:lang w:val="en-SE" w:eastAsia="en-GB"/>
+              </w:rPr>
+              <w:t>21</w:t>
+            </w:r>
+          </w:p>
+        </w:tc>
+        <w:tc>
+          <w:tcPr>
+            <w:tcW w:w="658" w:type="pct"/>
+            <w:hideMark/>
+          </w:tcPr>
+          <w:p>
+            <w:pPr>
+              <w:pStyle w:val="Paragraphtext"/>
+              <w:spacing w:line="288" w:lineRule="auto"/>
+              <w:rPr>
+                <w:b/>
+                <w:bCs/>
+                <w:szCs w:val="18"/>
+                <w:lang w:val="en-SE" w:eastAsia="en-GB"/>
+              </w:rPr>
+            </w:pPr>
+            <w:r>
+              <w:rPr>
+                <w:b/>
+                <w:bCs/>
+                <w:szCs w:val="18"/>
+                <w:lang w:val="en-SE" w:eastAsia="en-GB"/>
+              </w:rPr>
+              <w:t>18</w:t>
+            </w:r>
+          </w:p>
+        </w:tc>
+        <w:tc>
+          <w:tcPr>
+            <w:tcW w:w="658" w:type="pct"/>
+          </w:tcPr>
+          <w:p>
+            <w:pPr>
+              <w:pStyle w:val="Paragraphtext"/>
+              <w:rPr>
+                <w:b/>
+                <w:bCs/>
+                <w:szCs w:val="18"/>
+                <w:lang w:val="en-SE" w:eastAsia="en-GB"/>
+              </w:rPr>
+            </w:pPr>
+          </w:p>
+        </w:tc>
+        <w:tc>
+          <w:tcPr>
+            <w:tcW w:w="658" w:type="pct"/>
+          </w:tcPr>
+          <w:p>
+            <w:pPr>
+              <w:pStyle w:val="Paragraphtext"/>
+              <w:rPr>
+                <w:b/>
+                <w:bCs/>
+                <w:szCs w:val="18"/>
+                <w:lang w:val="en-SE" w:eastAsia="en-GB"/>
+              </w:rPr>
+            </w:pPr>
+          </w:p>
+        </w:tc>
+      </w:tr>
+      <w:tr>
+        <w:trPr>
+          <w:cnfStyle w:val="000000100000" w:firstRow="0" w:lastRow="0" w:firstColumn="0" w:lastColumn="0" w:oddVBand="0" w:evenVBand="0" w:oddHBand="1" w:evenHBand="0" w:firstRowFirstColumn="0" w:firstRowLastColumn="0" w:lastRowFirstColumn="0" w:lastRowLastColumn="0"/>
+        </w:trPr>
+        <w:tc>
+          <w:tcPr>
+            <w:tcW w:w="676" w:type="pct"/>
+            <w:hideMark/>
+          </w:tcPr>
+          <w:p>
+            <w:pPr>
+              <w:pStyle w:val="Paragraphtext"/>
+              <w:rPr>
+                <w:rFonts w:ascii="Helvetica Neue" w:hAnsi="Helvetica Neue"/>
+                <w:szCs w:val="18"/>
+                <w:lang w:val="en-SE" w:eastAsia="en-GB"/>
+              </w:rPr>
+            </w:pPr>
+            <w:r>
+              <w:rPr>
+                <w:rFonts w:ascii="Helvetica Neue" w:hAnsi="Helvetica Neue"/>
+                <w:szCs w:val="18"/>
+                <w:lang w:val="en-SE" w:eastAsia="en-GB"/>
+              </w:rPr>
+              <w:t>SSKM</w:t>
+            </w:r>
+            <w:r>
+              <w:rPr>
+                <w:rFonts w:ascii="Helvetica Neue" w:hAnsi="Helvetica Neue"/>
+                <w:szCs w:val="18"/>
+                <w:lang w:val="en-SE" w:eastAsia="en-GB"/>
+              </w:rPr>
+              <w:t>,</w:t>
+            </w:r>
+          </w:p>
+          <w:p>
+            <w:pPr>
+              <w:pStyle w:val="Paragraphtext"/>
+              <w:spacing w:line="288" w:lineRule="auto"/>
+              <w:rPr>
+                <w:rFonts w:ascii="Helvetica Neue" w:hAnsi="Helvetica Neue"/>
+                <w:szCs w:val="18"/>
+                <w:lang w:val="en-SE" w:eastAsia="en-GB"/>
+              </w:rPr>
+            </w:pPr>
+            <w:r>
+              <w:rPr>
+                <w:rFonts w:ascii="Helvetica Neue" w:hAnsi="Helvetica Neue"/>
+                <w:szCs w:val="18"/>
+                <w:lang w:val="en-SE" w:eastAsia="en-GB"/>
+              </w:rPr>
+              <w:t>Kolkata</w:t>
+            </w:r>
+          </w:p>
+        </w:tc>
+        <w:tc>
+          <w:tcPr>
+            <w:tcW w:w="563" w:type="pct"/>
+            <w:hideMark/>
+          </w:tcPr>
+          <w:p>
+            <w:pPr>
+              <w:pStyle w:val="Paragraphtext"/>
+              <w:spacing w:line="288" w:lineRule="auto"/>
+              <w:rPr>
+                <w:b/>
+                <w:bCs/>
+                <w:szCs w:val="18"/>
+                <w:lang w:val="en-SE" w:eastAsia="en-GB"/>
+              </w:rPr>
+            </w:pPr>
+            <w:r>
+              <w:rPr>
+                <w:b/>
+                <w:bCs/>
+                <w:szCs w:val="18"/>
+                <w:lang w:val="en-SE" w:eastAsia="en-GB"/>
+              </w:rPr>
+              <w:t>47</w:t>
+            </w:r>
+          </w:p>
+        </w:tc>
+        <w:tc>
+          <w:tcPr>
+            <w:tcW w:w="453" w:type="pct"/>
+            <w:hideMark/>
+          </w:tcPr>
+          <w:p>
+            <w:pPr>
+              <w:pStyle w:val="Paragraphtext"/>
+              <w:spacing w:line="288" w:lineRule="auto"/>
+              <w:rPr>
+                <w:b/>
+                <w:bCs/>
+                <w:szCs w:val="18"/>
+                <w:lang w:val="en-SE" w:eastAsia="en-GB"/>
+              </w:rPr>
+            </w:pPr>
+            <w:r>
+              <w:rPr>
+                <w:b/>
+                <w:bCs/>
+                <w:szCs w:val="18"/>
+                <w:lang w:val="en-SE" w:eastAsia="en-GB"/>
+              </w:rPr>
+              <w:t>66</w:t>
+            </w:r>
+          </w:p>
+        </w:tc>
+        <w:tc>
+          <w:tcPr>
+            <w:tcW w:w="436" w:type="pct"/>
+            <w:hideMark/>
+          </w:tcPr>
+          <w:p>
+            <w:pPr>
+              <w:pStyle w:val="Paragraphtext"/>
+              <w:spacing w:line="288" w:lineRule="auto"/>
+              <w:rPr>
+                <w:b/>
+                <w:bCs/>
+                <w:szCs w:val="18"/>
+                <w:lang w:val="en-SE" w:eastAsia="en-GB"/>
+              </w:rPr>
+            </w:pPr>
+            <w:r>
+              <w:rPr>
+                <w:b/>
+                <w:bCs/>
+                <w:szCs w:val="18"/>
+                <w:lang w:val="en-SE" w:eastAsia="en-GB"/>
+              </w:rPr>
+              <w:t>58</w:t>
+            </w:r>
+          </w:p>
+        </w:tc>
+        <w:tc>
+          <w:tcPr>
+            <w:tcW w:w="477" w:type="pct"/>
+            <w:hideMark/>
+          </w:tcPr>
+          <w:p>
+            <w:pPr>
+              <w:pStyle w:val="Paragraphtext"/>
+              <w:spacing w:line="288" w:lineRule="auto"/>
+              <w:rPr>
+                <w:b/>
+                <w:bCs/>
+                <w:szCs w:val="18"/>
+                <w:lang w:val="en-SE" w:eastAsia="en-GB"/>
+              </w:rPr>
+            </w:pPr>
+            <w:r>
+              <w:rPr>
+                <w:b/>
+                <w:bCs/>
+                <w:szCs w:val="18"/>
+                <w:lang w:val="en-SE" w:eastAsia="en-GB"/>
+              </w:rPr>
+              <w:t>48</w:t>
+            </w:r>
+          </w:p>
+        </w:tc>
+        <w:tc>
+          <w:tcPr>
+            <w:tcW w:w="422" w:type="pct"/>
+            <w:hideMark/>
+          </w:tcPr>
+          <w:p>
+            <w:pPr>
+              <w:pStyle w:val="Paragraphtext"/>
+              <w:spacing w:line="288" w:lineRule="auto"/>
+              <w:rPr>
+                <w:b/>
+                <w:bCs/>
+                <w:szCs w:val="18"/>
+                <w:lang w:val="en-SE" w:eastAsia="en-GB"/>
+              </w:rPr>
+            </w:pPr>
+            <w:r>
+              <w:rPr>
+                <w:b/>
+                <w:bCs/>
+                <w:szCs w:val="18"/>
+                <w:lang w:val="en-SE" w:eastAsia="en-GB"/>
+              </w:rPr>
+              <w:t>59</w:t>
+            </w:r>
+          </w:p>
+        </w:tc>
+        <w:tc>
+          <w:tcPr>
+            <w:tcW w:w="658" w:type="pct"/>
+            <w:hideMark/>
+          </w:tcPr>
+          <w:p>
+            <w:pPr>
+              <w:pStyle w:val="Paragraphtext"/>
+              <w:spacing w:line="288" w:lineRule="auto"/>
+              <w:rPr>
+                <w:b/>
+                <w:bCs/>
+                <w:szCs w:val="18"/>
+                <w:lang w:val="en-SE" w:eastAsia="en-GB"/>
+              </w:rPr>
+            </w:pPr>
+            <w:r>
+              <w:rPr>
+                <w:b/>
+                <w:bCs/>
+                <w:szCs w:val="18"/>
+                <w:lang w:val="en-SE" w:eastAsia="en-GB"/>
+              </w:rPr>
+              <w:t>22</w:t>
+            </w:r>
+          </w:p>
+        </w:tc>
+        <w:tc>
+          <w:tcPr>
+            <w:tcW w:w="658" w:type="pct"/>
+          </w:tcPr>
+          <w:p>
+            <w:pPr>
+              <w:pStyle w:val="Paragraphtext"/>
+              <w:rPr>
+                <w:b/>
+                <w:bCs/>
+                <w:szCs w:val="18"/>
+                <w:lang w:val="en-SE" w:eastAsia="en-GB"/>
+              </w:rPr>
+            </w:pPr>
+          </w:p>
+        </w:tc>
+        <w:tc>
+          <w:tcPr>
+            <w:tcW w:w="658" w:type="pct"/>
+          </w:tcPr>
+          <w:p>
+            <w:pPr>
+              <w:pStyle w:val="Paragraphtext"/>
+              <w:rPr>
+                <w:b/>
+                <w:bCs/>
+                <w:szCs w:val="18"/>
+                <w:lang w:val="en-SE" w:eastAsia="en-GB"/>
+              </w:rPr>
+            </w:pPr>
+          </w:p>
+        </w:tc>
+      </w:tr>
+      <w:tr>
+        <w:tc>
+          <w:tcPr>
+            <w:tcW w:w="676" w:type="pct"/>
+            <w:hideMark/>
+          </w:tcPr>
+          <w:p>
+            <w:pPr>
+              <w:pStyle w:val="Paragraphtext"/>
+              <w:rPr>
+                <w:rFonts w:ascii="Helvetica Neue" w:hAnsi="Helvetica Neue"/>
+                <w:szCs w:val="18"/>
+                <w:lang w:val="en-SE" w:eastAsia="en-GB"/>
+              </w:rPr>
+            </w:pPr>
+            <w:r>
+              <w:rPr>
+                <w:rFonts w:ascii="Helvetica Neue" w:hAnsi="Helvetica Neue"/>
+                <w:szCs w:val="18"/>
+                <w:lang w:val="en-SE" w:eastAsia="en-GB"/>
+              </w:rPr>
+              <w:t>GMC</w:t>
+            </w:r>
+            <w:r>
+              <w:rPr>
+                <w:rFonts w:ascii="Helvetica Neue" w:hAnsi="Helvetica Neue"/>
+                <w:szCs w:val="18"/>
+                <w:lang w:val="en-SE" w:eastAsia="en-GB"/>
+              </w:rPr>
+              <w:t>,</w:t>
+            </w:r>
+          </w:p>
+          <w:p>
+            <w:pPr>
+              <w:pStyle w:val="Paragraphtext"/>
+              <w:spacing w:line="288" w:lineRule="auto"/>
+              <w:rPr>
+                <w:rFonts w:ascii="Helvetica Neue" w:hAnsi="Helvetica Neue"/>
+                <w:szCs w:val="18"/>
+                <w:lang w:val="en-SE" w:eastAsia="en-GB"/>
+              </w:rPr>
+            </w:pPr>
+            <w:r>
+              <w:rPr>
+                <w:rFonts w:ascii="Helvetica Neue" w:hAnsi="Helvetica Neue"/>
+                <w:szCs w:val="18"/>
+                <w:lang w:eastAsia="en-GB"/>
+              </w:rPr>
+              <w:t>Chandigarh</w:t>
+            </w:r>
+          </w:p>
+        </w:tc>
+        <w:tc>
+          <w:tcPr>
+            <w:tcW w:w="563" w:type="pct"/>
+            <w:hideMark/>
+          </w:tcPr>
+          <w:p>
+            <w:pPr>
+              <w:pStyle w:val="Paragraphtext"/>
+              <w:spacing w:line="288" w:lineRule="auto"/>
+              <w:rPr>
+                <w:szCs w:val="18"/>
+                <w:lang w:val="en-SE" w:eastAsia="en-GB"/>
+              </w:rPr>
+            </w:pPr>
+            <w:r>
+              <w:rPr>
+                <w:szCs w:val="18"/>
+                <w:lang w:val="en-SE" w:eastAsia="en-GB"/>
+              </w:rPr>
+              <w:t>4</w:t>
+            </w:r>
+          </w:p>
+        </w:tc>
+        <w:tc>
+          <w:tcPr>
+            <w:tcW w:w="453" w:type="pct"/>
+            <w:hideMark/>
+          </w:tcPr>
+          <w:p>
+            <w:pPr>
+              <w:pStyle w:val="Paragraphtext"/>
+              <w:spacing w:line="288" w:lineRule="auto"/>
+              <w:rPr>
+                <w:b/>
+                <w:bCs/>
+                <w:szCs w:val="18"/>
+                <w:lang w:val="en-SE" w:eastAsia="en-GB"/>
+              </w:rPr>
+            </w:pPr>
+            <w:r>
+              <w:rPr>
+                <w:b/>
+                <w:bCs/>
+                <w:szCs w:val="18"/>
+                <w:lang w:val="en-SE" w:eastAsia="en-GB"/>
+              </w:rPr>
+              <w:t>12</w:t>
+            </w:r>
+          </w:p>
+        </w:tc>
+        <w:tc>
+          <w:tcPr>
+            <w:tcW w:w="436" w:type="pct"/>
+            <w:hideMark/>
+          </w:tcPr>
+          <w:p>
+            <w:pPr>
+              <w:pStyle w:val="Paragraphtext"/>
+              <w:spacing w:line="288" w:lineRule="auto"/>
+              <w:rPr>
+                <w:b/>
+                <w:bCs/>
+                <w:szCs w:val="18"/>
+                <w:lang w:val="en-SE" w:eastAsia="en-GB"/>
+              </w:rPr>
+            </w:pPr>
+            <w:r>
+              <w:rPr>
+                <w:b/>
+                <w:bCs/>
+                <w:szCs w:val="18"/>
+                <w:lang w:val="en-SE" w:eastAsia="en-GB"/>
+              </w:rPr>
+              <w:t>33</w:t>
+            </w:r>
+          </w:p>
+        </w:tc>
+        <w:tc>
+          <w:tcPr>
+            <w:tcW w:w="477" w:type="pct"/>
+            <w:hideMark/>
+          </w:tcPr>
+          <w:p>
+            <w:pPr>
+              <w:pStyle w:val="Paragraphtext"/>
+              <w:spacing w:line="288" w:lineRule="auto"/>
+              <w:rPr>
+                <w:b/>
+                <w:bCs/>
+                <w:szCs w:val="18"/>
+                <w:lang w:val="en-SE" w:eastAsia="en-GB"/>
+              </w:rPr>
+            </w:pPr>
+            <w:r>
+              <w:rPr>
+                <w:b/>
+                <w:bCs/>
+                <w:szCs w:val="18"/>
+                <w:lang w:val="en-SE" w:eastAsia="en-GB"/>
+              </w:rPr>
+              <w:t>32</w:t>
+            </w:r>
+          </w:p>
+        </w:tc>
+        <w:tc>
+          <w:tcPr>
+            <w:tcW w:w="422" w:type="pct"/>
+            <w:hideMark/>
+          </w:tcPr>
+          <w:p>
+            <w:pPr>
+              <w:pStyle w:val="Paragraphtext"/>
+              <w:spacing w:line="288" w:lineRule="auto"/>
+              <w:rPr>
+                <w:b/>
+                <w:bCs/>
+                <w:szCs w:val="18"/>
+                <w:lang w:val="en-SE" w:eastAsia="en-GB"/>
+              </w:rPr>
+            </w:pPr>
+            <w:r>
+              <w:rPr>
+                <w:b/>
+                <w:bCs/>
+                <w:szCs w:val="18"/>
+                <w:lang w:val="en-SE" w:eastAsia="en-GB"/>
+              </w:rPr>
+              <w:t>12</w:t>
+            </w:r>
+          </w:p>
+        </w:tc>
+        <w:tc>
+          <w:tcPr>
+            <w:tcW w:w="658" w:type="pct"/>
+            <w:hideMark/>
+          </w:tcPr>
+          <w:p>
+            <w:pPr>
+              <w:pStyle w:val="Paragraphtext"/>
+              <w:spacing w:line="288" w:lineRule="auto"/>
+              <w:rPr>
+                <w:szCs w:val="18"/>
+                <w:lang w:val="en-SE" w:eastAsia="en-GB"/>
+              </w:rPr>
+            </w:pPr>
+            <w:r>
+              <w:rPr>
+                <w:szCs w:val="18"/>
+                <w:lang w:val="en-SE" w:eastAsia="en-GB"/>
+              </w:rPr>
+              <w:t>8</w:t>
+            </w:r>
+          </w:p>
+        </w:tc>
+        <w:tc>
+          <w:tcPr>
+            <w:tcW w:w="658" w:type="pct"/>
+          </w:tcPr>
+          <w:p>
+            <w:pPr>
+              <w:pStyle w:val="Paragraphtext"/>
+              <w:rPr>
+                <w:szCs w:val="18"/>
+                <w:lang w:val="en-SE" w:eastAsia="en-GB"/>
+              </w:rPr>
+            </w:pPr>
+          </w:p>
+        </w:tc>
+        <w:tc>
+          <w:tcPr>
+            <w:tcW w:w="658" w:type="pct"/>
+          </w:tcPr>
+          <w:p>
+            <w:pPr>
+              <w:pStyle w:val="Paragraphtext"/>
+              <w:rPr>
+                <w:szCs w:val="18"/>
+                <w:lang w:val="en-SE" w:eastAsia="en-GB"/>
+              </w:rPr>
+            </w:pPr>
+          </w:p>
+        </w:tc>
+      </w:tr>
+      <w:tr>
+        <w:trPr>
+          <w:cnfStyle w:val="000000100000" w:firstRow="0" w:lastRow="0" w:firstColumn="0" w:lastColumn="0" w:oddVBand="0" w:evenVBand="0" w:oddHBand="1" w:evenHBand="0" w:firstRowFirstColumn="0" w:firstRowLastColumn="0" w:lastRowFirstColumn="0" w:lastRowLastColumn="0"/>
+        </w:trPr>
+        <w:tc>
+          <w:tcPr>
+            <w:tcW w:w="676" w:type="pct"/>
+            <w:hideMark/>
+          </w:tcPr>
+          <w:p>
+            <w:pPr>
+              <w:pStyle w:val="Paragraphtext"/>
+              <w:rPr>
+                <w:rFonts w:ascii="Helvetica Neue" w:hAnsi="Helvetica Neue"/>
+                <w:szCs w:val="18"/>
+                <w:lang w:val="en-SE" w:eastAsia="en-GB"/>
+              </w:rPr>
+            </w:pPr>
+            <w:r>
+              <w:rPr>
+                <w:rFonts w:ascii="Helvetica Neue" w:hAnsi="Helvetica Neue"/>
+                <w:szCs w:val="18"/>
+                <w:lang w:val="en-SE" w:eastAsia="en-GB"/>
+              </w:rPr>
+              <w:t>CMC</w:t>
+            </w:r>
+            <w:r>
+              <w:rPr>
+                <w:rFonts w:ascii="Helvetica Neue" w:hAnsi="Helvetica Neue"/>
+                <w:szCs w:val="18"/>
+                <w:lang w:val="en-SE" w:eastAsia="en-GB"/>
+              </w:rPr>
+              <w:t>,</w:t>
+            </w:r>
+          </w:p>
+          <w:p>
+            <w:pPr>
+              <w:pStyle w:val="Paragraphtext"/>
+              <w:spacing w:line="288" w:lineRule="auto"/>
+              <w:rPr>
+                <w:rFonts w:ascii="Helvetica Neue" w:hAnsi="Helvetica Neue"/>
+                <w:szCs w:val="18"/>
+                <w:lang w:val="en-SE" w:eastAsia="en-GB"/>
+              </w:rPr>
+            </w:pPr>
+            <w:r>
+              <w:rPr>
+                <w:rFonts w:ascii="Helvetica Neue" w:hAnsi="Helvetica Neue"/>
+                <w:szCs w:val="18"/>
+                <w:lang w:val="en-SE" w:eastAsia="en-GB"/>
+              </w:rPr>
+              <w:t>Ludhiana</w:t>
+            </w:r>
+          </w:p>
+        </w:tc>
+        <w:tc>
+          <w:tcPr>
+            <w:tcW w:w="563" w:type="pct"/>
+            <w:hideMark/>
+          </w:tcPr>
+          <w:p>
+            <w:pPr>
+              <w:pStyle w:val="Paragraphtext"/>
+              <w:spacing w:line="288" w:lineRule="auto"/>
+              <w:rPr>
+                <w:b/>
+                <w:bCs/>
+                <w:szCs w:val="18"/>
+                <w:lang w:val="en-SE" w:eastAsia="en-GB"/>
+              </w:rPr>
+            </w:pPr>
+            <w:r>
+              <w:rPr>
+                <w:b/>
+                <w:bCs/>
+                <w:szCs w:val="18"/>
+                <w:lang w:val="en-SE" w:eastAsia="en-GB"/>
+              </w:rPr>
+              <w:t>12</w:t>
+            </w:r>
+          </w:p>
+        </w:tc>
+        <w:tc>
+          <w:tcPr>
+            <w:tcW w:w="453" w:type="pct"/>
+            <w:hideMark/>
+          </w:tcPr>
+          <w:p>
+            <w:pPr>
+              <w:pStyle w:val="Paragraphtext"/>
+              <w:spacing w:line="288" w:lineRule="auto"/>
+              <w:rPr>
+                <w:szCs w:val="18"/>
+                <w:lang w:val="en-SE" w:eastAsia="en-GB"/>
+              </w:rPr>
+            </w:pPr>
+            <w:r>
+              <w:rPr>
+                <w:szCs w:val="18"/>
+                <w:lang w:val="en-SE" w:eastAsia="en-GB"/>
+              </w:rPr>
+              <w:t>3</w:t>
+            </w:r>
+          </w:p>
+        </w:tc>
+        <w:tc>
+          <w:tcPr>
+            <w:tcW w:w="436" w:type="pct"/>
+            <w:hideMark/>
+          </w:tcPr>
+          <w:p>
+            <w:pPr>
+              <w:pStyle w:val="Paragraphtext"/>
+              <w:spacing w:line="288" w:lineRule="auto"/>
+              <w:rPr>
+                <w:szCs w:val="18"/>
+                <w:lang w:val="en-SE" w:eastAsia="en-GB"/>
+              </w:rPr>
+            </w:pPr>
+            <w:r>
+              <w:rPr>
+                <w:szCs w:val="18"/>
+                <w:lang w:val="en-SE" w:eastAsia="en-GB"/>
+              </w:rPr>
+              <w:t>3</w:t>
+            </w:r>
+          </w:p>
+        </w:tc>
+        <w:tc>
+          <w:tcPr>
+            <w:tcW w:w="477" w:type="pct"/>
+            <w:hideMark/>
+          </w:tcPr>
+          <w:p>
+            <w:pPr>
+              <w:pStyle w:val="Paragraphtext"/>
+              <w:spacing w:line="288" w:lineRule="auto"/>
+              <w:rPr>
+                <w:b/>
+                <w:bCs/>
+                <w:szCs w:val="18"/>
+                <w:lang w:val="en-SE" w:eastAsia="en-GB"/>
+              </w:rPr>
+            </w:pPr>
+            <w:r>
+              <w:rPr>
+                <w:b/>
+                <w:bCs/>
+                <w:szCs w:val="18"/>
+                <w:lang w:val="en-SE" w:eastAsia="en-GB"/>
+              </w:rPr>
+              <w:t>18</w:t>
+            </w:r>
+          </w:p>
+        </w:tc>
+        <w:tc>
+          <w:tcPr>
+            <w:tcW w:w="422" w:type="pct"/>
+            <w:hideMark/>
+          </w:tcPr>
+          <w:p>
+            <w:pPr>
+              <w:pStyle w:val="Paragraphtext"/>
+              <w:spacing w:line="288" w:lineRule="auto"/>
+              <w:rPr>
+                <w:b/>
+                <w:bCs/>
+                <w:szCs w:val="18"/>
+                <w:lang w:val="en-SE" w:eastAsia="en-GB"/>
+              </w:rPr>
+            </w:pPr>
+            <w:r>
+              <w:rPr>
+                <w:b/>
+                <w:bCs/>
+                <w:szCs w:val="18"/>
+                <w:lang w:val="en-SE" w:eastAsia="en-GB"/>
+              </w:rPr>
+              <w:t>12</w:t>
+            </w:r>
+          </w:p>
+        </w:tc>
+        <w:tc>
+          <w:tcPr>
+            <w:tcW w:w="658" w:type="pct"/>
+            <w:hideMark/>
+          </w:tcPr>
+          <w:p>
+            <w:pPr>
+              <w:pStyle w:val="Paragraphtext"/>
+              <w:spacing w:line="288" w:lineRule="auto"/>
+              <w:rPr>
+                <w:szCs w:val="18"/>
+                <w:lang w:val="en-SE" w:eastAsia="en-GB"/>
+              </w:rPr>
+            </w:pPr>
+            <w:r>
+              <w:rPr>
+                <w:szCs w:val="18"/>
+                <w:lang w:val="en-SE" w:eastAsia="en-GB"/>
+              </w:rPr>
+              <w:t>6</w:t>
+            </w:r>
+          </w:p>
+        </w:tc>
+        <w:tc>
+          <w:tcPr>
+            <w:tcW w:w="658" w:type="pct"/>
+          </w:tcPr>
+          <w:p>
+            <w:pPr>
+              <w:pStyle w:val="Paragraphtext"/>
+              <w:rPr>
+                <w:szCs w:val="18"/>
+                <w:lang w:val="en-SE" w:eastAsia="en-GB"/>
+              </w:rPr>
+            </w:pPr>
+          </w:p>
+        </w:tc>
+        <w:tc>
+          <w:tcPr>
+            <w:tcW w:w="658" w:type="pct"/>
+          </w:tcPr>
+          <w:p>
+            <w:pPr>
+              <w:pStyle w:val="Paragraphtext"/>
+              <w:rPr>
+                <w:szCs w:val="18"/>
+                <w:lang w:val="en-SE" w:eastAsia="en-GB"/>
+              </w:rPr>
+            </w:pPr>
+          </w:p>
+        </w:tc>
+      </w:tr>
+    </w:tbl>
+    <w:p>
+      <w:pPr>
+        <w:pStyle w:val="Paragraph"/>
+        <w:numPr>
+          <w:ilvl w:val="0"/>
+          <w:numId w:val="0"/>
+        </w:numPr>
+        <w:rPr>
+          <w:rFonts w:ascii="Helvetica Neue Light" w:hAnsi="Helvetica Neue Light"/>
+          <w:sz w:val="18"/>
+          <w:szCs w:val="18"/>
+          <w:lang w:val="en-US" w:eastAsia="en-GB"/>
+        </w:rPr>
+      </w:pPr>
+      <w:r>
+        <w:rPr>
+          <w:rFonts w:ascii="Helvetica Neue Light" w:hAnsi="Helvetica Neue Light"/>
+          <w:sz w:val="18"/>
+          <w:szCs w:val="18"/>
+          <w:lang w:val="en-US" w:eastAsia="en-GB"/>
+        </w:rPr>
+        <w:t xml:space="preserve">*Final numbers for </w:t>
+      </w:r>
+      <w:r>
+        <w:rPr>
+          <w:rFonts w:ascii="Helvetica Neue Light" w:hAnsi="Helvetica Neue Light"/>
+          <w:sz w:val="18"/>
+          <w:szCs w:val="18"/>
+          <w:lang w:val="en-US" w:eastAsia="en-GB"/>
+        </w:rPr>
+        <w:t>September</w:t>
+      </w:r>
+      <w:r>
+        <w:rPr>
+          <w:rFonts w:ascii="Helvetica Neue Light" w:hAnsi="Helvetica Neue Light"/>
+          <w:sz w:val="18"/>
+          <w:szCs w:val="18"/>
+          <w:lang w:val="en-US" w:eastAsia="en-GB"/>
+        </w:rPr>
+        <w:t xml:space="preserve"> are not yet in.</w:t>
       </w:r>
     </w:p>
     <w:p>
@@ -1419,25 +2878,85 @@
     <w:p>
       <w:pPr>
         <w:pStyle w:val="Paragraphtext"/>
+        <w:rPr>
+          <w:rFonts w:ascii="Helvetica Neue Light" w:hAnsi="Helvetica Neue Light"/>
+        </w:rPr>
       </w:pPr>
       <w:r>
-        <w:t>See next page.</w:t>
+        <w:rPr>
+          <w:rFonts w:ascii="Helvetica Neue Light" w:hAnsi="Helvetica Neue Light"/>
+        </w:rPr>
+        <w:t>We discussed the data from the first batch so far</w:t>
+      </w:r>
+      <w:r>
+        <w:rPr>
+          <w:rFonts w:ascii="Helvetica Neue Light" w:hAnsi="Helvetica Neue Light"/>
+        </w:rPr>
+        <w:t xml:space="preserve"> (Table 2)</w:t>
+      </w:r>
+      <w:r>
+        <w:rPr>
+          <w:rFonts w:ascii="Helvetica Neue Light" w:hAnsi="Helvetica Neue Light"/>
+        </w:rPr>
+        <w:t xml:space="preserve">. We have not received updated online data from GMC because of an issue with the device used for uploading. This is concerning and we talked about how we need to enforce the availability of a device for this purpose for the CRC in our screening discussions with the sites. For </w:t>
+      </w:r>
+      <w:proofErr w:type="gramStart"/>
+      <w:r>
+        <w:rPr>
+          <w:rFonts w:ascii="Helvetica Neue Light" w:hAnsi="Helvetica Neue Light"/>
+        </w:rPr>
+        <w:t>this specific sites</w:t>
+      </w:r>
+      <w:proofErr w:type="gramEnd"/>
+      <w:r>
+        <w:rPr>
+          <w:rFonts w:ascii="Helvetica Neue Light" w:hAnsi="Helvetica Neue Light"/>
+        </w:rPr>
+        <w:t xml:space="preserve"> we also need to ensure that the device that now has been purchased is provided to the CRC. Data is however being collected on the paper </w:t>
+      </w:r>
+      <w:proofErr w:type="gramStart"/>
+      <w:r>
+        <w:rPr>
+          <w:rFonts w:ascii="Helvetica Neue Light" w:hAnsi="Helvetica Neue Light"/>
+        </w:rPr>
+        <w:t>CRFs, but</w:t>
+      </w:r>
+      <w:proofErr w:type="gramEnd"/>
+      <w:r>
+        <w:rPr>
+          <w:rFonts w:ascii="Helvetica Neue Light" w:hAnsi="Helvetica Neue Light"/>
+        </w:rPr>
+        <w:t xml:space="preserve"> not uploaded because of the device issue. Other issues that were discussed in the last meeting are now </w:t>
+      </w:r>
+      <w:proofErr w:type="gramStart"/>
+      <w:r>
+        <w:rPr>
+          <w:rFonts w:ascii="Helvetica Neue Light" w:hAnsi="Helvetica Neue Light"/>
+        </w:rPr>
+        <w:t>improving,</w:t>
+      </w:r>
+      <w:proofErr w:type="gramEnd"/>
+      <w:r>
+        <w:rPr>
+          <w:rFonts w:ascii="Helvetica Neue Light" w:hAnsi="Helvetica Neue Light"/>
+        </w:rPr>
+        <w:t xml:space="preserve"> the transfer data has been corrected and the error with the recording of GCS at HIMS is slowly improving. We also talked about the large impact of individual </w:t>
+      </w:r>
+      <w:r>
+        <w:rPr>
+          <w:rFonts w:ascii="Helvetica Neue Light" w:hAnsi="Helvetica Neue Light"/>
+        </w:rPr>
+        <w:lastRenderedPageBreak/>
+        <w:t xml:space="preserve">sites with high volumes and whether we should have a maximum number of patients that each site can include. </w:t>
+      </w:r>
+      <w:r>
+        <w:rPr>
+          <w:rFonts w:ascii="Helvetica Neue Light" w:hAnsi="Helvetica Neue Light"/>
+        </w:rPr>
+        <w:t>MK suggested that limit the number of shifts when we collect data in these very big sites. MGW said that accounting for the site volume when randomise sites to implementation sequences is another way that we are attempting to adjust for the impact of these large sites. Additional discussions with the biostatistics team are needed.</w:t>
       </w:r>
     </w:p>
     <w:p>
-      <w:r>
-        <w:br w:type="page"/>
-      </w:r>
-    </w:p>
-    <w:p>
-      <w:pPr>
-        <w:pStyle w:val="Paragraphtext"/>
-        <w:rPr>
-          <w:rFonts w:ascii="Helvetica Neue" w:hAnsi="Helvetica Neue"/>
-          <w:sz w:val="18"/>
-          <w:szCs w:val="18"/>
-        </w:rPr>
-      </w:pPr>
       <w:r>
         <w:rPr>
           <w:rFonts w:ascii="Helvetica Neue" w:hAnsi="Helvetica Neue"/>
@@ -1446,7 +2965,6 @@
           <w:sz w:val="18"/>
           <w:szCs w:val="18"/>
         </w:rPr>
-        <w:lastRenderedPageBreak/>
         <w:t>Table 2.</w:t>
       </w:r>
       <w:r>
@@ -1468,15 +2986,11 @@
         <w:gridCol w:w="1547"/>
         <w:gridCol w:w="1116"/>
         <w:gridCol w:w="43"/>
-        <w:gridCol w:w="856"/>
-        <w:gridCol w:w="304"/>
-        <w:gridCol w:w="1160"/>
-        <w:gridCol w:w="144"/>
-        <w:gridCol w:w="862"/>
-        <w:gridCol w:w="153"/>
-        <w:gridCol w:w="1045"/>
-        <w:gridCol w:w="115"/>
-        <w:gridCol w:w="1160"/>
+        <w:gridCol w:w="1122"/>
+        <w:gridCol w:w="1134"/>
+        <w:gridCol w:w="1134"/>
+        <w:gridCol w:w="1134"/>
+        <w:gridCol w:w="1275"/>
       </w:tblGrid>
       <w:tr>
         <w:trPr>
@@ -1551,8 +3065,7 @@
         </w:tc>
         <w:tc>
           <w:tcPr>
-            <w:tcW w:w="1160" w:type="dxa"/>
-            <w:gridSpan w:val="2"/>
+            <w:tcW w:w="1122" w:type="dxa"/>
           </w:tcPr>
           <w:p>
             <w:pPr>
@@ -1603,7 +3116,7 @@
         </w:tc>
         <w:tc>
           <w:tcPr>
-            <w:tcW w:w="1160" w:type="dxa"/>
+            <w:tcW w:w="1134" w:type="dxa"/>
           </w:tcPr>
           <w:p>
             <w:pPr>
@@ -1654,8 +3167,7 @@
         </w:tc>
         <w:tc>
           <w:tcPr>
-            <w:tcW w:w="1159" w:type="dxa"/>
-            <w:gridSpan w:val="3"/>
+            <w:tcW w:w="1134" w:type="dxa"/>
           </w:tcPr>
           <w:p>
             <w:pPr>
@@ -1706,8 +3218,7 @@
         </w:tc>
         <w:tc>
           <w:tcPr>
-            <w:tcW w:w="1160" w:type="dxa"/>
-            <w:gridSpan w:val="2"/>
+            <w:tcW w:w="1134" w:type="dxa"/>
           </w:tcPr>
           <w:p>
             <w:pPr>
@@ -1744,7 +3255,7 @@
         </w:tc>
         <w:tc>
           <w:tcPr>
-            <w:tcW w:w="1160" w:type="dxa"/>
+            <w:tcW w:w="1275" w:type="dxa"/>
           </w:tcPr>
           <w:p>
             <w:pPr>
@@ -1830,8 +3341,7 @@
         </w:tc>
         <w:tc>
           <w:tcPr>
-            <w:tcW w:w="1160" w:type="dxa"/>
-            <w:gridSpan w:val="2"/>
+            <w:tcW w:w="1122" w:type="dxa"/>
           </w:tcPr>
           <w:p>
             <w:pPr>
@@ -1853,7 +3363,7 @@
         </w:tc>
         <w:tc>
           <w:tcPr>
-            <w:tcW w:w="1160" w:type="dxa"/>
+            <w:tcW w:w="1134" w:type="dxa"/>
           </w:tcPr>
           <w:p>
             <w:pPr>
@@ -1875,8 +3385,7 @@
         </w:tc>
         <w:tc>
           <w:tcPr>
-            <w:tcW w:w="1159" w:type="dxa"/>
-            <w:gridSpan w:val="3"/>
+            <w:tcW w:w="1134" w:type="dxa"/>
           </w:tcPr>
           <w:p>
             <w:pPr>
@@ -1898,8 +3407,7 @@
         </w:tc>
         <w:tc>
           <w:tcPr>
-            <w:tcW w:w="1160" w:type="dxa"/>
-            <w:gridSpan w:val="2"/>
+            <w:tcW w:w="1134" w:type="dxa"/>
           </w:tcPr>
           <w:p>
             <w:pPr>
@@ -1921,7 +3429,7 @@
         </w:tc>
         <w:tc>
           <w:tcPr>
-            <w:tcW w:w="1160" w:type="dxa"/>
+            <w:tcW w:w="1275" w:type="dxa"/>
           </w:tcPr>
           <w:p>
             <w:pPr>
@@ -2043,8 +3551,7 @@
         </w:tc>
         <w:tc>
           <w:tcPr>
-            <w:tcW w:w="1160" w:type="dxa"/>
-            <w:gridSpan w:val="2"/>
+            <w:tcW w:w="1122" w:type="dxa"/>
           </w:tcPr>
           <w:p>
             <w:pPr>
@@ -2164,7 +3671,7 @@
         </w:tc>
         <w:tc>
           <w:tcPr>
-            <w:tcW w:w="1160" w:type="dxa"/>
+            <w:tcW w:w="1134" w:type="dxa"/>
           </w:tcPr>
           <w:p>
             <w:pPr>
@@ -2225,8 +3732,7 @@
         </w:tc>
         <w:tc>
           <w:tcPr>
-            <w:tcW w:w="1159" w:type="dxa"/>
-            <w:gridSpan w:val="3"/>
+            <w:tcW w:w="1134" w:type="dxa"/>
           </w:tcPr>
           <w:p>
             <w:pPr>
@@ -2289,8 +3795,7 @@
         </w:tc>
         <w:tc>
           <w:tcPr>
-            <w:tcW w:w="1160" w:type="dxa"/>
-            <w:gridSpan w:val="2"/>
+            <w:tcW w:w="1134" w:type="dxa"/>
           </w:tcPr>
           <w:p>
             <w:pPr>
@@ -2365,7 +3870,7 @@
         </w:tc>
         <w:tc>
           <w:tcPr>
-            <w:tcW w:w="1160" w:type="dxa"/>
+            <w:tcW w:w="1275" w:type="dxa"/>
           </w:tcPr>
           <w:p>
             <w:pPr>
@@ -2445,8 +3950,7 @@
         </w:tc>
         <w:tc>
           <w:tcPr>
-            <w:tcW w:w="1160" w:type="dxa"/>
-            <w:gridSpan w:val="2"/>
+            <w:tcW w:w="1122" w:type="dxa"/>
           </w:tcPr>
           <w:p>
             <w:pPr>
@@ -2470,7 +3974,7 @@
         </w:tc>
         <w:tc>
           <w:tcPr>
-            <w:tcW w:w="1160" w:type="dxa"/>
+            <w:tcW w:w="1134" w:type="dxa"/>
           </w:tcPr>
           <w:p>
             <w:pPr>
@@ -2494,8 +3998,7 @@
         </w:tc>
         <w:tc>
           <w:tcPr>
-            <w:tcW w:w="1159" w:type="dxa"/>
-            <w:gridSpan w:val="3"/>
+            <w:tcW w:w="1134" w:type="dxa"/>
           </w:tcPr>
           <w:p>
             <w:pPr>
@@ -2519,8 +4022,7 @@
         </w:tc>
         <w:tc>
           <w:tcPr>
-            <w:tcW w:w="1160" w:type="dxa"/>
-            <w:gridSpan w:val="2"/>
+            <w:tcW w:w="1134" w:type="dxa"/>
           </w:tcPr>
           <w:p>
             <w:pPr>
@@ -2544,7 +4046,7 @@
         </w:tc>
         <w:tc>
           <w:tcPr>
-            <w:tcW w:w="1160" w:type="dxa"/>
+            <w:tcW w:w="1275" w:type="dxa"/>
           </w:tcPr>
           <w:p>
             <w:pPr>
@@ -2638,8 +4140,7 @@
         </w:tc>
         <w:tc>
           <w:tcPr>
-            <w:tcW w:w="1160" w:type="dxa"/>
-            <w:gridSpan w:val="2"/>
+            <w:tcW w:w="1122" w:type="dxa"/>
           </w:tcPr>
           <w:p>
             <w:pPr>
@@ -2693,7 +4194,7 @@
         </w:tc>
         <w:tc>
           <w:tcPr>
-            <w:tcW w:w="1160" w:type="dxa"/>
+            <w:tcW w:w="1134" w:type="dxa"/>
           </w:tcPr>
           <w:p>
             <w:pPr>
@@ -2739,8 +4240,7 @@
         </w:tc>
         <w:tc>
           <w:tcPr>
-            <w:tcW w:w="1159" w:type="dxa"/>
-            <w:gridSpan w:val="3"/>
+            <w:tcW w:w="1134" w:type="dxa"/>
           </w:tcPr>
           <w:p>
             <w:pPr>
@@ -2794,8 +4294,7 @@
         </w:tc>
         <w:tc>
           <w:tcPr>
-            <w:tcW w:w="1160" w:type="dxa"/>
-            <w:gridSpan w:val="2"/>
+            <w:tcW w:w="1134" w:type="dxa"/>
           </w:tcPr>
           <w:p>
             <w:pPr>
@@ -2833,7 +4332,7 @@
         </w:tc>
         <w:tc>
           <w:tcPr>
-            <w:tcW w:w="1160" w:type="dxa"/>
+            <w:tcW w:w="1275" w:type="dxa"/>
           </w:tcPr>
           <w:p>
             <w:pPr>
@@ -2928,8 +4427,7 @@
         </w:tc>
         <w:tc>
           <w:tcPr>
-            <w:tcW w:w="1160" w:type="dxa"/>
-            <w:gridSpan w:val="2"/>
+            <w:tcW w:w="1122" w:type="dxa"/>
           </w:tcPr>
           <w:p>
             <w:pPr>
@@ -2951,7 +4449,7 @@
         </w:tc>
         <w:tc>
           <w:tcPr>
-            <w:tcW w:w="1160" w:type="dxa"/>
+            <w:tcW w:w="1134" w:type="dxa"/>
           </w:tcPr>
           <w:p>
             <w:pPr>
@@ -2973,8 +4471,7 @@
         </w:tc>
         <w:tc>
           <w:tcPr>
-            <w:tcW w:w="1159" w:type="dxa"/>
-            <w:gridSpan w:val="3"/>
+            <w:tcW w:w="1134" w:type="dxa"/>
           </w:tcPr>
           <w:p>
             <w:pPr>
@@ -2996,8 +4493,7 @@
         </w:tc>
         <w:tc>
           <w:tcPr>
-            <w:tcW w:w="1160" w:type="dxa"/>
-            <w:gridSpan w:val="2"/>
+            <w:tcW w:w="1134" w:type="dxa"/>
           </w:tcPr>
           <w:p>
             <w:pPr>
@@ -3019,7 +4515,7 @@
         </w:tc>
         <w:tc>
           <w:tcPr>
-            <w:tcW w:w="1160" w:type="dxa"/>
+            <w:tcW w:w="1275" w:type="dxa"/>
           </w:tcPr>
           <w:p>
             <w:pPr>
@@ -3079,8 +4575,7 @@
         </w:tc>
         <w:tc>
           <w:tcPr>
-            <w:tcW w:w="1160" w:type="dxa"/>
-            <w:gridSpan w:val="2"/>
+            <w:tcW w:w="1122" w:type="dxa"/>
           </w:tcPr>
           <w:p>
             <w:pPr>
@@ -3094,7 +4589,7 @@
         </w:tc>
         <w:tc>
           <w:tcPr>
-            <w:tcW w:w="1160" w:type="dxa"/>
+            <w:tcW w:w="1134" w:type="dxa"/>
           </w:tcPr>
           <w:p>
             <w:pPr>
@@ -3108,8 +4603,7 @@
         </w:tc>
         <w:tc>
           <w:tcPr>
-            <w:tcW w:w="1159" w:type="dxa"/>
-            <w:gridSpan w:val="3"/>
+            <w:tcW w:w="1134" w:type="dxa"/>
           </w:tcPr>
           <w:p>
             <w:pPr>
@@ -3123,8 +4617,7 @@
         </w:tc>
         <w:tc>
           <w:tcPr>
-            <w:tcW w:w="1160" w:type="dxa"/>
-            <w:gridSpan w:val="2"/>
+            <w:tcW w:w="1134" w:type="dxa"/>
           </w:tcPr>
           <w:p>
             <w:pPr>
@@ -3138,7 +4631,7 @@
         </w:tc>
         <w:tc>
           <w:tcPr>
-            <w:tcW w:w="1160" w:type="dxa"/>
+            <w:tcW w:w="1275" w:type="dxa"/>
           </w:tcPr>
           <w:p>
             <w:pPr>
@@ -3217,8 +4710,7 @@
         </w:tc>
         <w:tc>
           <w:tcPr>
-            <w:tcW w:w="1160" w:type="dxa"/>
-            <w:gridSpan w:val="2"/>
+            <w:tcW w:w="1122" w:type="dxa"/>
           </w:tcPr>
           <w:p>
             <w:pPr>
@@ -3240,7 +4732,7 @@
         </w:tc>
         <w:tc>
           <w:tcPr>
-            <w:tcW w:w="1160" w:type="dxa"/>
+            <w:tcW w:w="1134" w:type="dxa"/>
           </w:tcPr>
           <w:p>
             <w:pPr>
@@ -3262,8 +4754,7 @@
         </w:tc>
         <w:tc>
           <w:tcPr>
-            <w:tcW w:w="1159" w:type="dxa"/>
-            <w:gridSpan w:val="3"/>
+            <w:tcW w:w="1134" w:type="dxa"/>
           </w:tcPr>
           <w:p>
             <w:pPr>
@@ -3285,8 +4776,7 @@
         </w:tc>
         <w:tc>
           <w:tcPr>
-            <w:tcW w:w="1160" w:type="dxa"/>
-            <w:gridSpan w:val="2"/>
+            <w:tcW w:w="1134" w:type="dxa"/>
           </w:tcPr>
           <w:p>
             <w:pPr>
@@ -3308,7 +4798,7 @@
         </w:tc>
         <w:tc>
           <w:tcPr>
-            <w:tcW w:w="1160" w:type="dxa"/>
+            <w:tcW w:w="1275" w:type="dxa"/>
           </w:tcPr>
           <w:p>
             <w:pPr>
@@ -3376,8 +4866,7 @@
         </w:tc>
         <w:tc>
           <w:tcPr>
-            <w:tcW w:w="1160" w:type="dxa"/>
-            <w:gridSpan w:val="2"/>
+            <w:tcW w:w="1122" w:type="dxa"/>
           </w:tcPr>
           <w:p>
             <w:pPr>
@@ -3399,7 +4888,7 @@
         </w:tc>
         <w:tc>
           <w:tcPr>
-            <w:tcW w:w="1160" w:type="dxa"/>
+            <w:tcW w:w="1134" w:type="dxa"/>
           </w:tcPr>
           <w:p>
             <w:pPr>
@@ -3421,8 +4910,7 @@
         </w:tc>
         <w:tc>
           <w:tcPr>
-            <w:tcW w:w="1159" w:type="dxa"/>
-            <w:gridSpan w:val="3"/>
+            <w:tcW w:w="1134" w:type="dxa"/>
           </w:tcPr>
           <w:p>
             <w:pPr>
@@ -3444,8 +4932,7 @@
         </w:tc>
         <w:tc>
           <w:tcPr>
-            <w:tcW w:w="1160" w:type="dxa"/>
-            <w:gridSpan w:val="2"/>
+            <w:tcW w:w="1134" w:type="dxa"/>
           </w:tcPr>
           <w:p>
             <w:pPr>
@@ -3467,7 +4954,7 @@
         </w:tc>
         <w:tc>
           <w:tcPr>
-            <w:tcW w:w="1160" w:type="dxa"/>
+            <w:tcW w:w="1275" w:type="dxa"/>
           </w:tcPr>
           <w:p>
             <w:pPr>
@@ -3554,8 +5041,7 @@
         </w:tc>
         <w:tc>
           <w:tcPr>
-            <w:tcW w:w="1160" w:type="dxa"/>
-            <w:gridSpan w:val="2"/>
+            <w:tcW w:w="1122" w:type="dxa"/>
           </w:tcPr>
           <w:p>
             <w:pPr>
@@ -3593,7 +5079,7 @@
         </w:tc>
         <w:tc>
           <w:tcPr>
-            <w:tcW w:w="1160" w:type="dxa"/>
+            <w:tcW w:w="1134" w:type="dxa"/>
           </w:tcPr>
           <w:p>
             <w:pPr>
@@ -3631,8 +5117,7 @@
         </w:tc>
         <w:tc>
           <w:tcPr>
-            <w:tcW w:w="1159" w:type="dxa"/>
-            <w:gridSpan w:val="3"/>
+            <w:tcW w:w="1134" w:type="dxa"/>
           </w:tcPr>
           <w:p>
             <w:pPr>
@@ -3654,8 +5139,7 @@
         </w:tc>
         <w:tc>
           <w:tcPr>
-            <w:tcW w:w="1160" w:type="dxa"/>
-            <w:gridSpan w:val="2"/>
+            <w:tcW w:w="1134" w:type="dxa"/>
           </w:tcPr>
           <w:p>
             <w:pPr>
@@ -3677,7 +5161,7 @@
         </w:tc>
         <w:tc>
           <w:tcPr>
-            <w:tcW w:w="1160" w:type="dxa"/>
+            <w:tcW w:w="1275" w:type="dxa"/>
           </w:tcPr>
           <w:p>
             <w:pPr>
@@ -3745,8 +5229,7 @@
         </w:tc>
         <w:tc>
           <w:tcPr>
-            <w:tcW w:w="1160" w:type="dxa"/>
-            <w:gridSpan w:val="2"/>
+            <w:tcW w:w="1122" w:type="dxa"/>
           </w:tcPr>
           <w:p>
             <w:pPr>
@@ -3784,7 +5267,7 @@
         </w:tc>
         <w:tc>
           <w:tcPr>
-            <w:tcW w:w="1160" w:type="dxa"/>
+            <w:tcW w:w="1134" w:type="dxa"/>
           </w:tcPr>
           <w:p>
             <w:pPr>
@@ -3806,8 +5289,7 @@
         </w:tc>
         <w:tc>
           <w:tcPr>
-            <w:tcW w:w="1159" w:type="dxa"/>
-            <w:gridSpan w:val="3"/>
+            <w:tcW w:w="1134" w:type="dxa"/>
           </w:tcPr>
           <w:p>
             <w:pPr>
@@ -3829,8 +5311,7 @@
         </w:tc>
         <w:tc>
           <w:tcPr>
-            <w:tcW w:w="1160" w:type="dxa"/>
-            <w:gridSpan w:val="2"/>
+            <w:tcW w:w="1134" w:type="dxa"/>
           </w:tcPr>
           <w:p>
             <w:pPr>
@@ -3852,7 +5333,7 @@
         </w:tc>
         <w:tc>
           <w:tcPr>
-            <w:tcW w:w="1160" w:type="dxa"/>
+            <w:tcW w:w="1275" w:type="dxa"/>
           </w:tcPr>
           <w:p>
             <w:pPr>
@@ -3939,8 +5420,7 @@
         </w:tc>
         <w:tc>
           <w:tcPr>
-            <w:tcW w:w="1160" w:type="dxa"/>
-            <w:gridSpan w:val="2"/>
+            <w:tcW w:w="1122" w:type="dxa"/>
           </w:tcPr>
           <w:p>
             <w:pPr>
@@ -3978,7 +5458,7 @@
         </w:tc>
         <w:tc>
           <w:tcPr>
-            <w:tcW w:w="1160" w:type="dxa"/>
+            <w:tcW w:w="1134" w:type="dxa"/>
           </w:tcPr>
           <w:p>
             <w:pPr>
@@ -4000,8 +5480,7 @@
         </w:tc>
         <w:tc>
           <w:tcPr>
-            <w:tcW w:w="1159" w:type="dxa"/>
-            <w:gridSpan w:val="3"/>
+            <w:tcW w:w="1134" w:type="dxa"/>
           </w:tcPr>
           <w:p>
             <w:pPr>
@@ -4023,8 +5502,7 @@
         </w:tc>
         <w:tc>
           <w:tcPr>
-            <w:tcW w:w="1160" w:type="dxa"/>
-            <w:gridSpan w:val="2"/>
+            <w:tcW w:w="1134" w:type="dxa"/>
           </w:tcPr>
           <w:p>
             <w:pPr>
@@ -4046,7 +5524,7 @@
         </w:tc>
         <w:tc>
           <w:tcPr>
-            <w:tcW w:w="1160" w:type="dxa"/>
+            <w:tcW w:w="1275" w:type="dxa"/>
           </w:tcPr>
           <w:p>
             <w:pPr>
@@ -4114,8 +5592,7 @@
         </w:tc>
         <w:tc>
           <w:tcPr>
-            <w:tcW w:w="1160" w:type="dxa"/>
-            <w:gridSpan w:val="2"/>
+            <w:tcW w:w="1122" w:type="dxa"/>
           </w:tcPr>
           <w:p>
             <w:pPr>
@@ -4137,7 +5614,7 @@
         </w:tc>
         <w:tc>
           <w:tcPr>
-            <w:tcW w:w="1160" w:type="dxa"/>
+            <w:tcW w:w="1134" w:type="dxa"/>
           </w:tcPr>
           <w:p>
             <w:pPr>
@@ -4159,8 +5636,7 @@
         </w:tc>
         <w:tc>
           <w:tcPr>
-            <w:tcW w:w="1159" w:type="dxa"/>
-            <w:gridSpan w:val="3"/>
+            <w:tcW w:w="1134" w:type="dxa"/>
           </w:tcPr>
           <w:p>
             <w:pPr>
@@ -4182,8 +5658,7 @@
         </w:tc>
         <w:tc>
           <w:tcPr>
-            <w:tcW w:w="1160" w:type="dxa"/>
-            <w:gridSpan w:val="2"/>
+            <w:tcW w:w="1134" w:type="dxa"/>
           </w:tcPr>
           <w:p>
             <w:pPr>
@@ -4205,7 +5680,7 @@
         </w:tc>
         <w:tc>
           <w:tcPr>
-            <w:tcW w:w="1160" w:type="dxa"/>
+            <w:tcW w:w="1275" w:type="dxa"/>
           </w:tcPr>
           <w:p>
             <w:pPr>
@@ -4276,8 +5751,7 @@
         </w:tc>
         <w:tc>
           <w:tcPr>
-            <w:tcW w:w="1160" w:type="dxa"/>
-            <w:gridSpan w:val="2"/>
+            <w:tcW w:w="1122" w:type="dxa"/>
           </w:tcPr>
           <w:p>
             <w:pPr>
@@ -4299,7 +5773,7 @@
         </w:tc>
         <w:tc>
           <w:tcPr>
-            <w:tcW w:w="1160" w:type="dxa"/>
+            <w:tcW w:w="1134" w:type="dxa"/>
           </w:tcPr>
           <w:p>
             <w:pPr>
@@ -4321,8 +5795,7 @@
         </w:tc>
         <w:tc>
           <w:tcPr>
-            <w:tcW w:w="1159" w:type="dxa"/>
-            <w:gridSpan w:val="3"/>
+            <w:tcW w:w="1134" w:type="dxa"/>
           </w:tcPr>
           <w:p>
             <w:pPr>
@@ -4338,30 +5811,13 @@
                 <w:sz w:val="17"/>
                 <w:szCs w:val="17"/>
               </w:rPr>
-              <w:t>6 (1</w:t>
-            </w:r>
-            <w:r>
-              <w:rPr>
-                <w:rFonts w:ascii="Helvetica" w:hAnsi="Helvetica" w:cs="Open Sans"/>
-                <w:sz w:val="17"/>
-                <w:szCs w:val="17"/>
-              </w:rPr>
-              <w:t>1</w:t>
-            </w:r>
-            <w:r>
-              <w:rPr>
-                <w:rFonts w:ascii="Helvetica" w:hAnsi="Helvetica" w:cs="Open Sans"/>
-                <w:sz w:val="17"/>
-                <w:szCs w:val="17"/>
-              </w:rPr>
-              <w:t>)</w:t>
+              <w:t>6 (11)</w:t>
             </w:r>
           </w:p>
         </w:tc>
         <w:tc>
           <w:tcPr>
-            <w:tcW w:w="1160" w:type="dxa"/>
-            <w:gridSpan w:val="2"/>
+            <w:tcW w:w="1134" w:type="dxa"/>
           </w:tcPr>
           <w:p>
             <w:pPr>
@@ -4383,7 +5839,7 @@
         </w:tc>
         <w:tc>
           <w:tcPr>
-            <w:tcW w:w="1160" w:type="dxa"/>
+            <w:tcW w:w="1275" w:type="dxa"/>
           </w:tcPr>
           <w:p>
             <w:pPr>
@@ -4469,8 +5925,7 @@
         </w:tc>
         <w:tc>
           <w:tcPr>
-            <w:tcW w:w="1160" w:type="dxa"/>
-            <w:gridSpan w:val="2"/>
+            <w:tcW w:w="1122" w:type="dxa"/>
           </w:tcPr>
           <w:p>
             <w:pPr>
@@ -4510,7 +5965,7 @@
         </w:tc>
         <w:tc>
           <w:tcPr>
-            <w:tcW w:w="1160" w:type="dxa"/>
+            <w:tcW w:w="1134" w:type="dxa"/>
           </w:tcPr>
           <w:p>
             <w:pPr>
@@ -4598,8 +6053,7 @@
         </w:tc>
         <w:tc>
           <w:tcPr>
-            <w:tcW w:w="1159" w:type="dxa"/>
-            <w:gridSpan w:val="3"/>
+            <w:tcW w:w="1134" w:type="dxa"/>
           </w:tcPr>
           <w:p>
             <w:pPr>
@@ -4655,8 +6109,7 @@
         </w:tc>
         <w:tc>
           <w:tcPr>
-            <w:tcW w:w="1160" w:type="dxa"/>
-            <w:gridSpan w:val="2"/>
+            <w:tcW w:w="1134" w:type="dxa"/>
           </w:tcPr>
           <w:p>
             <w:pPr>
@@ -4696,7 +6149,7 @@
         </w:tc>
         <w:tc>
           <w:tcPr>
-            <w:tcW w:w="1160" w:type="dxa"/>
+            <w:tcW w:w="1275" w:type="dxa"/>
           </w:tcPr>
           <w:p>
             <w:pPr>
@@ -4712,15 +6165,7 @@
                 <w:sz w:val="17"/>
                 <w:szCs w:val="17"/>
               </w:rPr>
-              <w:t>1</w:t>
-            </w:r>
-            <w:r>
-              <w:rPr>
-                <w:rFonts w:ascii="Helvetica" w:hAnsi="Helvetica" w:cs="Open Sans"/>
-                <w:sz w:val="17"/>
-                <w:szCs w:val="17"/>
-              </w:rPr>
-              <w:t>20</w:t>
+              <w:t>120</w:t>
             </w:r>
           </w:p>
         </w:tc>
@@ -4791,8 +6236,7 @@
         </w:tc>
         <w:tc>
           <w:tcPr>
-            <w:tcW w:w="1160" w:type="dxa"/>
-            <w:gridSpan w:val="2"/>
+            <w:tcW w:w="1122" w:type="dxa"/>
           </w:tcPr>
           <w:p>
             <w:pPr>
@@ -4838,7 +6282,7 @@
         </w:tc>
         <w:tc>
           <w:tcPr>
-            <w:tcW w:w="1160" w:type="dxa"/>
+            <w:tcW w:w="1134" w:type="dxa"/>
           </w:tcPr>
           <w:p>
             <w:pPr>
@@ -4892,8 +6336,7 @@
         </w:tc>
         <w:tc>
           <w:tcPr>
-            <w:tcW w:w="1159" w:type="dxa"/>
-            <w:gridSpan w:val="3"/>
+            <w:tcW w:w="1134" w:type="dxa"/>
           </w:tcPr>
           <w:p>
             <w:pPr>
@@ -4939,8 +6382,7 @@
         </w:tc>
         <w:tc>
           <w:tcPr>
-            <w:tcW w:w="1160" w:type="dxa"/>
-            <w:gridSpan w:val="2"/>
+            <w:tcW w:w="1134" w:type="dxa"/>
           </w:tcPr>
           <w:p>
             <w:pPr>
@@ -4962,7 +6404,7 @@
         </w:tc>
         <w:tc>
           <w:tcPr>
-            <w:tcW w:w="1160" w:type="dxa"/>
+            <w:tcW w:w="1275" w:type="dxa"/>
           </w:tcPr>
           <w:p>
             <w:pPr>
@@ -5070,8 +6512,7 @@
         </w:tc>
         <w:tc>
           <w:tcPr>
-            <w:tcW w:w="1160" w:type="dxa"/>
-            <w:gridSpan w:val="2"/>
+            <w:tcW w:w="1122" w:type="dxa"/>
           </w:tcPr>
           <w:p>
             <w:pPr>
@@ -5087,15 +6528,7 @@
                 <w:sz w:val="17"/>
                 <w:szCs w:val="17"/>
               </w:rPr>
-              <w:t>1</w:t>
-            </w:r>
-            <w:r>
-              <w:rPr>
-                <w:rFonts w:ascii="Helvetica" w:hAnsi="Helvetica" w:cs="Open Sans"/>
-                <w:sz w:val="17"/>
-                <w:szCs w:val="17"/>
-              </w:rPr>
-              <w:t>9</w:t>
+              <w:t>19</w:t>
             </w:r>
             <w:r>
               <w:rPr>
@@ -5109,7 +6542,7 @@
         </w:tc>
         <w:tc>
           <w:tcPr>
-            <w:tcW w:w="1160" w:type="dxa"/>
+            <w:tcW w:w="1134" w:type="dxa"/>
           </w:tcPr>
           <w:p>
             <w:pPr>
@@ -5147,8 +6580,7 @@
         </w:tc>
         <w:tc>
           <w:tcPr>
-            <w:tcW w:w="1159" w:type="dxa"/>
-            <w:gridSpan w:val="3"/>
+            <w:tcW w:w="1134" w:type="dxa"/>
           </w:tcPr>
           <w:p>
             <w:pPr>
@@ -5170,8 +6602,7 @@
         </w:tc>
         <w:tc>
           <w:tcPr>
-            <w:tcW w:w="1160" w:type="dxa"/>
-            <w:gridSpan w:val="2"/>
+            <w:tcW w:w="1134" w:type="dxa"/>
           </w:tcPr>
           <w:p>
             <w:pPr>
@@ -5193,7 +6624,7 @@
         </w:tc>
         <w:tc>
           <w:tcPr>
-            <w:tcW w:w="1160" w:type="dxa"/>
+            <w:tcW w:w="1275" w:type="dxa"/>
           </w:tcPr>
           <w:p>
             <w:pPr>
@@ -5280,8 +6711,7 @@
         </w:tc>
         <w:tc>
           <w:tcPr>
-            <w:tcW w:w="1160" w:type="dxa"/>
-            <w:gridSpan w:val="2"/>
+            <w:tcW w:w="1122" w:type="dxa"/>
           </w:tcPr>
           <w:p>
             <w:pPr>
@@ -5327,7 +6757,7 @@
         </w:tc>
         <w:tc>
           <w:tcPr>
-            <w:tcW w:w="1160" w:type="dxa"/>
+            <w:tcW w:w="1134" w:type="dxa"/>
           </w:tcPr>
           <w:p>
             <w:pPr>
@@ -5373,8 +6803,7 @@
         </w:tc>
         <w:tc>
           <w:tcPr>
-            <w:tcW w:w="1159" w:type="dxa"/>
-            <w:gridSpan w:val="3"/>
+            <w:tcW w:w="1134" w:type="dxa"/>
           </w:tcPr>
           <w:p>
             <w:pPr>
@@ -5420,8 +6849,7 @@
         </w:tc>
         <w:tc>
           <w:tcPr>
-            <w:tcW w:w="1160" w:type="dxa"/>
-            <w:gridSpan w:val="2"/>
+            <w:tcW w:w="1134" w:type="dxa"/>
           </w:tcPr>
           <w:p>
             <w:pPr>
@@ -5459,7 +6887,7 @@
         </w:tc>
         <w:tc>
           <w:tcPr>
-            <w:tcW w:w="1160" w:type="dxa"/>
+            <w:tcW w:w="1275" w:type="dxa"/>
           </w:tcPr>
           <w:p>
             <w:pPr>
@@ -5609,8 +7037,7 @@
         </w:tc>
         <w:tc>
           <w:tcPr>
-            <w:tcW w:w="1160" w:type="dxa"/>
-            <w:gridSpan w:val="2"/>
+            <w:tcW w:w="1122" w:type="dxa"/>
           </w:tcPr>
           <w:p>
             <w:pPr>
@@ -5650,7 +7077,7 @@
         </w:tc>
         <w:tc>
           <w:tcPr>
-            <w:tcW w:w="1160" w:type="dxa"/>
+            <w:tcW w:w="1134" w:type="dxa"/>
           </w:tcPr>
           <w:p>
             <w:pPr>
@@ -5690,8 +7117,7 @@
         </w:tc>
         <w:tc>
           <w:tcPr>
-            <w:tcW w:w="1159" w:type="dxa"/>
-            <w:gridSpan w:val="3"/>
+            <w:tcW w:w="1134" w:type="dxa"/>
           </w:tcPr>
           <w:p>
             <w:pPr>
@@ -5731,8 +7157,7 @@
         </w:tc>
         <w:tc>
           <w:tcPr>
-            <w:tcW w:w="1160" w:type="dxa"/>
-            <w:gridSpan w:val="2"/>
+            <w:tcW w:w="1134" w:type="dxa"/>
           </w:tcPr>
           <w:p>
             <w:pPr>
@@ -5772,7 +7197,7 @@
         </w:tc>
         <w:tc>
           <w:tcPr>
-            <w:tcW w:w="1160" w:type="dxa"/>
+            <w:tcW w:w="1275" w:type="dxa"/>
           </w:tcPr>
           <w:p>
             <w:pPr>
@@ -5859,8 +7284,7 @@
         </w:tc>
         <w:tc>
           <w:tcPr>
-            <w:tcW w:w="1160" w:type="dxa"/>
-            <w:gridSpan w:val="2"/>
+            <w:tcW w:w="1122" w:type="dxa"/>
           </w:tcPr>
           <w:p>
             <w:pPr>
@@ -5906,7 +7330,7 @@
         </w:tc>
         <w:tc>
           <w:tcPr>
-            <w:tcW w:w="1160" w:type="dxa"/>
+            <w:tcW w:w="1134" w:type="dxa"/>
           </w:tcPr>
           <w:p>
             <w:pPr>
@@ -5952,8 +7376,7 @@
         </w:tc>
         <w:tc>
           <w:tcPr>
-            <w:tcW w:w="1159" w:type="dxa"/>
-            <w:gridSpan w:val="3"/>
+            <w:tcW w:w="1134" w:type="dxa"/>
           </w:tcPr>
           <w:p>
             <w:pPr>
@@ -5991,8 +7414,7 @@
         </w:tc>
         <w:tc>
           <w:tcPr>
-            <w:tcW w:w="1160" w:type="dxa"/>
-            <w:gridSpan w:val="2"/>
+            <w:tcW w:w="1134" w:type="dxa"/>
           </w:tcPr>
           <w:p>
             <w:pPr>
@@ -6030,7 +7452,7 @@
         </w:tc>
         <w:tc>
           <w:tcPr>
-            <w:tcW w:w="1160" w:type="dxa"/>
+            <w:tcW w:w="1275" w:type="dxa"/>
           </w:tcPr>
           <w:p>
             <w:pPr>
@@ -6124,8 +7546,7 @@
         </w:tc>
         <w:tc>
           <w:tcPr>
-            <w:tcW w:w="1160" w:type="dxa"/>
-            <w:gridSpan w:val="2"/>
+            <w:tcW w:w="1122" w:type="dxa"/>
           </w:tcPr>
           <w:p>
             <w:pPr>
@@ -6181,7 +7602,7 @@
         </w:tc>
         <w:tc>
           <w:tcPr>
-            <w:tcW w:w="1160" w:type="dxa"/>
+            <w:tcW w:w="1134" w:type="dxa"/>
           </w:tcPr>
           <w:p>
             <w:pPr>
@@ -6221,8 +7642,7 @@
         </w:tc>
         <w:tc>
           <w:tcPr>
-            <w:tcW w:w="1159" w:type="dxa"/>
-            <w:gridSpan w:val="3"/>
+            <w:tcW w:w="1134" w:type="dxa"/>
           </w:tcPr>
           <w:p>
             <w:pPr>
@@ -6262,8 +7682,7 @@
         </w:tc>
         <w:tc>
           <w:tcPr>
-            <w:tcW w:w="1160" w:type="dxa"/>
-            <w:gridSpan w:val="2"/>
+            <w:tcW w:w="1134" w:type="dxa"/>
           </w:tcPr>
           <w:p>
             <w:pPr>
@@ -6297,13 +7716,13 @@
                 <w:sz w:val="17"/>
                 <w:szCs w:val="17"/>
               </w:rPr>
-              <w:t xml:space="preserve">(15-15)  </w:t>
+              <w:t>(15-15)</w:t>
             </w:r>
           </w:p>
         </w:tc>
         <w:tc>
           <w:tcPr>
-            <w:tcW w:w="1160" w:type="dxa"/>
+            <w:tcW w:w="1275" w:type="dxa"/>
           </w:tcPr>
           <w:p>
             <w:pPr>
@@ -6398,8 +7817,7 @@
         </w:tc>
         <w:tc>
           <w:tcPr>
-            <w:tcW w:w="1160" w:type="dxa"/>
-            <w:gridSpan w:val="2"/>
+            <w:tcW w:w="1122" w:type="dxa"/>
           </w:tcPr>
           <w:p>
             <w:pPr>
@@ -6437,7 +7855,7 @@
         </w:tc>
         <w:tc>
           <w:tcPr>
-            <w:tcW w:w="1160" w:type="dxa"/>
+            <w:tcW w:w="1134" w:type="dxa"/>
           </w:tcPr>
           <w:p>
             <w:pPr>
@@ -6475,8 +7893,7 @@
         </w:tc>
         <w:tc>
           <w:tcPr>
-            <w:tcW w:w="1159" w:type="dxa"/>
-            <w:gridSpan w:val="3"/>
+            <w:tcW w:w="1134" w:type="dxa"/>
           </w:tcPr>
           <w:p>
             <w:pPr>
@@ -6500,22 +7917,13 @@
                 <w:sz w:val="17"/>
                 <w:szCs w:val="17"/>
               </w:rPr>
-              <w:t>4</w:t>
-            </w:r>
-            <w:r>
-              <w:rPr>
-                <w:rFonts w:ascii="Helvetica" w:hAnsi="Helvetica" w:cs="Open Sans"/>
-                <w:sz w:val="17"/>
-                <w:szCs w:val="17"/>
-              </w:rPr>
-              <w:t>)</w:t>
+              <w:t>4)</w:t>
             </w:r>
           </w:p>
         </w:tc>
         <w:tc>
           <w:tcPr>
-            <w:tcW w:w="1160" w:type="dxa"/>
-            <w:gridSpan w:val="2"/>
+            <w:tcW w:w="1134" w:type="dxa"/>
           </w:tcPr>
           <w:p>
             <w:pPr>
@@ -6553,7 +7961,7 @@
         </w:tc>
         <w:tc>
           <w:tcPr>
-            <w:tcW w:w="1160" w:type="dxa"/>
+            <w:tcW w:w="1275" w:type="dxa"/>
           </w:tcPr>
           <w:p>
             <w:pPr>
@@ -6653,8 +8061,7 @@
         </w:tc>
         <w:tc>
           <w:tcPr>
-            <w:tcW w:w="1160" w:type="dxa"/>
-            <w:gridSpan w:val="2"/>
+            <w:tcW w:w="1122" w:type="dxa"/>
           </w:tcPr>
           <w:p>
             <w:pPr>
@@ -6676,7 +8083,7 @@
         </w:tc>
         <w:tc>
           <w:tcPr>
-            <w:tcW w:w="1160" w:type="dxa"/>
+            <w:tcW w:w="1134" w:type="dxa"/>
           </w:tcPr>
           <w:p>
             <w:pPr>
@@ -6698,8 +8105,7 @@
         </w:tc>
         <w:tc>
           <w:tcPr>
-            <w:tcW w:w="1159" w:type="dxa"/>
-            <w:gridSpan w:val="3"/>
+            <w:tcW w:w="1134" w:type="dxa"/>
           </w:tcPr>
           <w:p>
             <w:pPr>
@@ -6721,8 +8127,7 @@
         </w:tc>
         <w:tc>
           <w:tcPr>
-            <w:tcW w:w="1160" w:type="dxa"/>
-            <w:gridSpan w:val="2"/>
+            <w:tcW w:w="1134" w:type="dxa"/>
           </w:tcPr>
           <w:p>
             <w:pPr>
@@ -6744,7 +8149,7 @@
         </w:tc>
         <w:tc>
           <w:tcPr>
-            <w:tcW w:w="1160" w:type="dxa"/>
+            <w:tcW w:w="1275" w:type="dxa"/>
           </w:tcPr>
           <w:p>
             <w:pPr>
@@ -6815,8 +8220,7 @@
         </w:tc>
         <w:tc>
           <w:tcPr>
-            <w:tcW w:w="1160" w:type="dxa"/>
-            <w:gridSpan w:val="2"/>
+            <w:tcW w:w="1122" w:type="dxa"/>
           </w:tcPr>
           <w:p>
             <w:pPr>
@@ -6838,7 +8242,7 @@
         </w:tc>
         <w:tc>
           <w:tcPr>
-            <w:tcW w:w="1160" w:type="dxa"/>
+            <w:tcW w:w="1134" w:type="dxa"/>
           </w:tcPr>
           <w:p>
             <w:pPr>
@@ -6860,8 +8264,7 @@
         </w:tc>
         <w:tc>
           <w:tcPr>
-            <w:tcW w:w="1159" w:type="dxa"/>
-            <w:gridSpan w:val="3"/>
+            <w:tcW w:w="1134" w:type="dxa"/>
           </w:tcPr>
           <w:p>
             <w:pPr>
@@ -6883,8 +8286,7 @@
         </w:tc>
         <w:tc>
           <w:tcPr>
-            <w:tcW w:w="1160" w:type="dxa"/>
-            <w:gridSpan w:val="2"/>
+            <w:tcW w:w="1134" w:type="dxa"/>
           </w:tcPr>
           <w:p>
             <w:pPr>
@@ -6906,7 +8308,7 @@
         </w:tc>
         <w:tc>
           <w:tcPr>
-            <w:tcW w:w="1160" w:type="dxa"/>
+            <w:tcW w:w="1275" w:type="dxa"/>
           </w:tcPr>
           <w:p>
             <w:pPr>
@@ -6973,7 +8375,7 @@
         </w:tc>
         <w:tc>
           <w:tcPr>
-            <w:tcW w:w="899" w:type="dxa"/>
+            <w:tcW w:w="1165" w:type="dxa"/>
             <w:gridSpan w:val="2"/>
           </w:tcPr>
           <w:p>
@@ -6996,8 +8398,7 @@
         </w:tc>
         <w:tc>
           <w:tcPr>
-            <w:tcW w:w="1608" w:type="dxa"/>
-            <w:gridSpan w:val="3"/>
+            <w:tcW w:w="1134" w:type="dxa"/>
           </w:tcPr>
           <w:p>
             <w:pPr>
@@ -7019,7 +8420,7 @@
         </w:tc>
         <w:tc>
           <w:tcPr>
-            <w:tcW w:w="862" w:type="dxa"/>
+            <w:tcW w:w="1134" w:type="dxa"/>
           </w:tcPr>
           <w:p>
             <w:pPr>
@@ -7041,8 +8442,7 @@
         </w:tc>
         <w:tc>
           <w:tcPr>
-            <w:tcW w:w="1198" w:type="dxa"/>
-            <w:gridSpan w:val="2"/>
+            <w:tcW w:w="1134" w:type="dxa"/>
           </w:tcPr>
           <w:p>
             <w:pPr>
@@ -7081,7 +8481,6 @@
         <w:tc>
           <w:tcPr>
             <w:tcW w:w="1275" w:type="dxa"/>
-            <w:gridSpan w:val="2"/>
           </w:tcPr>
           <w:p>
             <w:pPr>
@@ -7143,7 +8542,7 @@
         </w:tc>
         <w:tc>
           <w:tcPr>
-            <w:tcW w:w="899" w:type="dxa"/>
+            <w:tcW w:w="1165" w:type="dxa"/>
             <w:gridSpan w:val="2"/>
           </w:tcPr>
           <w:p>
@@ -7158,8 +8557,7 @@
         </w:tc>
         <w:tc>
           <w:tcPr>
-            <w:tcW w:w="1608" w:type="dxa"/>
-            <w:gridSpan w:val="3"/>
+            <w:tcW w:w="1134" w:type="dxa"/>
           </w:tcPr>
           <w:p>
             <w:pPr>
@@ -7173,7 +8571,7 @@
         </w:tc>
         <w:tc>
           <w:tcPr>
-            <w:tcW w:w="862" w:type="dxa"/>
+            <w:tcW w:w="1134" w:type="dxa"/>
           </w:tcPr>
           <w:p>
             <w:pPr>
@@ -7187,8 +8585,7 @@
         </w:tc>
         <w:tc>
           <w:tcPr>
-            <w:tcW w:w="1198" w:type="dxa"/>
-            <w:gridSpan w:val="2"/>
+            <w:tcW w:w="1134" w:type="dxa"/>
           </w:tcPr>
           <w:p>
             <w:pPr>
@@ -7203,7 +8600,6 @@
         <w:tc>
           <w:tcPr>
             <w:tcW w:w="1275" w:type="dxa"/>
-            <w:gridSpan w:val="2"/>
           </w:tcPr>
           <w:p>
             <w:pPr>
@@ -7262,7 +8658,7 @@
         </w:tc>
         <w:tc>
           <w:tcPr>
-            <w:tcW w:w="899" w:type="dxa"/>
+            <w:tcW w:w="1165" w:type="dxa"/>
             <w:gridSpan w:val="2"/>
           </w:tcPr>
           <w:p>
@@ -7285,8 +8681,7 @@
         </w:tc>
         <w:tc>
           <w:tcPr>
-            <w:tcW w:w="1608" w:type="dxa"/>
-            <w:gridSpan w:val="3"/>
+            <w:tcW w:w="1134" w:type="dxa"/>
           </w:tcPr>
           <w:p>
             <w:pPr>
@@ -7308,7 +8703,7 @@
         </w:tc>
         <w:tc>
           <w:tcPr>
-            <w:tcW w:w="862" w:type="dxa"/>
+            <w:tcW w:w="1134" w:type="dxa"/>
           </w:tcPr>
           <w:p>
             <w:pPr>
@@ -7330,8 +8725,7 @@
         </w:tc>
         <w:tc>
           <w:tcPr>
-            <w:tcW w:w="1198" w:type="dxa"/>
-            <w:gridSpan w:val="2"/>
+            <w:tcW w:w="1134" w:type="dxa"/>
           </w:tcPr>
           <w:p>
             <w:pPr>
@@ -7370,7 +8764,6 @@
         <w:tc>
           <w:tcPr>
             <w:tcW w:w="1275" w:type="dxa"/>
-            <w:gridSpan w:val="2"/>
           </w:tcPr>
           <w:p>
             <w:pPr>
@@ -7440,7 +8833,7 @@
         </w:tc>
         <w:tc>
           <w:tcPr>
-            <w:tcW w:w="899" w:type="dxa"/>
+            <w:tcW w:w="1165" w:type="dxa"/>
             <w:gridSpan w:val="2"/>
           </w:tcPr>
           <w:p>
@@ -7463,8 +8856,7 @@
         </w:tc>
         <w:tc>
           <w:tcPr>
-            <w:tcW w:w="1608" w:type="dxa"/>
-            <w:gridSpan w:val="3"/>
+            <w:tcW w:w="1134" w:type="dxa"/>
           </w:tcPr>
           <w:p>
             <w:pPr>
@@ -7486,7 +8878,7 @@
         </w:tc>
         <w:tc>
           <w:tcPr>
-            <w:tcW w:w="862" w:type="dxa"/>
+            <w:tcW w:w="1134" w:type="dxa"/>
           </w:tcPr>
           <w:p>
             <w:pPr>
@@ -7508,8 +8900,7 @@
         </w:tc>
         <w:tc>
           <w:tcPr>
-            <w:tcW w:w="1198" w:type="dxa"/>
-            <w:gridSpan w:val="2"/>
+            <w:tcW w:w="1134" w:type="dxa"/>
           </w:tcPr>
           <w:p>
             <w:pPr>
@@ -7548,7 +8939,6 @@
         <w:tc>
           <w:tcPr>
             <w:tcW w:w="1275" w:type="dxa"/>
-            <w:gridSpan w:val="2"/>
           </w:tcPr>
           <w:p>
             <w:pPr>
@@ -7615,7 +9005,7 @@
         </w:tc>
         <w:tc>
           <w:tcPr>
-            <w:tcW w:w="899" w:type="dxa"/>
+            <w:tcW w:w="1165" w:type="dxa"/>
             <w:gridSpan w:val="2"/>
           </w:tcPr>
           <w:p>
@@ -7638,8 +9028,7 @@
         </w:tc>
         <w:tc>
           <w:tcPr>
-            <w:tcW w:w="1608" w:type="dxa"/>
-            <w:gridSpan w:val="3"/>
+            <w:tcW w:w="1134" w:type="dxa"/>
           </w:tcPr>
           <w:p>
             <w:pPr>
@@ -7677,7 +9066,7 @@
         </w:tc>
         <w:tc>
           <w:tcPr>
-            <w:tcW w:w="862" w:type="dxa"/>
+            <w:tcW w:w="1134" w:type="dxa"/>
           </w:tcPr>
           <w:p>
             <w:pPr>
@@ -7699,8 +9088,7 @@
         </w:tc>
         <w:tc>
           <w:tcPr>
-            <w:tcW w:w="1198" w:type="dxa"/>
-            <w:gridSpan w:val="2"/>
+            <w:tcW w:w="1134" w:type="dxa"/>
           </w:tcPr>
           <w:p>
             <w:pPr>
@@ -7723,7 +9111,6 @@
         <w:tc>
           <w:tcPr>
             <w:tcW w:w="1275" w:type="dxa"/>
-            <w:gridSpan w:val="2"/>
           </w:tcPr>
           <w:p>
             <w:pPr>
@@ -7793,7 +9180,7 @@
         </w:tc>
         <w:tc>
           <w:tcPr>
-            <w:tcW w:w="899" w:type="dxa"/>
+            <w:tcW w:w="1165" w:type="dxa"/>
             <w:gridSpan w:val="2"/>
           </w:tcPr>
           <w:p>
@@ -7816,8 +9203,7 @@
         </w:tc>
         <w:tc>
           <w:tcPr>
-            <w:tcW w:w="1608" w:type="dxa"/>
-            <w:gridSpan w:val="3"/>
+            <w:tcW w:w="1134" w:type="dxa"/>
           </w:tcPr>
           <w:p>
             <w:pPr>
@@ -7839,7 +9225,7 @@
         </w:tc>
         <w:tc>
           <w:tcPr>
-            <w:tcW w:w="862" w:type="dxa"/>
+            <w:tcW w:w="1134" w:type="dxa"/>
           </w:tcPr>
           <w:p>
             <w:pPr>
@@ -7861,8 +9247,7 @@
         </w:tc>
         <w:tc>
           <w:tcPr>
-            <w:tcW w:w="1198" w:type="dxa"/>
-            <w:gridSpan w:val="2"/>
+            <w:tcW w:w="1134" w:type="dxa"/>
           </w:tcPr>
           <w:p>
             <w:pPr>
@@ -7885,7 +9270,6 @@
         <w:tc>
           <w:tcPr>
             <w:tcW w:w="1275" w:type="dxa"/>
-            <w:gridSpan w:val="2"/>
           </w:tcPr>
           <w:p>
             <w:pPr>
@@ -7925,10 +9309,188 @@
     </w:p>
     <w:p>
       <w:pPr>
+        <w:pStyle w:val="Paragraphtext"/>
+        <w:rPr>
+          <w:rFonts w:ascii="Helvetica Neue Light" w:hAnsi="Helvetica Neue Light"/>
+        </w:rPr>
+      </w:pPr>
+      <w:r>
+        <w:rPr>
+          <w:rFonts w:ascii="Helvetica Neue Light" w:hAnsi="Helvetica Neue Light"/>
+        </w:rPr>
+        <w:lastRenderedPageBreak/>
+        <w:t>We are waiting for final approval from Assam Medical College and then we can start the second batch. Hopefully this approval comes soon so that we can start late October, which would mean that we are almost on time.</w:t>
+      </w:r>
+    </w:p>
+    <w:p>
+      <w:pPr>
         <w:pStyle w:val="Paragraph"/>
       </w:pPr>
       <w:r>
         <w:t>Batch 3 progress update</w:t>
+      </w:r>
+    </w:p>
+    <w:p>
+      <w:pPr>
+        <w:pStyle w:val="Paragraphtext"/>
+        <w:rPr>
+          <w:rFonts w:ascii="Helvetica Neue Light" w:hAnsi="Helvetica Neue Light"/>
+          <w:lang w:val="en-SE"/>
+        </w:rPr>
+      </w:pPr>
+      <w:r>
+        <w:rPr>
+          <w:rFonts w:ascii="Helvetica Neue Light" w:hAnsi="Helvetica Neue Light"/>
+        </w:rPr>
+        <w:t xml:space="preserve">We are in the process of screening sites for the third batch. Two more sites as backup are needed. We have had screening interviews with </w:t>
+      </w:r>
+      <w:r>
+        <w:rPr>
+          <w:rFonts w:ascii="Helvetica Neue Light" w:hAnsi="Helvetica Neue Light"/>
+        </w:rPr>
+        <w:t>PGI Chandigarh</w:t>
+      </w:r>
+      <w:r>
+        <w:rPr>
+          <w:rFonts w:ascii="Helvetica Neue Light" w:hAnsi="Helvetica Neue Light"/>
+        </w:rPr>
+        <w:t xml:space="preserve"> and </w:t>
+      </w:r>
+      <w:r>
+        <w:rPr>
+          <w:rFonts w:ascii="Helvetica Neue Light" w:hAnsi="Helvetica Neue Light"/>
+        </w:rPr>
+        <w:t xml:space="preserve">Kalpana Chawla Government Medical College &amp; </w:t>
+      </w:r>
+      <w:proofErr w:type="spellStart"/>
+      <w:r>
+        <w:rPr>
+          <w:rFonts w:ascii="Helvetica Neue Light" w:hAnsi="Helvetica Neue Light"/>
+        </w:rPr>
+        <w:t>Hospita</w:t>
+      </w:r>
+      <w:proofErr w:type="spellEnd"/>
+      <w:r>
+        <w:rPr>
+          <w:rFonts w:ascii="Helvetica Neue Light" w:hAnsi="Helvetica Neue Light"/>
+        </w:rPr>
+        <w:t xml:space="preserve">. PGI </w:t>
+      </w:r>
+      <w:r>
+        <w:rPr>
+          <w:rFonts w:ascii="Helvetica Neue Light" w:hAnsi="Helvetica Neue Light"/>
+        </w:rPr>
+        <w:t>Chandigarh</w:t>
+      </w:r>
+      <w:r>
+        <w:rPr>
+          <w:rFonts w:ascii="Helvetica Neue Light" w:hAnsi="Helvetica Neue Light"/>
+        </w:rPr>
+        <w:t xml:space="preserve"> is a very large </w:t>
+      </w:r>
+      <w:proofErr w:type="gramStart"/>
+      <w:r>
+        <w:rPr>
+          <w:rFonts w:ascii="Helvetica Neue Light" w:hAnsi="Helvetica Neue Light"/>
+        </w:rPr>
+        <w:t>site</w:t>
+      </w:r>
+      <w:proofErr w:type="gramEnd"/>
+      <w:r>
+        <w:rPr>
+          <w:rFonts w:ascii="Helvetica Neue Light" w:hAnsi="Helvetica Neue Light"/>
+        </w:rPr>
+        <w:t xml:space="preserve"> and the decision today was that we need additional assurances from a senior member of the department, preferably the head, that they will be able to </w:t>
+      </w:r>
+      <w:proofErr w:type="gramStart"/>
+      <w:r>
+        <w:rPr>
+          <w:rFonts w:ascii="Helvetica Neue Light" w:hAnsi="Helvetica Neue Light"/>
+        </w:rPr>
+        <w:t>make adjustments to</w:t>
+      </w:r>
+      <w:proofErr w:type="gramEnd"/>
+      <w:r>
+        <w:rPr>
+          <w:rFonts w:ascii="Helvetica Neue Light" w:hAnsi="Helvetica Neue Light"/>
+        </w:rPr>
+        <w:t xml:space="preserve"> the resident rota to accommodate the study design. In </w:t>
+      </w:r>
+      <w:r>
+        <w:rPr>
+          <w:rFonts w:ascii="Helvetica Neue Light" w:hAnsi="Helvetica Neue Light"/>
+        </w:rPr>
+        <w:t>Pandit Bhagwat Dayal Sharma Post Graduate Institute of Medical Sciences</w:t>
+      </w:r>
+      <w:r>
+        <w:rPr>
+          <w:rFonts w:ascii="Helvetica Neue Light" w:hAnsi="Helvetica Neue Light"/>
+        </w:rPr>
+        <w:t xml:space="preserve"> more than 50% of residents are already ATLS </w:t>
+      </w:r>
+      <w:proofErr w:type="gramStart"/>
+      <w:r>
+        <w:rPr>
+          <w:rFonts w:ascii="Helvetica Neue Light" w:hAnsi="Helvetica Neue Light"/>
+        </w:rPr>
+        <w:t>trained</w:t>
+      </w:r>
+      <w:proofErr w:type="gramEnd"/>
+      <w:r>
+        <w:rPr>
+          <w:rFonts w:ascii="Helvetica Neue Light" w:hAnsi="Helvetica Neue Light"/>
+        </w:rPr>
+        <w:t xml:space="preserve"> and they can therefore not be a site. </w:t>
+      </w:r>
+      <w:r>
+        <w:rPr>
+          <w:rFonts w:ascii="Helvetica Neue Light" w:hAnsi="Helvetica Neue Light"/>
+        </w:rPr>
+        <w:t xml:space="preserve">We are working towards ethics submission at </w:t>
+      </w:r>
+      <w:proofErr w:type="spellStart"/>
+      <w:r>
+        <w:rPr>
+          <w:rFonts w:ascii="Helvetica Neue Light" w:hAnsi="Helvetica Neue Light"/>
+        </w:rPr>
+        <w:t>Kalkapan</w:t>
+      </w:r>
+      <w:proofErr w:type="spellEnd"/>
+      <w:r>
+        <w:rPr>
+          <w:rFonts w:ascii="Helvetica Neue Light" w:hAnsi="Helvetica Neue Light"/>
+        </w:rPr>
+        <w:t xml:space="preserve"> Chawla</w:t>
+      </w:r>
+      <w:r>
+        <w:rPr>
+          <w:rFonts w:ascii="Helvetica Neue Light" w:hAnsi="Helvetica Neue Light"/>
+        </w:rPr>
+        <w:t xml:space="preserve"> and </w:t>
+      </w:r>
+      <w:r>
+        <w:rPr>
+          <w:rFonts w:ascii="Helvetica Neue Light" w:hAnsi="Helvetica Neue Light"/>
+        </w:rPr>
+        <w:t>SMHS Hospital,</w:t>
+      </w:r>
+      <w:r>
+        <w:rPr>
+          <w:rFonts w:ascii="Helvetica Neue Light" w:hAnsi="Helvetica Neue Light"/>
+        </w:rPr>
+        <w:t xml:space="preserve"> </w:t>
+      </w:r>
+      <w:r>
+        <w:rPr>
+          <w:rFonts w:ascii="Helvetica Neue Light" w:hAnsi="Helvetica Neue Light"/>
+        </w:rPr>
+        <w:t>Government Medical College, Srinaga</w:t>
+      </w:r>
+      <w:r>
+        <w:rPr>
+          <w:rFonts w:ascii="Helvetica Neue Light" w:hAnsi="Helvetica Neue Light"/>
+        </w:rPr>
+        <w:t>r and we are scheduling a screening interview with Kolkata Medical College.</w:t>
       </w:r>
     </w:p>
     <w:p>
@@ -7941,6 +9503,20 @@
     </w:p>
     <w:p>
       <w:pPr>
+        <w:pStyle w:val="Paragraphtext"/>
+        <w:rPr>
+          <w:rFonts w:ascii="Helvetica Neue Light" w:hAnsi="Helvetica Neue Light"/>
+        </w:rPr>
+      </w:pPr>
+      <w:r>
+        <w:rPr>
+          <w:rFonts w:ascii="Helvetica Neue Light" w:hAnsi="Helvetica Neue Light"/>
+        </w:rPr>
+        <w:t>The protocol paper is under review with Trials.</w:t>
+      </w:r>
+    </w:p>
+    <w:p>
+      <w:pPr>
         <w:pStyle w:val="Paragraph"/>
       </w:pPr>
       <w:r>
@@ -7949,11 +9525,44 @@
     </w:p>
     <w:p>
       <w:pPr>
+        <w:pStyle w:val="Paragraphtext"/>
+        <w:rPr>
+          <w:rFonts w:ascii="Helvetica Neue Light" w:hAnsi="Helvetica Neue Light"/>
+        </w:rPr>
+      </w:pPr>
+      <w:r>
+        <w:rPr>
+          <w:rFonts w:ascii="Helvetica Neue Light" w:hAnsi="Helvetica Neue Light"/>
+        </w:rPr>
+        <w:t>The next meeting is on</w:t>
+      </w:r>
+      <w:r>
+        <w:rPr>
+          <w:rFonts w:ascii="Helvetica Neue Light" w:hAnsi="Helvetica Neue Light"/>
+        </w:rPr>
+        <w:t xml:space="preserve"> December 15, 2025.</w:t>
+      </w:r>
+    </w:p>
+    <w:p>
+      <w:pPr>
         <w:pStyle w:val="Paragraph"/>
       </w:pPr>
       <w:r>
-        <w:lastRenderedPageBreak/>
         <w:t>Any other business</w:t>
+      </w:r>
+    </w:p>
+    <w:p>
+      <w:pPr>
+        <w:pStyle w:val="Paragraphtext"/>
+        <w:rPr>
+          <w:rFonts w:ascii="Helvetica Neue Light" w:hAnsi="Helvetica Neue Light"/>
+        </w:rPr>
+      </w:pPr>
+      <w:r>
+        <w:rPr>
+          <w:rFonts w:ascii="Helvetica Neue Light" w:hAnsi="Helvetica Neue Light"/>
+        </w:rPr>
+        <w:t>No additional points were discussed.</w:t>
       </w:r>
     </w:p>
     <w:sectPr>
@@ -8247,7 +9856,28 @@
               <w:rFonts w:ascii="Helvetica Neue Light" w:hAnsi="Helvetica Neue Light"/>
               <w:b w:val="0"/>
             </w:rPr>
-            <w:t>August 27, 2025</w:t>
+            <w:t>October</w:t>
+          </w:r>
+          <w:r>
+            <w:rPr>
+              <w:rFonts w:ascii="Helvetica Neue Light" w:hAnsi="Helvetica Neue Light"/>
+              <w:b w:val="0"/>
+            </w:rPr>
+            <w:t xml:space="preserve"> </w:t>
+          </w:r>
+          <w:r>
+            <w:rPr>
+              <w:rFonts w:ascii="Helvetica Neue Light" w:hAnsi="Helvetica Neue Light"/>
+              <w:b w:val="0"/>
+            </w:rPr>
+            <w:t>6</w:t>
+          </w:r>
+          <w:r>
+            <w:rPr>
+              <w:rFonts w:ascii="Helvetica Neue Light" w:hAnsi="Helvetica Neue Light"/>
+              <w:b w:val="0"/>
+            </w:rPr>
+            <w:t>, 2025</w:t>
           </w:r>
         </w:p>
       </w:tc>
@@ -8879,7 +10509,28 @@
               <w:rFonts w:ascii="Helvetica Neue Light" w:hAnsi="Helvetica Neue Light"/>
               <w:b w:val="0"/>
             </w:rPr>
-            <w:t>August 27, 2025</w:t>
+            <w:t>October</w:t>
+          </w:r>
+          <w:r>
+            <w:rPr>
+              <w:rFonts w:ascii="Helvetica Neue Light" w:hAnsi="Helvetica Neue Light"/>
+              <w:b w:val="0"/>
+            </w:rPr>
+            <w:t xml:space="preserve"> </w:t>
+          </w:r>
+          <w:r>
+            <w:rPr>
+              <w:rFonts w:ascii="Helvetica Neue Light" w:hAnsi="Helvetica Neue Light"/>
+              <w:b w:val="0"/>
+            </w:rPr>
+            <w:t>6</w:t>
+          </w:r>
+          <w:r>
+            <w:rPr>
+              <w:rFonts w:ascii="Helvetica Neue Light" w:hAnsi="Helvetica Neue Light"/>
+              <w:b w:val="0"/>
+            </w:rPr>
+            <w:t>, 2025</w:t>
           </w:r>
         </w:p>
       </w:tc>
@@ -11735,7 +13386,6 @@
   <w:style w:type="character" w:default="1" w:styleId="DefaultParagraphFont">
     <w:name w:val="Default Paragraph Font"/>
     <w:uiPriority w:val="1"/>
-    <w:semiHidden/>
     <w:unhideWhenUsed/>
   </w:style>
   <w:style w:type="table" w:default="1" w:styleId="TableNormal">
@@ -37355,6 +39005,7 @@
   </w:compat>
   <w:rsids>
     <w:rsidRoot w:val="007B2877"/>
+    <w:rsid w:val="00123C8A"/>
     <w:rsid w:val="00233348"/>
     <w:rsid w:val="00302A49"/>
     <w:rsid w:val="00495617"/>
@@ -38040,40 +39691,12 @@
 </file>
 
 <file path=customXml/item1.xml><?xml version="1.0" encoding="utf-8"?>
-<root xmlns="LPXML">
-  <namn/>
-  <titel/>
-  <avdelning/>
-  <förvaltning>Trial Management Group</förvaltning>
-  <kontakt>
-    <telefon/>
-    <mobil/>
-    <epost/>
-    <adress>
-      <co/>
-      <box/>
-      <gata/>
-      <postnr/>
-      <ort/>
-      <land/>
-    </adress>
-  </kontakt>
-  <dokumenttyp>Protocol</dokumenttyp>
-  <Diarienummer/>
-  <Datum/>
-  <version/>
-  <sklass/>
-  <foretag/>
-  <extra1/>
-  <extra2/>
-  <extra3/>
-  <extra4/>
-  <extra5/>
-  <extra6/>
-  <extra7/>
-  <extra8>2025-08-27T00:00:00</extra8>
-  <extra9/>
-</root>
+<?mso-contentType ?>
+<FormTemplates xmlns="http://schemas.microsoft.com/sharepoint/v3/contenttype/forms">
+  <Display>DocumentLibraryForm</Display>
+  <Edit>DocumentLibraryForm</Edit>
+  <New>DocumentLibraryForm</New>
+</FormTemplates>
 </file>
 
 <file path=customXml/item2.xml><?xml version="1.0" encoding="utf-8"?>
@@ -38221,28 +39844,56 @@
 </file>
 
 <file path=customXml/item3.xml><?xml version="1.0" encoding="utf-8"?>
-<?mso-contentType ?>
-<FormTemplates xmlns="http://schemas.microsoft.com/sharepoint/v3/contenttype/forms">
-  <Display>DocumentLibraryForm</Display>
-  <Edit>DocumentLibraryForm</Edit>
-  <New>DocumentLibraryForm</New>
-</FormTemplates>
+<root xmlns="LPXML">
+  <namn/>
+  <titel/>
+  <avdelning/>
+  <förvaltning>Trial Management Group</förvaltning>
+  <kontakt>
+    <telefon/>
+    <mobil/>
+    <epost/>
+    <adress>
+      <co/>
+      <box/>
+      <gata/>
+      <postnr/>
+      <ort/>
+      <land/>
+    </adress>
+  </kontakt>
+  <dokumenttyp>Protocol</dokumenttyp>
+  <Diarienummer/>
+  <Datum/>
+  <version/>
+  <sklass/>
+  <foretag/>
+  <extra1/>
+  <extra2/>
+  <extra3/>
+  <extra4/>
+  <extra5/>
+  <extra6/>
+  <extra7/>
+  <extra8>2025-08-27T00:00:00</extra8>
+  <extra9/>
+</root>
 </file>
 
 <file path=customXml/item4.xml><?xml version="1.0" encoding="utf-8"?>
-<b:Sources xmlns:b="http://schemas.openxmlformats.org/officeDocument/2006/bibliography" xmlns="http://schemas.openxmlformats.org/officeDocument/2006/bibliography" SelectedStyle="\APASixthEditionOfficeOnline.xsl" StyleName="APA" Version="6"/>
-</file>
-
-<file path=customXml/item5.xml><?xml version="1.0" encoding="utf-8"?>
 <p:properties xmlns:p="http://schemas.microsoft.com/office/2006/metadata/properties" xmlns:xsi="http://www.w3.org/2001/XMLSchema-instance" xmlns:pc="http://schemas.microsoft.com/office/infopath/2007/PartnerControls">
   <documentManagement/>
 </p:properties>
 </file>
 
+<file path=customXml/item5.xml><?xml version="1.0" encoding="utf-8"?>
+<b:Sources xmlns:b="http://schemas.openxmlformats.org/officeDocument/2006/bibliography" xmlns="http://schemas.openxmlformats.org/officeDocument/2006/bibliography" SelectedStyle="\APASixthEditionOfficeOnline.xsl" StyleName="APA" Version="6"/>
+</file>
+
 <file path=customXml/itemProps1.xml><?xml version="1.0" encoding="utf-8"?>
-<ds:datastoreItem xmlns:ds="http://schemas.openxmlformats.org/officeDocument/2006/customXml" ds:itemID="{11765DD2-CF04-4092-BB54-513ECBC8A31C}">
+<ds:datastoreItem xmlns:ds="http://schemas.openxmlformats.org/officeDocument/2006/customXml" ds:itemID="{218678BF-288B-4280-B45C-4391499D32AE}">
   <ds:schemaRefs>
-    <ds:schemaRef ds:uri="LPXML"/>
+    <ds:schemaRef ds:uri="http://schemas.microsoft.com/sharepoint/v3/contenttype/forms"/>
   </ds:schemaRefs>
 </ds:datastoreItem>
 </file>
@@ -38266,26 +39917,26 @@
 </file>
 
 <file path=customXml/itemProps3.xml><?xml version="1.0" encoding="utf-8"?>
-<ds:datastoreItem xmlns:ds="http://schemas.openxmlformats.org/officeDocument/2006/customXml" ds:itemID="{218678BF-288B-4280-B45C-4391499D32AE}">
+<ds:datastoreItem xmlns:ds="http://schemas.openxmlformats.org/officeDocument/2006/customXml" ds:itemID="{11765DD2-CF04-4092-BB54-513ECBC8A31C}">
   <ds:schemaRefs>
-    <ds:schemaRef ds:uri="http://schemas.microsoft.com/sharepoint/v3/contenttype/forms"/>
+    <ds:schemaRef ds:uri="LPXML"/>
   </ds:schemaRefs>
 </ds:datastoreItem>
 </file>
 
 <file path=customXml/itemProps4.xml><?xml version="1.0" encoding="utf-8"?>
-<ds:datastoreItem xmlns:ds="http://schemas.openxmlformats.org/officeDocument/2006/customXml" ds:itemID="{1C138EFC-604B-4EB7-B466-5BF4ABDEF6D3}">
-  <ds:schemaRefs>
-    <ds:schemaRef ds:uri="http://schemas.openxmlformats.org/officeDocument/2006/bibliography"/>
-  </ds:schemaRefs>
-</ds:datastoreItem>
-</file>
-
-<file path=customXml/itemProps5.xml><?xml version="1.0" encoding="utf-8"?>
 <ds:datastoreItem xmlns:ds="http://schemas.openxmlformats.org/officeDocument/2006/customXml" ds:itemID="{72478ACB-B9BA-49CC-9290-698B7F4D4F1F}">
   <ds:schemaRefs>
     <ds:schemaRef ds:uri="http://schemas.microsoft.com/office/2006/metadata/properties"/>
     <ds:schemaRef ds:uri="http://schemas.microsoft.com/office/infopath/2007/PartnerControls"/>
   </ds:schemaRefs>
 </ds:datastoreItem>
+</file>
+
+<file path=customXml/itemProps5.xml><?xml version="1.0" encoding="utf-8"?>
+<ds:datastoreItem xmlns:ds="http://schemas.openxmlformats.org/officeDocument/2006/customXml" ds:itemID="{1C138EFC-604B-4EB7-B466-5BF4ABDEF6D3}">
+  <ds:schemaRefs>
+    <ds:schemaRef ds:uri="http://schemas.openxmlformats.org/officeDocument/2006/bibliography"/>
+  </ds:schemaRefs>
+</ds:datastoreItem>
 </file>
</xml_diff>

<commit_message>
Complete notes for TMG meeting on October 6, 2025
</commit_message>
<xml_diff>
--- a/meetings/20251006/advance-trauma-tmg-meeting-20251006.docx
+++ b/meetings/20251006/advance-trauma-tmg-meeting-20251006.docx
@@ -442,21 +442,7 @@
         <w:rPr>
           <w:rFonts w:ascii="Helvetica Neue Light" w:hAnsi="Helvetica Neue Light"/>
         </w:rPr>
-        <w:t xml:space="preserve">Martin </w:t>
-      </w:r>
-      <w:proofErr w:type="spellStart"/>
-      <w:r>
-        <w:rPr>
-          <w:rFonts w:ascii="Helvetica Neue Light" w:hAnsi="Helvetica Neue Light"/>
-        </w:rPr>
-        <w:t>Gedin</w:t>
-      </w:r>
-      <w:proofErr w:type="spellEnd"/>
-      <w:r>
-        <w:rPr>
-          <w:rFonts w:ascii="Helvetica Neue Light" w:hAnsi="Helvetica Neue Light"/>
-        </w:rPr>
-        <w:t xml:space="preserve"> Wärnberg</w:t>
+        <w:t>Martin Gedin Wärnberg</w:t>
       </w:r>
       <w:r>
         <w:rPr>
@@ -482,176 +468,19 @@
         <w:pStyle w:val="Members"/>
         <w:rPr>
           <w:rFonts w:ascii="Helvetica Neue Light" w:hAnsi="Helvetica Neue Light"/>
-          <w:lang w:val="sv-SE"/>
         </w:rPr>
       </w:pPr>
-      <w:proofErr w:type="spellStart"/>
       <w:r>
         <w:rPr>
           <w:rFonts w:ascii="Helvetica Neue Light" w:hAnsi="Helvetica Neue Light"/>
-          <w:lang w:val="sv-SE"/>
         </w:rPr>
-        <w:t>Shamita</w:t>
-      </w:r>
-      <w:proofErr w:type="spellEnd"/>
-      <w:r>
-        <w:rPr>
-          <w:rFonts w:ascii="Helvetica Neue Light" w:hAnsi="Helvetica Neue Light"/>
-          <w:lang w:val="sv-SE"/>
-        </w:rPr>
-        <w:t xml:space="preserve"> </w:t>
-      </w:r>
-      <w:proofErr w:type="spellStart"/>
-      <w:r>
-        <w:rPr>
-          <w:rFonts w:ascii="Helvetica Neue Light" w:hAnsi="Helvetica Neue Light"/>
-          <w:lang w:val="sv-SE"/>
-        </w:rPr>
-        <w:t>Chatterjee</w:t>
-      </w:r>
-      <w:proofErr w:type="spellEnd"/>
-      <w:r>
-        <w:rPr>
-          <w:rFonts w:ascii="Helvetica Neue Light" w:hAnsi="Helvetica Neue Light"/>
-          <w:lang w:val="sv-SE"/>
-        </w:rPr>
-        <w:t xml:space="preserve"> (SC)</w:t>
-      </w:r>
-    </w:p>
-    <w:p>
-      <w:pPr>
-        <w:pStyle w:val="Members"/>
-        <w:rPr>
-          <w:rFonts w:ascii="Helvetica Neue Light" w:hAnsi="Helvetica Neue Light"/>
-          <w:lang w:val="sv-SE"/>
-        </w:rPr>
-      </w:pPr>
-      <w:proofErr w:type="spellStart"/>
-      <w:r>
-        <w:rPr>
-          <w:rFonts w:ascii="Helvetica Neue Light" w:hAnsi="Helvetica Neue Light"/>
-          <w:lang w:val="sv-SE"/>
-        </w:rPr>
-        <w:t>Prashant</w:t>
-      </w:r>
-      <w:proofErr w:type="spellEnd"/>
-      <w:r>
-        <w:rPr>
-          <w:rFonts w:ascii="Helvetica Neue Light" w:hAnsi="Helvetica Neue Light"/>
-          <w:lang w:val="sv-SE"/>
-        </w:rPr>
-        <w:t xml:space="preserve"> </w:t>
-      </w:r>
-      <w:proofErr w:type="spellStart"/>
-      <w:r>
-        <w:rPr>
-          <w:rFonts w:ascii="Helvetica Neue Light" w:hAnsi="Helvetica Neue Light"/>
-          <w:lang w:val="sv-SE"/>
-        </w:rPr>
-        <w:t>Kharat</w:t>
-      </w:r>
-      <w:proofErr w:type="spellEnd"/>
-      <w:r>
-        <w:rPr>
-          <w:rFonts w:ascii="Helvetica Neue Light" w:hAnsi="Helvetica Neue Light"/>
-          <w:lang w:val="sv-SE"/>
-        </w:rPr>
-        <w:t xml:space="preserve"> (PK)</w:t>
-      </w:r>
-    </w:p>
-    <w:p>
-      <w:pPr>
-        <w:pStyle w:val="Members"/>
-        <w:rPr>
-          <w:rFonts w:ascii="Helvetica Neue Light" w:hAnsi="Helvetica Neue Light"/>
-          <w:lang w:val="sv-SE"/>
-        </w:rPr>
-      </w:pPr>
-      <w:proofErr w:type="spellStart"/>
-      <w:r>
-        <w:rPr>
-          <w:rFonts w:ascii="Helvetica Neue Light" w:hAnsi="Helvetica Neue Light"/>
-          <w:lang w:val="sv-SE"/>
-        </w:rPr>
-        <w:t>Rajdeep</w:t>
-      </w:r>
-      <w:proofErr w:type="spellEnd"/>
-      <w:r>
-        <w:rPr>
-          <w:rFonts w:ascii="Helvetica Neue Light" w:hAnsi="Helvetica Neue Light"/>
-          <w:lang w:val="sv-SE"/>
-        </w:rPr>
-        <w:t xml:space="preserve"> Singh</w:t>
+        <w:t>Shamita Chatterjee</w:t>
       </w:r>
       <w:r>
         <w:rPr>
           <w:rFonts w:ascii="Helvetica Neue Light" w:hAnsi="Helvetica Neue Light"/>
-          <w:lang w:val="sv-SE"/>
         </w:rPr>
-        <w:t xml:space="preserve"> (RS)</w:t>
-      </w:r>
-    </w:p>
-    <w:p>
-      <w:pPr>
-        <w:pStyle w:val="Members"/>
-        <w:rPr>
-          <w:rFonts w:ascii="Helvetica Neue Light" w:hAnsi="Helvetica Neue Light"/>
-          <w:lang w:val="sv-SE"/>
-        </w:rPr>
-      </w:pPr>
-      <w:proofErr w:type="spellStart"/>
-      <w:r>
-        <w:rPr>
-          <w:rFonts w:ascii="Helvetica Neue Light" w:hAnsi="Helvetica Neue Light"/>
-          <w:lang w:val="sv-SE"/>
-        </w:rPr>
-        <w:t>Anurag</w:t>
-      </w:r>
-      <w:proofErr w:type="spellEnd"/>
-      <w:r>
-        <w:rPr>
-          <w:rFonts w:ascii="Helvetica Neue Light" w:hAnsi="Helvetica Neue Light"/>
-          <w:lang w:val="sv-SE"/>
-        </w:rPr>
-        <w:t xml:space="preserve"> </w:t>
-      </w:r>
-      <w:proofErr w:type="spellStart"/>
-      <w:r>
-        <w:rPr>
-          <w:rFonts w:ascii="Helvetica Neue Light" w:hAnsi="Helvetica Neue Light"/>
-          <w:lang w:val="sv-SE"/>
-        </w:rPr>
-        <w:t>Alok</w:t>
-      </w:r>
-      <w:proofErr w:type="spellEnd"/>
-      <w:r>
-        <w:rPr>
-          <w:rFonts w:ascii="Helvetica Neue Light" w:hAnsi="Helvetica Neue Light"/>
-          <w:lang w:val="sv-SE"/>
-        </w:rPr>
-        <w:t xml:space="preserve"> (AA)</w:t>
-      </w:r>
-    </w:p>
-    <w:p>
-      <w:pPr>
-        <w:pStyle w:val="Members"/>
-        <w:rPr>
-          <w:rFonts w:ascii="Helvetica Neue Light" w:hAnsi="Helvetica Neue Light"/>
-        </w:rPr>
-      </w:pPr>
-      <w:proofErr w:type="spellStart"/>
-      <w:r>
-        <w:rPr>
-          <w:rFonts w:ascii="Helvetica Neue Light" w:hAnsi="Helvetica Neue Light"/>
-        </w:rPr>
-        <w:t>Debojit</w:t>
-      </w:r>
-      <w:proofErr w:type="spellEnd"/>
-      <w:r>
-        <w:rPr>
-          <w:rFonts w:ascii="Helvetica Neue Light" w:hAnsi="Helvetica Neue Light"/>
-        </w:rPr>
-        <w:t xml:space="preserve"> Basak (DB)</w:t>
+        <w:t xml:space="preserve"> (SC)</w:t>
       </w:r>
     </w:p>
     <w:p>
@@ -665,21 +494,13 @@
         <w:rPr>
           <w:rFonts w:ascii="Helvetica Neue Light" w:hAnsi="Helvetica Neue Light"/>
         </w:rPr>
-        <w:t xml:space="preserve">Monty </w:t>
+        <w:t>Prashant Kharat</w:t>
       </w:r>
-      <w:proofErr w:type="spellStart"/>
       <w:r>
         <w:rPr>
           <w:rFonts w:ascii="Helvetica Neue Light" w:hAnsi="Helvetica Neue Light"/>
         </w:rPr>
-        <w:t>Khajanchi</w:t>
-      </w:r>
-      <w:proofErr w:type="spellEnd"/>
-      <w:r>
-        <w:rPr>
-          <w:rFonts w:ascii="Helvetica Neue Light" w:hAnsi="Helvetica Neue Light"/>
-        </w:rPr>
-        <w:t xml:space="preserve"> (MK)</w:t>
+        <w:t xml:space="preserve"> (PK)</w:t>
       </w:r>
     </w:p>
     <w:p>
@@ -693,21 +514,69 @@
         <w:rPr>
           <w:rFonts w:ascii="Helvetica Neue Light" w:hAnsi="Helvetica Neue Light"/>
         </w:rPr>
-        <w:t xml:space="preserve">Li </w:t>
+        <w:t>Rajdeep Singh</w:t>
       </w:r>
-      <w:proofErr w:type="spellStart"/>
       <w:r>
         <w:rPr>
           <w:rFonts w:ascii="Helvetica Neue Light" w:hAnsi="Helvetica Neue Light"/>
         </w:rPr>
-        <w:t>Felländer</w:t>
+        <w:t xml:space="preserve"> (RS)</w:t>
       </w:r>
-      <w:proofErr w:type="spellEnd"/>
+    </w:p>
+    <w:p>
+      <w:pPr>
+        <w:pStyle w:val="Members"/>
+        <w:rPr>
+          <w:rFonts w:ascii="Helvetica Neue Light" w:hAnsi="Helvetica Neue Light"/>
+        </w:rPr>
+      </w:pPr>
       <w:r>
         <w:rPr>
           <w:rFonts w:ascii="Helvetica Neue Light" w:hAnsi="Helvetica Neue Light"/>
         </w:rPr>
-        <w:t>-Tsai (LFT)</w:t>
+        <w:t>Anurag Alok (AA)</w:t>
+      </w:r>
+    </w:p>
+    <w:p>
+      <w:pPr>
+        <w:pStyle w:val="Members"/>
+        <w:rPr>
+          <w:rFonts w:ascii="Helvetica Neue Light" w:hAnsi="Helvetica Neue Light"/>
+        </w:rPr>
+      </w:pPr>
+      <w:r>
+        <w:rPr>
+          <w:rFonts w:ascii="Helvetica Neue Light" w:hAnsi="Helvetica Neue Light"/>
+        </w:rPr>
+        <w:t>Debojit Basak (DB)</w:t>
+      </w:r>
+    </w:p>
+    <w:p>
+      <w:pPr>
+        <w:pStyle w:val="Members"/>
+        <w:rPr>
+          <w:rFonts w:ascii="Helvetica Neue Light" w:hAnsi="Helvetica Neue Light"/>
+        </w:rPr>
+      </w:pPr>
+      <w:r>
+        <w:rPr>
+          <w:rFonts w:ascii="Helvetica Neue Light" w:hAnsi="Helvetica Neue Light"/>
+        </w:rPr>
+        <w:t>Monty Khajanchi (MK)</w:t>
+      </w:r>
+    </w:p>
+    <w:p>
+      <w:pPr>
+        <w:pStyle w:val="Members"/>
+        <w:rPr>
+          <w:rFonts w:ascii="Helvetica Neue Light" w:hAnsi="Helvetica Neue Light"/>
+        </w:rPr>
+      </w:pPr>
+      <w:r>
+        <w:rPr>
+          <w:rFonts w:ascii="Helvetica Neue Light" w:hAnsi="Helvetica Neue Light"/>
+        </w:rPr>
+        <w:t>Li Felländer-Tsai (LFT)</w:t>
       </w:r>
     </w:p>
     <w:p>
@@ -775,25 +644,20 @@
         <w:spacing w:before="0" w:after="40"/>
         <w:rPr>
           <w:rFonts w:ascii="Helvetica Neue" w:hAnsi="Helvetica Neue"/>
-          <w:lang w:val="sv-SE"/>
         </w:rPr>
       </w:pPr>
-      <w:proofErr w:type="spellStart"/>
       <w:r>
         <w:rPr>
           <w:rFonts w:ascii="Helvetica Neue" w:hAnsi="Helvetica Neue"/>
-          <w:lang w:val="sv-SE"/>
         </w:rPr>
         <w:t>Apologies</w:t>
       </w:r>
-      <w:proofErr w:type="spellEnd"/>
     </w:p>
     <w:p>
       <w:pPr>
         <w:pStyle w:val="Members"/>
         <w:rPr>
           <w:rFonts w:ascii="Helvetica Neue" w:hAnsi="Helvetica Neue"/>
-          <w:lang w:val="sv-SE"/>
         </w:rPr>
         <w:sectPr>
           <w:headerReference w:type="first" r:id="rId15"/>
@@ -811,70 +675,25 @@
         <w:pStyle w:val="Members"/>
         <w:rPr>
           <w:rFonts w:ascii="Helvetica Neue Light" w:hAnsi="Helvetica Neue Light"/>
-          <w:lang w:val="sv-SE"/>
         </w:rPr>
       </w:pPr>
-      <w:proofErr w:type="spellStart"/>
       <w:r>
         <w:rPr>
           <w:rFonts w:ascii="Helvetica Neue" w:hAnsi="Helvetica Neue"/>
-          <w:lang w:val="sv-SE"/>
         </w:rPr>
-        <w:t>Members</w:t>
-      </w:r>
-      <w:proofErr w:type="spellEnd"/>
-      <w:r>
-        <w:rPr>
-          <w:rFonts w:ascii="Helvetica Neue" w:hAnsi="Helvetica Neue"/>
-          <w:lang w:val="sv-SE"/>
-        </w:rPr>
-        <w:t xml:space="preserve"> </w:t>
+        <w:t xml:space="preserve">Members </w:t>
       </w:r>
       <w:r>
         <w:rPr>
           <w:rFonts w:ascii="Helvetica Neue" w:hAnsi="Helvetica Neue"/>
-          <w:lang w:val="sv-SE"/>
         </w:rPr>
         <w:br w:type="column"/>
-      </w:r>
-      <w:proofErr w:type="spellStart"/>
-      <w:r>
-        <w:rPr>
-          <w:rFonts w:ascii="Helvetica Neue Light" w:hAnsi="Helvetica Neue Light"/>
-          <w:lang w:val="sv-SE"/>
-        </w:rPr>
-        <w:t>Vivekanand</w:t>
-      </w:r>
-      <w:proofErr w:type="spellEnd"/>
-      <w:r>
-        <w:rPr>
-          <w:rFonts w:ascii="Helvetica Neue Light" w:hAnsi="Helvetica Neue Light"/>
-          <w:lang w:val="sv-SE"/>
-        </w:rPr>
-        <w:t xml:space="preserve"> </w:t>
-      </w:r>
-      <w:proofErr w:type="spellStart"/>
-      <w:r>
-        <w:rPr>
-          <w:rFonts w:ascii="Helvetica Neue Light" w:hAnsi="Helvetica Neue Light"/>
-          <w:lang w:val="sv-SE"/>
-        </w:rPr>
-        <w:t>Jha</w:t>
-      </w:r>
-      <w:proofErr w:type="spellEnd"/>
-      <w:r>
-        <w:rPr>
-          <w:rFonts w:ascii="Helvetica Neue Light" w:hAnsi="Helvetica Neue Light"/>
-          <w:lang w:val="sv-SE"/>
-        </w:rPr>
-        <w:t xml:space="preserve"> </w:t>
       </w:r>
       <w:r>
         <w:rPr>
           <w:rFonts w:ascii="Helvetica Neue Light" w:hAnsi="Helvetica Neue Light"/>
-          <w:lang w:val="sv-SE"/>
         </w:rPr>
-        <w:t>(VJ)</w:t>
+        <w:t>Vivekanand Jha (VJ)</w:t>
       </w:r>
     </w:p>
     <w:p>
@@ -908,37 +727,12 @@
           <w:lang w:val="sv-SE"/>
         </w:rPr>
       </w:pPr>
-      <w:proofErr w:type="spellStart"/>
       <w:r>
         <w:rPr>
           <w:rFonts w:ascii="Helvetica Neue Light" w:hAnsi="Helvetica Neue Light"/>
           <w:lang w:val="sv-SE"/>
         </w:rPr>
-        <w:t>Girish</w:t>
-      </w:r>
-      <w:proofErr w:type="spellEnd"/>
-      <w:r>
-        <w:rPr>
-          <w:rFonts w:ascii="Helvetica Neue Light" w:hAnsi="Helvetica Neue Light"/>
-          <w:lang w:val="sv-SE"/>
-        </w:rPr>
-        <w:t xml:space="preserve"> </w:t>
-      </w:r>
-      <w:proofErr w:type="spellStart"/>
-      <w:r>
-        <w:rPr>
-          <w:rFonts w:ascii="Helvetica Neue Light" w:hAnsi="Helvetica Neue Light"/>
-          <w:lang w:val="sv-SE"/>
-        </w:rPr>
-        <w:t>Bakshi</w:t>
-      </w:r>
-      <w:proofErr w:type="spellEnd"/>
-      <w:r>
-        <w:rPr>
-          <w:rFonts w:ascii="Helvetica Neue Light" w:hAnsi="Helvetica Neue Light"/>
-          <w:lang w:val="sv-SE"/>
-        </w:rPr>
-        <w:t xml:space="preserve"> (GB)</w:t>
+        <w:t>Girish Bakshi (GB)</w:t>
       </w:r>
     </w:p>
     <w:p>
@@ -949,21 +743,12 @@
           <w:lang w:val="sv-SE"/>
         </w:rPr>
       </w:pPr>
-      <w:proofErr w:type="spellStart"/>
       <w:r>
         <w:rPr>
           <w:rFonts w:ascii="Helvetica Neue Light" w:hAnsi="Helvetica Neue Light"/>
           <w:lang w:val="sv-SE"/>
         </w:rPr>
-        <w:t>Abhinav</w:t>
-      </w:r>
-      <w:proofErr w:type="spellEnd"/>
-      <w:r>
-        <w:rPr>
-          <w:rFonts w:ascii="Helvetica Neue Light" w:hAnsi="Helvetica Neue Light"/>
-          <w:lang w:val="sv-SE"/>
-        </w:rPr>
-        <w:t xml:space="preserve"> Bassi (AB)</w:t>
+        <w:t>Abhinav Bassi (AB)</w:t>
       </w:r>
     </w:p>
     <w:p>
@@ -974,53 +759,12 @@
           <w:lang w:val="sv-SE"/>
         </w:rPr>
       </w:pPr>
-      <w:proofErr w:type="spellStart"/>
       <w:r>
         <w:rPr>
           <w:rFonts w:ascii="Helvetica Neue Light" w:hAnsi="Helvetica Neue Light"/>
           <w:lang w:val="sv-SE"/>
         </w:rPr>
-        <w:t>Kapil</w:t>
-      </w:r>
-      <w:proofErr w:type="spellEnd"/>
-      <w:r>
-        <w:rPr>
-          <w:rFonts w:ascii="Helvetica Neue Light" w:hAnsi="Helvetica Neue Light"/>
-          <w:lang w:val="sv-SE"/>
-        </w:rPr>
-        <w:t xml:space="preserve"> </w:t>
-      </w:r>
-      <w:proofErr w:type="spellStart"/>
-      <w:r>
-        <w:rPr>
-          <w:rFonts w:ascii="Helvetica Neue Light" w:hAnsi="Helvetica Neue Light"/>
-          <w:lang w:val="sv-SE"/>
-        </w:rPr>
-        <w:t>Dev</w:t>
-      </w:r>
-      <w:proofErr w:type="spellEnd"/>
-      <w:r>
-        <w:rPr>
-          <w:rFonts w:ascii="Helvetica Neue Light" w:hAnsi="Helvetica Neue Light"/>
-          <w:lang w:val="sv-SE"/>
-        </w:rPr>
-        <w:t xml:space="preserve"> </w:t>
-      </w:r>
-      <w:proofErr w:type="spellStart"/>
-      <w:r>
-        <w:rPr>
-          <w:rFonts w:ascii="Helvetica Neue Light" w:hAnsi="Helvetica Neue Light"/>
-          <w:lang w:val="sv-SE"/>
-        </w:rPr>
-        <w:t>Soni</w:t>
-      </w:r>
-      <w:proofErr w:type="spellEnd"/>
-      <w:r>
-        <w:rPr>
-          <w:rFonts w:ascii="Helvetica Neue Light" w:hAnsi="Helvetica Neue Light"/>
-          <w:lang w:val="sv-SE"/>
-        </w:rPr>
-        <w:t xml:space="preserve"> (KDS)</w:t>
+        <w:t>Kapil Dev Soni (KDS)</w:t>
       </w:r>
     </w:p>
     <w:p>
@@ -1070,21 +814,12 @@
           <w:lang w:val="sv-SE"/>
         </w:rPr>
       </w:pPr>
-      <w:proofErr w:type="spellStart"/>
       <w:r>
         <w:rPr>
           <w:rFonts w:ascii="Helvetica Neue Light" w:hAnsi="Helvetica Neue Light"/>
           <w:lang w:val="sv-SE"/>
         </w:rPr>
-        <w:t>Nobhojit</w:t>
-      </w:r>
-      <w:proofErr w:type="spellEnd"/>
-      <w:r>
-        <w:rPr>
-          <w:rFonts w:ascii="Helvetica Neue Light" w:hAnsi="Helvetica Neue Light"/>
-          <w:lang w:val="sv-SE"/>
-        </w:rPr>
-        <w:t xml:space="preserve"> Roy (</w:t>
+        <w:t>Nobhojit Roy (</w:t>
       </w:r>
       <w:r>
         <w:rPr>
@@ -1131,6 +866,7 @@
         <w:pStyle w:val="Members"/>
         <w:rPr>
           <w:rFonts w:ascii="Helvetica Neue Light" w:hAnsi="Helvetica Neue Light"/>
+          <w:lang w:val="sv-SE"/>
         </w:rPr>
       </w:pPr>
     </w:p>
@@ -1139,6 +875,7 @@
         <w:pStyle w:val="Members"/>
         <w:rPr>
           <w:rFonts w:ascii="Helvetica Neue Light" w:hAnsi="Helvetica Neue Light"/>
+          <w:lang w:val="sv-SE"/>
         </w:rPr>
       </w:pPr>
     </w:p>
@@ -1146,6 +883,7 @@
       <w:pPr>
         <w:rPr>
           <w:rFonts w:ascii="Helvetica Neue" w:hAnsi="Helvetica Neue"/>
+          <w:lang w:val="sv-SE"/>
         </w:rPr>
         <w:sectPr>
           <w:type w:val="continuous"/>
@@ -1161,13 +899,24 @@
       </w:pPr>
     </w:p>
     <w:p>
+      <w:pPr>
+        <w:rPr>
+          <w:lang w:val="sv-SE"/>
+        </w:rPr>
+      </w:pPr>
       <w:r>
+        <w:rPr>
+          <w:lang w:val="sv-SE"/>
+        </w:rPr>
         <w:br w:type="page"/>
       </w:r>
     </w:p>
     <w:p>
       <w:pPr>
         <w:pStyle w:val="Paragraph"/>
+        <w:rPr>
+          <w:lang w:val="sv-SE"/>
+        </w:rPr>
         <w:sectPr>
           <w:type w:val="continuous"/>
           <w:pgSz w:w="11906" w:h="16838" w:code="9"/>
@@ -1197,7 +946,7 @@
         <w:contextualSpacing/>
         <w:rPr>
           <w:rFonts w:ascii="Helvetica Neue Light" w:eastAsia="Times New Roman" w:hAnsi="Helvetica Neue Light" w:cs="Times New Roman"/>
-          <w:lang w:val="en-SE" w:eastAsia="en-GB"/>
+          <w:lang w:eastAsia="en-GB"/>
         </w:rPr>
       </w:pPr>
       <w:r>
@@ -1220,7 +969,7 @@
         <w:contextualSpacing/>
         <w:rPr>
           <w:rFonts w:ascii="Helvetica Neue Light" w:eastAsia="Times New Roman" w:hAnsi="Helvetica Neue Light" w:cs="Times New Roman"/>
-          <w:lang w:val="en-SE" w:eastAsia="en-GB"/>
+          <w:lang w:eastAsia="en-GB"/>
         </w:rPr>
       </w:pPr>
       <w:r>
@@ -1243,7 +992,7 @@
         <w:contextualSpacing/>
         <w:rPr>
           <w:rFonts w:ascii="Helvetica Neue Light" w:eastAsia="Times New Roman" w:hAnsi="Helvetica Neue Light" w:cs="Times New Roman"/>
-          <w:lang w:val="en-SE" w:eastAsia="en-GB"/>
+          <w:lang w:eastAsia="en-GB"/>
         </w:rPr>
       </w:pPr>
       <w:r>
@@ -1266,7 +1015,7 @@
         <w:contextualSpacing/>
         <w:rPr>
           <w:rFonts w:ascii="Helvetica Neue Light" w:eastAsia="Times New Roman" w:hAnsi="Helvetica Neue Light" w:cs="Times New Roman"/>
-          <w:lang w:val="en-SE" w:eastAsia="en-GB"/>
+          <w:lang w:eastAsia="en-GB"/>
         </w:rPr>
       </w:pPr>
       <w:r>
@@ -1289,7 +1038,7 @@
         <w:contextualSpacing/>
         <w:rPr>
           <w:rFonts w:ascii="Helvetica Neue Light" w:eastAsia="Times New Roman" w:hAnsi="Helvetica Neue Light" w:cs="Times New Roman"/>
-          <w:lang w:val="en-SE" w:eastAsia="en-GB"/>
+          <w:lang w:eastAsia="en-GB"/>
         </w:rPr>
       </w:pPr>
       <w:r>
@@ -1312,7 +1061,7 @@
         <w:contextualSpacing/>
         <w:rPr>
           <w:rFonts w:ascii="Helvetica Neue Light" w:eastAsia="Times New Roman" w:hAnsi="Helvetica Neue Light" w:cs="Times New Roman"/>
-          <w:lang w:val="en-SE" w:eastAsia="en-GB"/>
+          <w:lang w:eastAsia="en-GB"/>
         </w:rPr>
       </w:pPr>
       <w:r>
@@ -1335,7 +1084,7 @@
         <w:contextualSpacing/>
         <w:rPr>
           <w:rFonts w:ascii="Helvetica Neue Light" w:eastAsia="Times New Roman" w:hAnsi="Helvetica Neue Light" w:cs="Times New Roman"/>
-          <w:lang w:val="en-SE" w:eastAsia="en-GB"/>
+          <w:lang w:eastAsia="en-GB"/>
         </w:rPr>
       </w:pPr>
       <w:r>
@@ -1439,14 +1188,14 @@
       </w:tblPr>
       <w:tblGrid>
         <w:gridCol w:w="1150"/>
-        <w:gridCol w:w="950"/>
-        <w:gridCol w:w="763"/>
-        <w:gridCol w:w="734"/>
-        <w:gridCol w:w="804"/>
-        <w:gridCol w:w="711"/>
-        <w:gridCol w:w="1112"/>
-        <w:gridCol w:w="1170"/>
-        <w:gridCol w:w="1111"/>
+        <w:gridCol w:w="957"/>
+        <w:gridCol w:w="771"/>
+        <w:gridCol w:w="742"/>
+        <w:gridCol w:w="811"/>
+        <w:gridCol w:w="718"/>
+        <w:gridCol w:w="1119"/>
+        <w:gridCol w:w="1119"/>
+        <w:gridCol w:w="1118"/>
       </w:tblGrid>
       <w:tr>
         <w:trPr>
@@ -1454,7 +1203,7 @@
         </w:trPr>
         <w:tc>
           <w:tcPr>
-            <w:tcW w:w="676" w:type="pct"/>
+            <w:tcW w:w="675" w:type="pct"/>
             <w:hideMark/>
           </w:tcPr>
           <w:p>
@@ -1464,7 +1213,7 @@
               <w:rPr>
                 <w:rFonts w:ascii="Helvetica Neue Light" w:hAnsi="Helvetica Neue Light"/>
                 <w:szCs w:val="18"/>
-                <w:lang w:val="en-SE" w:eastAsia="en-GB"/>
+                <w:lang w:eastAsia="en-GB"/>
               </w:rPr>
             </w:pPr>
           </w:p>
@@ -1480,13 +1229,13 @@
               <w:spacing w:line="288" w:lineRule="auto"/>
               <w:rPr>
                 <w:szCs w:val="18"/>
-                <w:lang w:val="en-SE" w:eastAsia="en-GB"/>
+                <w:lang w:eastAsia="en-GB"/>
               </w:rPr>
             </w:pPr>
             <w:r>
               <w:rPr>
                 <w:szCs w:val="18"/>
-                <w:lang w:val="en-SE" w:eastAsia="en-GB"/>
+                <w:lang w:eastAsia="en-GB"/>
               </w:rPr>
               <w:t>March</w:t>
             </w:r>
@@ -1503,13 +1252,13 @@
               <w:spacing w:line="288" w:lineRule="auto"/>
               <w:rPr>
                 <w:szCs w:val="18"/>
-                <w:lang w:val="en-SE" w:eastAsia="en-GB"/>
+                <w:lang w:eastAsia="en-GB"/>
               </w:rPr>
             </w:pPr>
             <w:r>
               <w:rPr>
                 <w:szCs w:val="18"/>
-                <w:lang w:val="en-SE" w:eastAsia="en-GB"/>
+                <w:lang w:eastAsia="en-GB"/>
               </w:rPr>
               <w:t>April</w:t>
             </w:r>
@@ -1526,13 +1275,13 @@
               <w:spacing w:line="288" w:lineRule="auto"/>
               <w:rPr>
                 <w:szCs w:val="18"/>
-                <w:lang w:val="en-SE" w:eastAsia="en-GB"/>
+                <w:lang w:eastAsia="en-GB"/>
               </w:rPr>
             </w:pPr>
             <w:r>
               <w:rPr>
                 <w:szCs w:val="18"/>
-                <w:lang w:val="en-SE" w:eastAsia="en-GB"/>
+                <w:lang w:eastAsia="en-GB"/>
               </w:rPr>
               <w:t>May</w:t>
             </w:r>
@@ -1549,13 +1298,13 @@
               <w:spacing w:line="288" w:lineRule="auto"/>
               <w:rPr>
                 <w:szCs w:val="18"/>
-                <w:lang w:val="en-SE" w:eastAsia="en-GB"/>
+                <w:lang w:eastAsia="en-GB"/>
               </w:rPr>
             </w:pPr>
             <w:r>
               <w:rPr>
                 <w:szCs w:val="18"/>
-                <w:lang w:val="en-SE" w:eastAsia="en-GB"/>
+                <w:lang w:eastAsia="en-GB"/>
               </w:rPr>
               <w:t>June</w:t>
             </w:r>
@@ -1572,13 +1321,13 @@
               <w:spacing w:line="288" w:lineRule="auto"/>
               <w:rPr>
                 <w:szCs w:val="18"/>
-                <w:lang w:val="en-SE" w:eastAsia="en-GB"/>
+                <w:lang w:eastAsia="en-GB"/>
               </w:rPr>
             </w:pPr>
             <w:r>
               <w:rPr>
                 <w:szCs w:val="18"/>
-                <w:lang w:val="en-SE" w:eastAsia="en-GB"/>
+                <w:lang w:eastAsia="en-GB"/>
               </w:rPr>
               <w:t>July</w:t>
             </w:r>
@@ -1595,13 +1344,13 @@
               <w:spacing w:line="288" w:lineRule="auto"/>
               <w:rPr>
                 <w:szCs w:val="18"/>
-                <w:lang w:val="en-SE" w:eastAsia="en-GB"/>
+                <w:lang w:eastAsia="en-GB"/>
               </w:rPr>
             </w:pPr>
             <w:r>
               <w:rPr>
                 <w:szCs w:val="18"/>
-                <w:lang w:val="en-SE" w:eastAsia="en-GB"/>
+                <w:lang w:eastAsia="en-GB"/>
               </w:rPr>
               <w:t>August</w:t>
             </w:r>
@@ -1616,34 +1365,34 @@
               <w:pStyle w:val="Paragraphtext"/>
               <w:rPr>
                 <w:szCs w:val="18"/>
-                <w:lang w:val="en-SE" w:eastAsia="en-GB"/>
+                <w:lang w:val="en-US" w:eastAsia="en-GB"/>
               </w:rPr>
             </w:pPr>
             <w:r>
               <w:rPr>
                 <w:szCs w:val="18"/>
-                <w:lang w:val="en-SE" w:eastAsia="en-GB"/>
-              </w:rPr>
-              <w:t>September*</w:t>
+                <w:lang w:eastAsia="en-GB"/>
+              </w:rPr>
+              <w:t>September</w:t>
             </w:r>
           </w:p>
         </w:tc>
         <w:tc>
           <w:tcPr>
-            <w:tcW w:w="658" w:type="pct"/>
+            <w:tcW w:w="657" w:type="pct"/>
           </w:tcPr>
           <w:p>
             <w:pPr>
               <w:pStyle w:val="Paragraphtext"/>
               <w:rPr>
                 <w:szCs w:val="18"/>
-                <w:lang w:val="en-SE" w:eastAsia="en-GB"/>
+                <w:lang w:eastAsia="en-GB"/>
               </w:rPr>
             </w:pPr>
             <w:r>
               <w:rPr>
                 <w:szCs w:val="18"/>
-                <w:lang w:val="en-SE" w:eastAsia="en-GB"/>
+                <w:lang w:eastAsia="en-GB"/>
               </w:rPr>
               <w:t>Total</w:t>
             </w:r>
@@ -1656,7 +1405,7 @@
         </w:trPr>
         <w:tc>
           <w:tcPr>
-            <w:tcW w:w="676" w:type="pct"/>
+            <w:tcW w:w="675" w:type="pct"/>
             <w:hideMark/>
           </w:tcPr>
           <w:p>
@@ -1666,14 +1415,14 @@
               <w:rPr>
                 <w:rFonts w:ascii="Helvetica Neue" w:hAnsi="Helvetica Neue"/>
                 <w:szCs w:val="18"/>
-                <w:lang w:val="en-SE" w:eastAsia="en-GB"/>
+                <w:lang w:eastAsia="en-GB"/>
               </w:rPr>
             </w:pPr>
             <w:r>
               <w:rPr>
                 <w:rFonts w:ascii="Helvetica Neue" w:hAnsi="Helvetica Neue"/>
                 <w:szCs w:val="18"/>
-                <w:lang w:val="en-SE" w:eastAsia="en-GB"/>
+                <w:lang w:eastAsia="en-GB"/>
               </w:rPr>
               <w:t>Cooper</w:t>
             </w:r>
@@ -1681,7 +1430,7 @@
               <w:rPr>
                 <w:rFonts w:ascii="Helvetica Neue" w:hAnsi="Helvetica Neue"/>
                 <w:szCs w:val="18"/>
-                <w:lang w:val="en-SE" w:eastAsia="en-GB"/>
+                <w:lang w:eastAsia="en-GB"/>
               </w:rPr>
               <w:t>, Mumbai</w:t>
             </w:r>
@@ -1695,20 +1444,21 @@
           <w:p>
             <w:pPr>
               <w:pStyle w:val="Paragraphtext"/>
-              <w:spacing w:line="288" w:lineRule="auto"/>
-              <w:rPr>
+              <w:rPr>
+                <w:rFonts w:ascii="Helvetica Neue" w:hAnsi="Helvetica Neue"/>
                 <w:b/>
                 <w:bCs/>
                 <w:szCs w:val="18"/>
-                <w:lang w:val="en-SE" w:eastAsia="en-GB"/>
+                <w:lang w:eastAsia="en-GB"/>
               </w:rPr>
             </w:pPr>
             <w:r>
               <w:rPr>
+                <w:rFonts w:ascii="Helvetica Neue" w:hAnsi="Helvetica Neue"/>
                 <w:b/>
                 <w:bCs/>
                 <w:szCs w:val="18"/>
-                <w:lang w:val="en-SE" w:eastAsia="en-GB"/>
+                <w:lang w:eastAsia="en-GB"/>
               </w:rPr>
               <w:t>13</w:t>
             </w:r>
@@ -1722,16 +1472,17 @@
           <w:p>
             <w:pPr>
               <w:pStyle w:val="Paragraphtext"/>
-              <w:spacing w:line="288" w:lineRule="auto"/>
-              <w:rPr>
+              <w:rPr>
+                <w:rFonts w:ascii="Helvetica Neue" w:hAnsi="Helvetica Neue"/>
                 <w:szCs w:val="18"/>
-                <w:lang w:val="en-SE" w:eastAsia="en-GB"/>
+                <w:lang w:eastAsia="en-GB"/>
               </w:rPr>
             </w:pPr>
             <w:r>
               <w:rPr>
+                <w:rFonts w:ascii="Helvetica Neue" w:hAnsi="Helvetica Neue"/>
                 <w:szCs w:val="18"/>
-                <w:lang w:val="en-SE" w:eastAsia="en-GB"/>
+                <w:lang w:eastAsia="en-GB"/>
               </w:rPr>
               <w:t>11</w:t>
             </w:r>
@@ -1745,16 +1496,17 @@
           <w:p>
             <w:pPr>
               <w:pStyle w:val="Paragraphtext"/>
-              <w:spacing w:line="288" w:lineRule="auto"/>
-              <w:rPr>
+              <w:rPr>
+                <w:rFonts w:ascii="Helvetica Neue" w:hAnsi="Helvetica Neue"/>
                 <w:szCs w:val="18"/>
-                <w:lang w:val="en-SE" w:eastAsia="en-GB"/>
+                <w:lang w:eastAsia="en-GB"/>
               </w:rPr>
             </w:pPr>
             <w:r>
               <w:rPr>
+                <w:rFonts w:ascii="Helvetica Neue" w:hAnsi="Helvetica Neue"/>
                 <w:szCs w:val="18"/>
-                <w:lang w:val="en-SE" w:eastAsia="en-GB"/>
+                <w:lang w:eastAsia="en-GB"/>
               </w:rPr>
               <w:t>10</w:t>
             </w:r>
@@ -1768,18 +1520,19 @@
           <w:p>
             <w:pPr>
               <w:pStyle w:val="Paragraphtext"/>
-              <w:spacing w:line="288" w:lineRule="auto"/>
-              <w:rPr>
+              <w:rPr>
+                <w:rFonts w:ascii="Helvetica Neue" w:hAnsi="Helvetica Neue"/>
                 <w:szCs w:val="18"/>
-                <w:lang w:val="en-SE" w:eastAsia="en-GB"/>
+                <w:lang w:eastAsia="en-GB"/>
               </w:rPr>
             </w:pPr>
             <w:r>
               <w:rPr>
+                <w:rFonts w:ascii="Helvetica Neue" w:hAnsi="Helvetica Neue"/>
                 <w:szCs w:val="18"/>
-                <w:lang w:val="en-SE" w:eastAsia="en-GB"/>
-              </w:rPr>
-              <w:t>5</w:t>
+                <w:lang w:eastAsia="en-GB"/>
+              </w:rPr>
+              <w:t>05</w:t>
             </w:r>
           </w:p>
         </w:tc>
@@ -1791,18 +1544,19 @@
           <w:p>
             <w:pPr>
               <w:pStyle w:val="Paragraphtext"/>
-              <w:spacing w:line="288" w:lineRule="auto"/>
-              <w:rPr>
+              <w:rPr>
+                <w:rFonts w:ascii="Helvetica Neue" w:hAnsi="Helvetica Neue"/>
                 <w:szCs w:val="18"/>
-                <w:lang w:val="en-SE" w:eastAsia="en-GB"/>
+                <w:lang w:eastAsia="en-GB"/>
               </w:rPr>
             </w:pPr>
             <w:r>
               <w:rPr>
+                <w:rFonts w:ascii="Helvetica Neue" w:hAnsi="Helvetica Neue"/>
                 <w:szCs w:val="18"/>
-                <w:lang w:val="en-SE" w:eastAsia="en-GB"/>
-              </w:rPr>
-              <w:t>5</w:t>
+                <w:lang w:eastAsia="en-GB"/>
+              </w:rPr>
+              <w:t>06</w:t>
             </w:r>
           </w:p>
         </w:tc>
@@ -1814,18 +1568,23 @@
           <w:p>
             <w:pPr>
               <w:pStyle w:val="Paragraphtext"/>
-              <w:spacing w:line="288" w:lineRule="auto"/>
-              <w:rPr>
+              <w:rPr>
+                <w:rFonts w:ascii="Helvetica Neue" w:hAnsi="Helvetica Neue"/>
+                <w:b/>
+                <w:bCs/>
                 <w:szCs w:val="18"/>
-                <w:lang w:val="en-SE" w:eastAsia="en-GB"/>
+                <w:lang w:eastAsia="en-GB"/>
               </w:rPr>
             </w:pPr>
             <w:r>
               <w:rPr>
+                <w:rFonts w:ascii="Helvetica Neue" w:hAnsi="Helvetica Neue"/>
+                <w:b/>
+                <w:bCs/>
                 <w:szCs w:val="18"/>
-                <w:lang w:val="en-SE" w:eastAsia="en-GB"/>
-              </w:rPr>
-              <w:t>9</w:t>
+                <w:lang w:eastAsia="en-GB"/>
+              </w:rPr>
+              <w:t>12</w:t>
             </w:r>
           </w:p>
         </w:tc>
@@ -1837,31 +1596,49 @@
             <w:pPr>
               <w:pStyle w:val="Paragraphtext"/>
               <w:rPr>
+                <w:rFonts w:ascii="Helvetica Neue" w:hAnsi="Helvetica Neue"/>
                 <w:szCs w:val="18"/>
-                <w:lang w:val="en-SE" w:eastAsia="en-GB"/>
+                <w:lang w:eastAsia="en-GB"/>
               </w:rPr>
             </w:pPr>
+            <w:r>
+              <w:rPr>
+                <w:rFonts w:ascii="Helvetica Neue" w:hAnsi="Helvetica Neue"/>
+                <w:szCs w:val="18"/>
+                <w:lang w:eastAsia="en-GB"/>
+              </w:rPr>
+              <w:t xml:space="preserve">08 </w:t>
+            </w:r>
           </w:p>
         </w:tc>
         <w:tc>
           <w:tcPr>
-            <w:tcW w:w="658" w:type="pct"/>
+            <w:tcW w:w="657" w:type="pct"/>
           </w:tcPr>
           <w:p>
             <w:pPr>
               <w:pStyle w:val="Paragraphtext"/>
               <w:rPr>
+                <w:rFonts w:ascii="Helvetica Neue" w:hAnsi="Helvetica Neue"/>
                 <w:szCs w:val="18"/>
-                <w:lang w:val="en-SE" w:eastAsia="en-GB"/>
+                <w:lang w:eastAsia="en-GB"/>
               </w:rPr>
             </w:pPr>
+            <w:r>
+              <w:rPr>
+                <w:rFonts w:ascii="Helvetica Neue" w:hAnsi="Helvetica Neue"/>
+                <w:szCs w:val="18"/>
+                <w:lang w:eastAsia="en-GB"/>
+              </w:rPr>
+              <w:t>65</w:t>
+            </w:r>
           </w:p>
         </w:tc>
       </w:tr>
       <w:tr>
         <w:tc>
           <w:tcPr>
-            <w:tcW w:w="676" w:type="pct"/>
+            <w:tcW w:w="675" w:type="pct"/>
             <w:hideMark/>
           </w:tcPr>
           <w:p>
@@ -1870,14 +1647,14 @@
               <w:rPr>
                 <w:rFonts w:ascii="Helvetica Neue" w:hAnsi="Helvetica Neue"/>
                 <w:szCs w:val="18"/>
-                <w:lang w:val="en-SE" w:eastAsia="en-GB"/>
+                <w:lang w:eastAsia="en-GB"/>
               </w:rPr>
             </w:pPr>
             <w:r>
               <w:rPr>
                 <w:rFonts w:ascii="Helvetica Neue" w:hAnsi="Helvetica Neue"/>
                 <w:szCs w:val="18"/>
-                <w:lang w:val="en-SE" w:eastAsia="en-GB"/>
+                <w:lang w:eastAsia="en-GB"/>
               </w:rPr>
               <w:t>HIMS</w:t>
             </w:r>
@@ -1885,7 +1662,7 @@
               <w:rPr>
                 <w:rFonts w:ascii="Helvetica Neue" w:hAnsi="Helvetica Neue"/>
                 <w:szCs w:val="18"/>
-                <w:lang w:val="en-SE" w:eastAsia="en-GB"/>
+                <w:lang w:eastAsia="en-GB"/>
               </w:rPr>
               <w:t>,</w:t>
             </w:r>
@@ -1897,7 +1674,7 @@
               <w:rPr>
                 <w:rFonts w:ascii="Helvetica Neue" w:hAnsi="Helvetica Neue"/>
                 <w:szCs w:val="18"/>
-                <w:lang w:val="en-SE" w:eastAsia="en-GB"/>
+                <w:lang w:eastAsia="en-GB"/>
               </w:rPr>
             </w:pPr>
             <w:r>
@@ -1918,20 +1695,21 @@
           <w:p>
             <w:pPr>
               <w:pStyle w:val="Paragraphtext"/>
-              <w:spacing w:line="288" w:lineRule="auto"/>
-              <w:rPr>
+              <w:rPr>
+                <w:rFonts w:ascii="Helvetica Neue" w:hAnsi="Helvetica Neue"/>
                 <w:b/>
                 <w:bCs/>
                 <w:szCs w:val="18"/>
-                <w:lang w:val="en-SE" w:eastAsia="en-GB"/>
+                <w:lang w:eastAsia="en-GB"/>
               </w:rPr>
             </w:pPr>
             <w:r>
               <w:rPr>
+                <w:rFonts w:ascii="Helvetica Neue" w:hAnsi="Helvetica Neue"/>
                 <w:b/>
                 <w:bCs/>
                 <w:szCs w:val="18"/>
-                <w:lang w:val="en-SE" w:eastAsia="en-GB"/>
+                <w:lang w:eastAsia="en-GB"/>
               </w:rPr>
               <w:t>20</w:t>
             </w:r>
@@ -1945,20 +1723,21 @@
           <w:p>
             <w:pPr>
               <w:pStyle w:val="Paragraphtext"/>
-              <w:spacing w:line="288" w:lineRule="auto"/>
-              <w:rPr>
+              <w:rPr>
+                <w:rFonts w:ascii="Helvetica Neue" w:hAnsi="Helvetica Neue"/>
                 <w:b/>
                 <w:bCs/>
                 <w:szCs w:val="18"/>
-                <w:lang w:val="en-SE" w:eastAsia="en-GB"/>
+                <w:lang w:eastAsia="en-GB"/>
               </w:rPr>
             </w:pPr>
             <w:r>
               <w:rPr>
+                <w:rFonts w:ascii="Helvetica Neue" w:hAnsi="Helvetica Neue"/>
                 <w:b/>
                 <w:bCs/>
                 <w:szCs w:val="18"/>
-                <w:lang w:val="en-SE" w:eastAsia="en-GB"/>
+                <w:lang w:eastAsia="en-GB"/>
               </w:rPr>
               <w:t>27</w:t>
             </w:r>
@@ -1972,20 +1751,21 @@
           <w:p>
             <w:pPr>
               <w:pStyle w:val="Paragraphtext"/>
-              <w:spacing w:line="288" w:lineRule="auto"/>
-              <w:rPr>
+              <w:rPr>
+                <w:rFonts w:ascii="Helvetica Neue" w:hAnsi="Helvetica Neue"/>
                 <w:b/>
                 <w:bCs/>
                 <w:szCs w:val="18"/>
-                <w:lang w:val="en-SE" w:eastAsia="en-GB"/>
+                <w:lang w:eastAsia="en-GB"/>
               </w:rPr>
             </w:pPr>
             <w:r>
               <w:rPr>
+                <w:rFonts w:ascii="Helvetica Neue" w:hAnsi="Helvetica Neue"/>
                 <w:b/>
                 <w:bCs/>
                 <w:szCs w:val="18"/>
-                <w:lang w:val="en-SE" w:eastAsia="en-GB"/>
+                <w:lang w:eastAsia="en-GB"/>
               </w:rPr>
               <w:t>29</w:t>
             </w:r>
@@ -1999,20 +1779,21 @@
           <w:p>
             <w:pPr>
               <w:pStyle w:val="Paragraphtext"/>
-              <w:spacing w:line="288" w:lineRule="auto"/>
-              <w:rPr>
+              <w:rPr>
+                <w:rFonts w:ascii="Helvetica Neue" w:hAnsi="Helvetica Neue"/>
                 <w:b/>
                 <w:bCs/>
                 <w:szCs w:val="18"/>
-                <w:lang w:val="en-SE" w:eastAsia="en-GB"/>
+                <w:lang w:eastAsia="en-GB"/>
               </w:rPr>
             </w:pPr>
             <w:r>
               <w:rPr>
+                <w:rFonts w:ascii="Helvetica Neue" w:hAnsi="Helvetica Neue"/>
                 <w:b/>
                 <w:bCs/>
                 <w:szCs w:val="18"/>
-                <w:lang w:val="en-SE" w:eastAsia="en-GB"/>
+                <w:lang w:eastAsia="en-GB"/>
               </w:rPr>
               <w:t>26</w:t>
             </w:r>
@@ -2026,20 +1807,21 @@
           <w:p>
             <w:pPr>
               <w:pStyle w:val="Paragraphtext"/>
-              <w:spacing w:line="288" w:lineRule="auto"/>
-              <w:rPr>
+              <w:rPr>
+                <w:rFonts w:ascii="Helvetica Neue" w:hAnsi="Helvetica Neue"/>
                 <w:b/>
                 <w:bCs/>
                 <w:szCs w:val="18"/>
-                <w:lang w:val="en-SE" w:eastAsia="en-GB"/>
+                <w:lang w:eastAsia="en-GB"/>
               </w:rPr>
             </w:pPr>
             <w:r>
               <w:rPr>
+                <w:rFonts w:ascii="Helvetica Neue" w:hAnsi="Helvetica Neue"/>
                 <w:b/>
                 <w:bCs/>
                 <w:szCs w:val="18"/>
-                <w:lang w:val="en-SE" w:eastAsia="en-GB"/>
+                <w:lang w:eastAsia="en-GB"/>
               </w:rPr>
               <w:t>21</w:t>
             </w:r>
@@ -2053,22 +1835,23 @@
           <w:p>
             <w:pPr>
               <w:pStyle w:val="Paragraphtext"/>
-              <w:spacing w:line="288" w:lineRule="auto"/>
-              <w:rPr>
+              <w:rPr>
+                <w:rFonts w:ascii="Helvetica Neue" w:hAnsi="Helvetica Neue"/>
                 <w:b/>
                 <w:bCs/>
                 <w:szCs w:val="18"/>
-                <w:lang w:val="en-SE" w:eastAsia="en-GB"/>
+                <w:lang w:eastAsia="en-GB"/>
               </w:rPr>
             </w:pPr>
             <w:r>
               <w:rPr>
+                <w:rFonts w:ascii="Helvetica Neue" w:hAnsi="Helvetica Neue"/>
                 <w:b/>
                 <w:bCs/>
                 <w:szCs w:val="18"/>
-                <w:lang w:val="en-SE" w:eastAsia="en-GB"/>
-              </w:rPr>
-              <w:t>18</w:t>
+                <w:lang w:eastAsia="en-GB"/>
+              </w:rPr>
+              <w:t>28</w:t>
             </w:r>
           </w:p>
         </w:tc>
@@ -2080,28 +1863,46 @@
             <w:pPr>
               <w:pStyle w:val="Paragraphtext"/>
               <w:rPr>
+                <w:rFonts w:ascii="Helvetica Neue" w:hAnsi="Helvetica Neue"/>
                 <w:b/>
                 <w:bCs/>
                 <w:szCs w:val="18"/>
-                <w:lang w:val="en-SE" w:eastAsia="en-GB"/>
+                <w:lang w:eastAsia="en-GB"/>
               </w:rPr>
             </w:pPr>
+            <w:r>
+              <w:rPr>
+                <w:rFonts w:ascii="Helvetica Neue" w:hAnsi="Helvetica Neue"/>
+                <w:b/>
+                <w:bCs/>
+                <w:szCs w:val="18"/>
+                <w:lang w:eastAsia="en-GB"/>
+              </w:rPr>
+              <w:t xml:space="preserve">12  </w:t>
+            </w:r>
           </w:p>
         </w:tc>
         <w:tc>
           <w:tcPr>
-            <w:tcW w:w="658" w:type="pct"/>
+            <w:tcW w:w="657" w:type="pct"/>
           </w:tcPr>
           <w:p>
             <w:pPr>
               <w:pStyle w:val="Paragraphtext"/>
               <w:rPr>
-                <w:b/>
-                <w:bCs/>
+                <w:rFonts w:ascii="Helvetica Neue" w:hAnsi="Helvetica Neue"/>
                 <w:szCs w:val="18"/>
-                <w:lang w:val="en-SE" w:eastAsia="en-GB"/>
+                <w:lang w:eastAsia="en-GB"/>
               </w:rPr>
             </w:pPr>
+            <w:r>
+              <w:rPr>
+                <w:rFonts w:ascii="Helvetica Neue" w:hAnsi="Helvetica Neue"/>
+                <w:szCs w:val="18"/>
+                <w:lang w:eastAsia="en-GB"/>
+              </w:rPr>
+              <w:t>163</w:t>
+            </w:r>
           </w:p>
         </w:tc>
       </w:tr>
@@ -2111,7 +1912,7 @@
         </w:trPr>
         <w:tc>
           <w:tcPr>
-            <w:tcW w:w="676" w:type="pct"/>
+            <w:tcW w:w="675" w:type="pct"/>
             <w:hideMark/>
           </w:tcPr>
           <w:p>
@@ -2120,14 +1921,14 @@
               <w:rPr>
                 <w:rFonts w:ascii="Helvetica Neue" w:hAnsi="Helvetica Neue"/>
                 <w:szCs w:val="18"/>
-                <w:lang w:val="en-SE" w:eastAsia="en-GB"/>
+                <w:lang w:eastAsia="en-GB"/>
               </w:rPr>
             </w:pPr>
             <w:r>
               <w:rPr>
                 <w:rFonts w:ascii="Helvetica Neue" w:hAnsi="Helvetica Neue"/>
                 <w:szCs w:val="18"/>
-                <w:lang w:val="en-SE" w:eastAsia="en-GB"/>
+                <w:lang w:eastAsia="en-GB"/>
               </w:rPr>
               <w:t>SSKM</w:t>
             </w:r>
@@ -2135,7 +1936,7 @@
               <w:rPr>
                 <w:rFonts w:ascii="Helvetica Neue" w:hAnsi="Helvetica Neue"/>
                 <w:szCs w:val="18"/>
-                <w:lang w:val="en-SE" w:eastAsia="en-GB"/>
+                <w:lang w:eastAsia="en-GB"/>
               </w:rPr>
               <w:t>,</w:t>
             </w:r>
@@ -2147,14 +1948,14 @@
               <w:rPr>
                 <w:rFonts w:ascii="Helvetica Neue" w:hAnsi="Helvetica Neue"/>
                 <w:szCs w:val="18"/>
-                <w:lang w:val="en-SE" w:eastAsia="en-GB"/>
+                <w:lang w:eastAsia="en-GB"/>
               </w:rPr>
             </w:pPr>
             <w:r>
               <w:rPr>
                 <w:rFonts w:ascii="Helvetica Neue" w:hAnsi="Helvetica Neue"/>
                 <w:szCs w:val="18"/>
-                <w:lang w:val="en-SE" w:eastAsia="en-GB"/>
+                <w:lang w:eastAsia="en-GB"/>
               </w:rPr>
               <w:t>Kolkata</w:t>
             </w:r>
@@ -2168,20 +1969,21 @@
           <w:p>
             <w:pPr>
               <w:pStyle w:val="Paragraphtext"/>
-              <w:spacing w:line="288" w:lineRule="auto"/>
-              <w:rPr>
+              <w:rPr>
+                <w:rFonts w:ascii="Helvetica Neue" w:hAnsi="Helvetica Neue"/>
                 <w:b/>
                 <w:bCs/>
                 <w:szCs w:val="18"/>
-                <w:lang w:val="en-SE" w:eastAsia="en-GB"/>
+                <w:lang w:eastAsia="en-GB"/>
               </w:rPr>
             </w:pPr>
             <w:r>
               <w:rPr>
+                <w:rFonts w:ascii="Helvetica Neue" w:hAnsi="Helvetica Neue"/>
                 <w:b/>
                 <w:bCs/>
                 <w:szCs w:val="18"/>
-                <w:lang w:val="en-SE" w:eastAsia="en-GB"/>
+                <w:lang w:eastAsia="en-GB"/>
               </w:rPr>
               <w:t>47</w:t>
             </w:r>
@@ -2195,20 +1997,21 @@
           <w:p>
             <w:pPr>
               <w:pStyle w:val="Paragraphtext"/>
-              <w:spacing w:line="288" w:lineRule="auto"/>
-              <w:rPr>
+              <w:rPr>
+                <w:rFonts w:ascii="Helvetica Neue" w:hAnsi="Helvetica Neue"/>
                 <w:b/>
                 <w:bCs/>
                 <w:szCs w:val="18"/>
-                <w:lang w:val="en-SE" w:eastAsia="en-GB"/>
+                <w:lang w:eastAsia="en-GB"/>
               </w:rPr>
             </w:pPr>
             <w:r>
               <w:rPr>
+                <w:rFonts w:ascii="Helvetica Neue" w:hAnsi="Helvetica Neue"/>
                 <w:b/>
                 <w:bCs/>
                 <w:szCs w:val="18"/>
-                <w:lang w:val="en-SE" w:eastAsia="en-GB"/>
+                <w:lang w:eastAsia="en-GB"/>
               </w:rPr>
               <w:t>66</w:t>
             </w:r>
@@ -2222,20 +2025,21 @@
           <w:p>
             <w:pPr>
               <w:pStyle w:val="Paragraphtext"/>
-              <w:spacing w:line="288" w:lineRule="auto"/>
-              <w:rPr>
+              <w:rPr>
+                <w:rFonts w:ascii="Helvetica Neue" w:hAnsi="Helvetica Neue"/>
                 <w:b/>
                 <w:bCs/>
                 <w:szCs w:val="18"/>
-                <w:lang w:val="en-SE" w:eastAsia="en-GB"/>
+                <w:lang w:eastAsia="en-GB"/>
               </w:rPr>
             </w:pPr>
             <w:r>
               <w:rPr>
+                <w:rFonts w:ascii="Helvetica Neue" w:hAnsi="Helvetica Neue"/>
                 <w:b/>
                 <w:bCs/>
                 <w:szCs w:val="18"/>
-                <w:lang w:val="en-SE" w:eastAsia="en-GB"/>
+                <w:lang w:eastAsia="en-GB"/>
               </w:rPr>
               <w:t>58</w:t>
             </w:r>
@@ -2249,20 +2053,21 @@
           <w:p>
             <w:pPr>
               <w:pStyle w:val="Paragraphtext"/>
-              <w:spacing w:line="288" w:lineRule="auto"/>
-              <w:rPr>
+              <w:rPr>
+                <w:rFonts w:ascii="Helvetica Neue" w:hAnsi="Helvetica Neue"/>
                 <w:b/>
                 <w:bCs/>
                 <w:szCs w:val="18"/>
-                <w:lang w:val="en-SE" w:eastAsia="en-GB"/>
+                <w:lang w:eastAsia="en-GB"/>
               </w:rPr>
             </w:pPr>
             <w:r>
               <w:rPr>
+                <w:rFonts w:ascii="Helvetica Neue" w:hAnsi="Helvetica Neue"/>
                 <w:b/>
                 <w:bCs/>
                 <w:szCs w:val="18"/>
-                <w:lang w:val="en-SE" w:eastAsia="en-GB"/>
+                <w:lang w:eastAsia="en-GB"/>
               </w:rPr>
               <w:t>48</w:t>
             </w:r>
@@ -2276,20 +2081,21 @@
           <w:p>
             <w:pPr>
               <w:pStyle w:val="Paragraphtext"/>
-              <w:spacing w:line="288" w:lineRule="auto"/>
-              <w:rPr>
+              <w:rPr>
+                <w:rFonts w:ascii="Helvetica Neue" w:hAnsi="Helvetica Neue"/>
                 <w:b/>
                 <w:bCs/>
                 <w:szCs w:val="18"/>
-                <w:lang w:val="en-SE" w:eastAsia="en-GB"/>
+                <w:lang w:eastAsia="en-GB"/>
               </w:rPr>
             </w:pPr>
             <w:r>
               <w:rPr>
+                <w:rFonts w:ascii="Helvetica Neue" w:hAnsi="Helvetica Neue"/>
                 <w:b/>
                 <w:bCs/>
                 <w:szCs w:val="18"/>
-                <w:lang w:val="en-SE" w:eastAsia="en-GB"/>
+                <w:lang w:eastAsia="en-GB"/>
               </w:rPr>
               <w:t>59</w:t>
             </w:r>
@@ -2303,22 +2109,23 @@
           <w:p>
             <w:pPr>
               <w:pStyle w:val="Paragraphtext"/>
-              <w:spacing w:line="288" w:lineRule="auto"/>
-              <w:rPr>
+              <w:rPr>
+                <w:rFonts w:ascii="Helvetica Neue" w:hAnsi="Helvetica Neue"/>
                 <w:b/>
                 <w:bCs/>
                 <w:szCs w:val="18"/>
-                <w:lang w:val="en-SE" w:eastAsia="en-GB"/>
+                <w:lang w:eastAsia="en-GB"/>
               </w:rPr>
             </w:pPr>
             <w:r>
               <w:rPr>
+                <w:rFonts w:ascii="Helvetica Neue" w:hAnsi="Helvetica Neue"/>
                 <w:b/>
                 <w:bCs/>
                 <w:szCs w:val="18"/>
-                <w:lang w:val="en-SE" w:eastAsia="en-GB"/>
-              </w:rPr>
-              <w:t>22</w:t>
+                <w:lang w:eastAsia="en-GB"/>
+              </w:rPr>
+              <w:t>50</w:t>
             </w:r>
           </w:p>
         </w:tc>
@@ -2330,35 +2137,53 @@
             <w:pPr>
               <w:pStyle w:val="Paragraphtext"/>
               <w:rPr>
+                <w:rFonts w:ascii="Helvetica Neue" w:hAnsi="Helvetica Neue"/>
                 <w:b/>
                 <w:bCs/>
                 <w:szCs w:val="18"/>
-                <w:lang w:val="en-SE" w:eastAsia="en-GB"/>
+                <w:lang w:eastAsia="en-GB"/>
               </w:rPr>
             </w:pPr>
+            <w:r>
+              <w:rPr>
+                <w:rFonts w:ascii="Helvetica Neue" w:hAnsi="Helvetica Neue"/>
+                <w:b/>
+                <w:bCs/>
+                <w:szCs w:val="18"/>
+                <w:lang w:eastAsia="en-GB"/>
+              </w:rPr>
+              <w:t>46</w:t>
+            </w:r>
           </w:p>
         </w:tc>
         <w:tc>
           <w:tcPr>
-            <w:tcW w:w="658" w:type="pct"/>
+            <w:tcW w:w="657" w:type="pct"/>
           </w:tcPr>
           <w:p>
             <w:pPr>
               <w:pStyle w:val="Paragraphtext"/>
               <w:rPr>
-                <w:b/>
-                <w:bCs/>
+                <w:rFonts w:ascii="Helvetica Neue" w:hAnsi="Helvetica Neue"/>
                 <w:szCs w:val="18"/>
-                <w:lang w:val="en-SE" w:eastAsia="en-GB"/>
+                <w:lang w:eastAsia="en-GB"/>
               </w:rPr>
             </w:pPr>
+            <w:r>
+              <w:rPr>
+                <w:rFonts w:ascii="Helvetica Neue" w:hAnsi="Helvetica Neue"/>
+                <w:szCs w:val="18"/>
+                <w:lang w:eastAsia="en-GB"/>
+              </w:rPr>
+              <w:t>374</w:t>
+            </w:r>
           </w:p>
         </w:tc>
       </w:tr>
       <w:tr>
         <w:tc>
           <w:tcPr>
-            <w:tcW w:w="676" w:type="pct"/>
+            <w:tcW w:w="675" w:type="pct"/>
             <w:hideMark/>
           </w:tcPr>
           <w:p>
@@ -2367,14 +2192,14 @@
               <w:rPr>
                 <w:rFonts w:ascii="Helvetica Neue" w:hAnsi="Helvetica Neue"/>
                 <w:szCs w:val="18"/>
-                <w:lang w:val="en-SE" w:eastAsia="en-GB"/>
+                <w:lang w:eastAsia="en-GB"/>
               </w:rPr>
             </w:pPr>
             <w:r>
               <w:rPr>
                 <w:rFonts w:ascii="Helvetica Neue" w:hAnsi="Helvetica Neue"/>
                 <w:szCs w:val="18"/>
-                <w:lang w:val="en-SE" w:eastAsia="en-GB"/>
+                <w:lang w:eastAsia="en-GB"/>
               </w:rPr>
               <w:t>GMC</w:t>
             </w:r>
@@ -2382,7 +2207,7 @@
               <w:rPr>
                 <w:rFonts w:ascii="Helvetica Neue" w:hAnsi="Helvetica Neue"/>
                 <w:szCs w:val="18"/>
-                <w:lang w:val="en-SE" w:eastAsia="en-GB"/>
+                <w:lang w:eastAsia="en-GB"/>
               </w:rPr>
               <w:t>,</w:t>
             </w:r>
@@ -2394,7 +2219,7 @@
               <w:rPr>
                 <w:rFonts w:ascii="Helvetica Neue" w:hAnsi="Helvetica Neue"/>
                 <w:szCs w:val="18"/>
-                <w:lang w:val="en-SE" w:eastAsia="en-GB"/>
+                <w:lang w:eastAsia="en-GB"/>
               </w:rPr>
             </w:pPr>
             <w:r>
@@ -2415,18 +2240,19 @@
           <w:p>
             <w:pPr>
               <w:pStyle w:val="Paragraphtext"/>
-              <w:spacing w:line="288" w:lineRule="auto"/>
-              <w:rPr>
+              <w:rPr>
+                <w:rFonts w:ascii="Helvetica Neue" w:hAnsi="Helvetica Neue"/>
                 <w:szCs w:val="18"/>
-                <w:lang w:val="en-SE" w:eastAsia="en-GB"/>
+                <w:lang w:eastAsia="en-GB"/>
               </w:rPr>
             </w:pPr>
             <w:r>
               <w:rPr>
+                <w:rFonts w:ascii="Helvetica Neue" w:hAnsi="Helvetica Neue"/>
                 <w:szCs w:val="18"/>
-                <w:lang w:val="en-SE" w:eastAsia="en-GB"/>
-              </w:rPr>
-              <w:t>4</w:t>
+                <w:lang w:eastAsia="en-GB"/>
+              </w:rPr>
+              <w:t>04</w:t>
             </w:r>
           </w:p>
         </w:tc>
@@ -2438,20 +2264,21 @@
           <w:p>
             <w:pPr>
               <w:pStyle w:val="Paragraphtext"/>
-              <w:spacing w:line="288" w:lineRule="auto"/>
-              <w:rPr>
+              <w:rPr>
+                <w:rFonts w:ascii="Helvetica Neue" w:hAnsi="Helvetica Neue"/>
                 <w:b/>
                 <w:bCs/>
                 <w:szCs w:val="18"/>
-                <w:lang w:val="en-SE" w:eastAsia="en-GB"/>
+                <w:lang w:eastAsia="en-GB"/>
               </w:rPr>
             </w:pPr>
             <w:r>
               <w:rPr>
+                <w:rFonts w:ascii="Helvetica Neue" w:hAnsi="Helvetica Neue"/>
                 <w:b/>
                 <w:bCs/>
                 <w:szCs w:val="18"/>
-                <w:lang w:val="en-SE" w:eastAsia="en-GB"/>
+                <w:lang w:eastAsia="en-GB"/>
               </w:rPr>
               <w:t>12</w:t>
             </w:r>
@@ -2465,20 +2292,21 @@
           <w:p>
             <w:pPr>
               <w:pStyle w:val="Paragraphtext"/>
-              <w:spacing w:line="288" w:lineRule="auto"/>
-              <w:rPr>
+              <w:rPr>
+                <w:rFonts w:ascii="Helvetica Neue" w:hAnsi="Helvetica Neue"/>
                 <w:b/>
                 <w:bCs/>
                 <w:szCs w:val="18"/>
-                <w:lang w:val="en-SE" w:eastAsia="en-GB"/>
+                <w:lang w:eastAsia="en-GB"/>
               </w:rPr>
             </w:pPr>
             <w:r>
               <w:rPr>
+                <w:rFonts w:ascii="Helvetica Neue" w:hAnsi="Helvetica Neue"/>
                 <w:b/>
                 <w:bCs/>
                 <w:szCs w:val="18"/>
-                <w:lang w:val="en-SE" w:eastAsia="en-GB"/>
+                <w:lang w:eastAsia="en-GB"/>
               </w:rPr>
               <w:t>33</w:t>
             </w:r>
@@ -2492,20 +2320,21 @@
           <w:p>
             <w:pPr>
               <w:pStyle w:val="Paragraphtext"/>
-              <w:spacing w:line="288" w:lineRule="auto"/>
-              <w:rPr>
+              <w:rPr>
+                <w:rFonts w:ascii="Helvetica Neue" w:hAnsi="Helvetica Neue"/>
                 <w:b/>
                 <w:bCs/>
                 <w:szCs w:val="18"/>
-                <w:lang w:val="en-SE" w:eastAsia="en-GB"/>
+                <w:lang w:eastAsia="en-GB"/>
               </w:rPr>
             </w:pPr>
             <w:r>
               <w:rPr>
+                <w:rFonts w:ascii="Helvetica Neue" w:hAnsi="Helvetica Neue"/>
                 <w:b/>
                 <w:bCs/>
                 <w:szCs w:val="18"/>
-                <w:lang w:val="en-SE" w:eastAsia="en-GB"/>
+                <w:lang w:eastAsia="en-GB"/>
               </w:rPr>
               <w:t>32</w:t>
             </w:r>
@@ -2519,22 +2348,23 @@
           <w:p>
             <w:pPr>
               <w:pStyle w:val="Paragraphtext"/>
-              <w:spacing w:line="288" w:lineRule="auto"/>
-              <w:rPr>
+              <w:rPr>
+                <w:rFonts w:ascii="Helvetica Neue" w:hAnsi="Helvetica Neue"/>
                 <w:b/>
                 <w:bCs/>
                 <w:szCs w:val="18"/>
-                <w:lang w:val="en-SE" w:eastAsia="en-GB"/>
+                <w:lang w:eastAsia="en-GB"/>
               </w:rPr>
             </w:pPr>
             <w:r>
               <w:rPr>
+                <w:rFonts w:ascii="Helvetica Neue" w:hAnsi="Helvetica Neue"/>
                 <w:b/>
                 <w:bCs/>
                 <w:szCs w:val="18"/>
-                <w:lang w:val="en-SE" w:eastAsia="en-GB"/>
-              </w:rPr>
-              <w:t>12</w:t>
+                <w:lang w:eastAsia="en-GB"/>
+              </w:rPr>
+              <w:t>30</w:t>
             </w:r>
           </w:p>
         </w:tc>
@@ -2546,18 +2376,23 @@
           <w:p>
             <w:pPr>
               <w:pStyle w:val="Paragraphtext"/>
-              <w:spacing w:line="288" w:lineRule="auto"/>
-              <w:rPr>
+              <w:rPr>
+                <w:rFonts w:ascii="Helvetica Neue" w:hAnsi="Helvetica Neue"/>
+                <w:b/>
+                <w:bCs/>
                 <w:szCs w:val="18"/>
-                <w:lang w:val="en-SE" w:eastAsia="en-GB"/>
+                <w:lang w:eastAsia="en-GB"/>
               </w:rPr>
             </w:pPr>
             <w:r>
               <w:rPr>
+                <w:rFonts w:ascii="Helvetica Neue" w:hAnsi="Helvetica Neue"/>
+                <w:b/>
+                <w:bCs/>
                 <w:szCs w:val="18"/>
-                <w:lang w:val="en-SE" w:eastAsia="en-GB"/>
-              </w:rPr>
-              <w:t>8</w:t>
+                <w:lang w:eastAsia="en-GB"/>
+              </w:rPr>
+              <w:t xml:space="preserve">21 </w:t>
             </w:r>
           </w:p>
         </w:tc>
@@ -2569,24 +2404,46 @@
             <w:pPr>
               <w:pStyle w:val="Paragraphtext"/>
               <w:rPr>
+                <w:rFonts w:ascii="Helvetica Neue" w:hAnsi="Helvetica Neue"/>
+                <w:b/>
+                <w:bCs/>
                 <w:szCs w:val="18"/>
-                <w:lang w:val="en-SE" w:eastAsia="en-GB"/>
+                <w:lang w:eastAsia="en-GB"/>
               </w:rPr>
             </w:pPr>
+            <w:r>
+              <w:rPr>
+                <w:rFonts w:ascii="Helvetica Neue" w:hAnsi="Helvetica Neue"/>
+                <w:b/>
+                <w:bCs/>
+                <w:szCs w:val="18"/>
+                <w:lang w:eastAsia="en-GB"/>
+              </w:rPr>
+              <w:t>39</w:t>
+            </w:r>
           </w:p>
         </w:tc>
         <w:tc>
           <w:tcPr>
-            <w:tcW w:w="658" w:type="pct"/>
+            <w:tcW w:w="657" w:type="pct"/>
           </w:tcPr>
           <w:p>
             <w:pPr>
               <w:pStyle w:val="Paragraphtext"/>
               <w:rPr>
+                <w:rFonts w:ascii="Helvetica Neue" w:hAnsi="Helvetica Neue"/>
                 <w:szCs w:val="18"/>
-                <w:lang w:val="en-SE" w:eastAsia="en-GB"/>
+                <w:lang w:eastAsia="en-GB"/>
               </w:rPr>
             </w:pPr>
+            <w:r>
+              <w:rPr>
+                <w:rFonts w:ascii="Helvetica Neue" w:hAnsi="Helvetica Neue"/>
+                <w:szCs w:val="18"/>
+                <w:lang w:eastAsia="en-GB"/>
+              </w:rPr>
+              <w:t>171</w:t>
+            </w:r>
           </w:p>
         </w:tc>
       </w:tr>
@@ -2596,7 +2453,7 @@
         </w:trPr>
         <w:tc>
           <w:tcPr>
-            <w:tcW w:w="676" w:type="pct"/>
+            <w:tcW w:w="675" w:type="pct"/>
             <w:hideMark/>
           </w:tcPr>
           <w:p>
@@ -2605,14 +2462,14 @@
               <w:rPr>
                 <w:rFonts w:ascii="Helvetica Neue" w:hAnsi="Helvetica Neue"/>
                 <w:szCs w:val="18"/>
-                <w:lang w:val="en-SE" w:eastAsia="en-GB"/>
+                <w:lang w:eastAsia="en-GB"/>
               </w:rPr>
             </w:pPr>
             <w:r>
               <w:rPr>
                 <w:rFonts w:ascii="Helvetica Neue" w:hAnsi="Helvetica Neue"/>
                 <w:szCs w:val="18"/>
-                <w:lang w:val="en-SE" w:eastAsia="en-GB"/>
+                <w:lang w:eastAsia="en-GB"/>
               </w:rPr>
               <w:t>CMC</w:t>
             </w:r>
@@ -2620,7 +2477,7 @@
               <w:rPr>
                 <w:rFonts w:ascii="Helvetica Neue" w:hAnsi="Helvetica Neue"/>
                 <w:szCs w:val="18"/>
-                <w:lang w:val="en-SE" w:eastAsia="en-GB"/>
+                <w:lang w:eastAsia="en-GB"/>
               </w:rPr>
               <w:t>,</w:t>
             </w:r>
@@ -2632,14 +2489,14 @@
               <w:rPr>
                 <w:rFonts w:ascii="Helvetica Neue" w:hAnsi="Helvetica Neue"/>
                 <w:szCs w:val="18"/>
-                <w:lang w:val="en-SE" w:eastAsia="en-GB"/>
+                <w:lang w:eastAsia="en-GB"/>
               </w:rPr>
             </w:pPr>
             <w:r>
               <w:rPr>
                 <w:rFonts w:ascii="Helvetica Neue" w:hAnsi="Helvetica Neue"/>
                 <w:szCs w:val="18"/>
-                <w:lang w:val="en-SE" w:eastAsia="en-GB"/>
+                <w:lang w:eastAsia="en-GB"/>
               </w:rPr>
               <w:t>Ludhiana</w:t>
             </w:r>
@@ -2653,20 +2510,21 @@
           <w:p>
             <w:pPr>
               <w:pStyle w:val="Paragraphtext"/>
-              <w:spacing w:line="288" w:lineRule="auto"/>
-              <w:rPr>
+              <w:rPr>
+                <w:rFonts w:ascii="Helvetica Neue" w:hAnsi="Helvetica Neue"/>
                 <w:b/>
                 <w:bCs/>
                 <w:szCs w:val="18"/>
-                <w:lang w:val="en-SE" w:eastAsia="en-GB"/>
+                <w:lang w:eastAsia="en-GB"/>
               </w:rPr>
             </w:pPr>
             <w:r>
               <w:rPr>
+                <w:rFonts w:ascii="Helvetica Neue" w:hAnsi="Helvetica Neue"/>
                 <w:b/>
                 <w:bCs/>
                 <w:szCs w:val="18"/>
-                <w:lang w:val="en-SE" w:eastAsia="en-GB"/>
+                <w:lang w:eastAsia="en-GB"/>
               </w:rPr>
               <w:t>12</w:t>
             </w:r>
@@ -2680,18 +2538,19 @@
           <w:p>
             <w:pPr>
               <w:pStyle w:val="Paragraphtext"/>
-              <w:spacing w:line="288" w:lineRule="auto"/>
-              <w:rPr>
+              <w:rPr>
+                <w:rFonts w:ascii="Helvetica Neue" w:hAnsi="Helvetica Neue"/>
                 <w:szCs w:val="18"/>
-                <w:lang w:val="en-SE" w:eastAsia="en-GB"/>
+                <w:lang w:eastAsia="en-GB"/>
               </w:rPr>
             </w:pPr>
             <w:r>
               <w:rPr>
+                <w:rFonts w:ascii="Helvetica Neue" w:hAnsi="Helvetica Neue"/>
                 <w:szCs w:val="18"/>
-                <w:lang w:val="en-SE" w:eastAsia="en-GB"/>
-              </w:rPr>
-              <w:t>3</w:t>
+                <w:lang w:eastAsia="en-GB"/>
+              </w:rPr>
+              <w:t>03</w:t>
             </w:r>
           </w:p>
         </w:tc>
@@ -2703,18 +2562,19 @@
           <w:p>
             <w:pPr>
               <w:pStyle w:val="Paragraphtext"/>
-              <w:spacing w:line="288" w:lineRule="auto"/>
-              <w:rPr>
+              <w:rPr>
+                <w:rFonts w:ascii="Helvetica Neue" w:hAnsi="Helvetica Neue"/>
                 <w:szCs w:val="18"/>
-                <w:lang w:val="en-SE" w:eastAsia="en-GB"/>
+                <w:lang w:eastAsia="en-GB"/>
               </w:rPr>
             </w:pPr>
             <w:r>
               <w:rPr>
+                <w:rFonts w:ascii="Helvetica Neue" w:hAnsi="Helvetica Neue"/>
                 <w:szCs w:val="18"/>
-                <w:lang w:val="en-SE" w:eastAsia="en-GB"/>
-              </w:rPr>
-              <w:t>3</w:t>
+                <w:lang w:eastAsia="en-GB"/>
+              </w:rPr>
+              <w:t>03</w:t>
             </w:r>
           </w:p>
         </w:tc>
@@ -2726,20 +2586,21 @@
           <w:p>
             <w:pPr>
               <w:pStyle w:val="Paragraphtext"/>
-              <w:spacing w:line="288" w:lineRule="auto"/>
-              <w:rPr>
+              <w:rPr>
+                <w:rFonts w:ascii="Helvetica Neue" w:hAnsi="Helvetica Neue"/>
                 <w:b/>
                 <w:bCs/>
                 <w:szCs w:val="18"/>
-                <w:lang w:val="en-SE" w:eastAsia="en-GB"/>
+                <w:lang w:eastAsia="en-GB"/>
               </w:rPr>
             </w:pPr>
             <w:r>
               <w:rPr>
+                <w:rFonts w:ascii="Helvetica Neue" w:hAnsi="Helvetica Neue"/>
                 <w:b/>
                 <w:bCs/>
                 <w:szCs w:val="18"/>
-                <w:lang w:val="en-SE" w:eastAsia="en-GB"/>
+                <w:lang w:eastAsia="en-GB"/>
               </w:rPr>
               <w:t>18</w:t>
             </w:r>
@@ -2753,20 +2614,21 @@
           <w:p>
             <w:pPr>
               <w:pStyle w:val="Paragraphtext"/>
-              <w:spacing w:line="288" w:lineRule="auto"/>
-              <w:rPr>
+              <w:rPr>
+                <w:rFonts w:ascii="Helvetica Neue" w:hAnsi="Helvetica Neue"/>
                 <w:b/>
                 <w:bCs/>
                 <w:szCs w:val="18"/>
-                <w:lang w:val="en-SE" w:eastAsia="en-GB"/>
+                <w:lang w:eastAsia="en-GB"/>
               </w:rPr>
             </w:pPr>
             <w:r>
               <w:rPr>
+                <w:rFonts w:ascii="Helvetica Neue" w:hAnsi="Helvetica Neue"/>
                 <w:b/>
                 <w:bCs/>
                 <w:szCs w:val="18"/>
-                <w:lang w:val="en-SE" w:eastAsia="en-GB"/>
+                <w:lang w:eastAsia="en-GB"/>
               </w:rPr>
               <w:t>12</w:t>
             </w:r>
@@ -2780,18 +2642,23 @@
           <w:p>
             <w:pPr>
               <w:pStyle w:val="Paragraphtext"/>
-              <w:spacing w:line="288" w:lineRule="auto"/>
-              <w:rPr>
+              <w:rPr>
+                <w:rFonts w:ascii="Helvetica Neue" w:hAnsi="Helvetica Neue"/>
+                <w:b/>
+                <w:bCs/>
                 <w:szCs w:val="18"/>
-                <w:lang w:val="en-SE" w:eastAsia="en-GB"/>
+                <w:lang w:eastAsia="en-GB"/>
               </w:rPr>
             </w:pPr>
             <w:r>
               <w:rPr>
+                <w:rFonts w:ascii="Helvetica Neue" w:hAnsi="Helvetica Neue"/>
+                <w:b/>
+                <w:bCs/>
                 <w:szCs w:val="18"/>
-                <w:lang w:val="en-SE" w:eastAsia="en-GB"/>
-              </w:rPr>
-              <w:t>6</w:t>
+                <w:lang w:eastAsia="en-GB"/>
+              </w:rPr>
+              <w:t>12</w:t>
             </w:r>
           </w:p>
         </w:tc>
@@ -2803,70 +2670,50 @@
             <w:pPr>
               <w:pStyle w:val="Paragraphtext"/>
               <w:rPr>
+                <w:rFonts w:ascii="Helvetica Neue" w:hAnsi="Helvetica Neue"/>
+                <w:b/>
+                <w:bCs/>
                 <w:szCs w:val="18"/>
-                <w:lang w:val="en-SE" w:eastAsia="en-GB"/>
+                <w:lang w:eastAsia="en-GB"/>
               </w:rPr>
             </w:pPr>
+            <w:r>
+              <w:rPr>
+                <w:rFonts w:ascii="Helvetica Neue" w:hAnsi="Helvetica Neue"/>
+                <w:b/>
+                <w:bCs/>
+                <w:szCs w:val="18"/>
+                <w:lang w:eastAsia="en-GB"/>
+              </w:rPr>
+              <w:t>12</w:t>
+            </w:r>
           </w:p>
         </w:tc>
         <w:tc>
           <w:tcPr>
-            <w:tcW w:w="658" w:type="pct"/>
+            <w:tcW w:w="657" w:type="pct"/>
           </w:tcPr>
           <w:p>
             <w:pPr>
               <w:pStyle w:val="Paragraphtext"/>
               <w:rPr>
+                <w:rFonts w:ascii="Helvetica Neue" w:hAnsi="Helvetica Neue"/>
                 <w:szCs w:val="18"/>
-                <w:lang w:val="en-SE" w:eastAsia="en-GB"/>
+                <w:lang w:eastAsia="en-GB"/>
               </w:rPr>
             </w:pPr>
+            <w:r>
+              <w:rPr>
+                <w:rFonts w:ascii="Helvetica Neue" w:hAnsi="Helvetica Neue"/>
+                <w:szCs w:val="18"/>
+                <w:lang w:eastAsia="en-GB"/>
+              </w:rPr>
+              <w:t>72</w:t>
+            </w:r>
           </w:p>
         </w:tc>
       </w:tr>
     </w:tbl>
-    <w:p>
-      <w:pPr>
-        <w:pStyle w:val="Paragraph"/>
-        <w:numPr>
-          <w:ilvl w:val="0"/>
-          <w:numId w:val="0"/>
-        </w:numPr>
-        <w:rPr>
-          <w:rFonts w:ascii="Helvetica Neue Light" w:hAnsi="Helvetica Neue Light"/>
-          <w:sz w:val="18"/>
-          <w:szCs w:val="18"/>
-          <w:lang w:val="en-US" w:eastAsia="en-GB"/>
-        </w:rPr>
-      </w:pPr>
-      <w:r>
-        <w:rPr>
-          <w:rFonts w:ascii="Helvetica Neue Light" w:hAnsi="Helvetica Neue Light"/>
-          <w:sz w:val="18"/>
-          <w:szCs w:val="18"/>
-          <w:lang w:val="en-US" w:eastAsia="en-GB"/>
-        </w:rPr>
-        <w:t xml:space="preserve">*Final numbers for </w:t>
-      </w:r>
-      <w:r>
-        <w:rPr>
-          <w:rFonts w:ascii="Helvetica Neue Light" w:hAnsi="Helvetica Neue Light"/>
-          <w:sz w:val="18"/>
-          <w:szCs w:val="18"/>
-          <w:lang w:val="en-US" w:eastAsia="en-GB"/>
-        </w:rPr>
-        <w:t>September</w:t>
-      </w:r>
-      <w:r>
-        <w:rPr>
-          <w:rFonts w:ascii="Helvetica Neue Light" w:hAnsi="Helvetica Neue Light"/>
-          <w:sz w:val="18"/>
-          <w:szCs w:val="18"/>
-          <w:lang w:val="en-US" w:eastAsia="en-GB"/>
-        </w:rPr>
-        <w:t xml:space="preserve"> are not yet in.</w:t>
-      </w:r>
-    </w:p>
     <w:p>
       <w:pPr>
         <w:pStyle w:val="Paragraph"/>
@@ -2898,56 +2745,14 @@
         <w:rPr>
           <w:rFonts w:ascii="Helvetica Neue Light" w:hAnsi="Helvetica Neue Light"/>
         </w:rPr>
-        <w:t xml:space="preserve">. We have not received updated online data from GMC because of an issue with the device used for uploading. This is concerning and we talked about how we need to enforce the availability of a device for this purpose for the CRC in our screening discussions with the sites. For </w:t>
-      </w:r>
-      <w:proofErr w:type="gramStart"/>
-      <w:r>
-        <w:rPr>
-          <w:rFonts w:ascii="Helvetica Neue Light" w:hAnsi="Helvetica Neue Light"/>
-        </w:rPr>
-        <w:t>this specific sites</w:t>
-      </w:r>
-      <w:proofErr w:type="gramEnd"/>
-      <w:r>
-        <w:rPr>
-          <w:rFonts w:ascii="Helvetica Neue Light" w:hAnsi="Helvetica Neue Light"/>
-        </w:rPr>
-        <w:t xml:space="preserve"> we also need to ensure that the device that now has been purchased is provided to the CRC. Data is however being collected on the paper </w:t>
-      </w:r>
-      <w:proofErr w:type="gramStart"/>
-      <w:r>
-        <w:rPr>
-          <w:rFonts w:ascii="Helvetica Neue Light" w:hAnsi="Helvetica Neue Light"/>
-        </w:rPr>
-        <w:t>CRFs, but</w:t>
-      </w:r>
-      <w:proofErr w:type="gramEnd"/>
-      <w:r>
-        <w:rPr>
-          <w:rFonts w:ascii="Helvetica Neue Light" w:hAnsi="Helvetica Neue Light"/>
-        </w:rPr>
-        <w:t xml:space="preserve"> not uploaded because of the device issue. Other issues that were discussed in the last meeting are now </w:t>
-      </w:r>
-      <w:proofErr w:type="gramStart"/>
-      <w:r>
-        <w:rPr>
-          <w:rFonts w:ascii="Helvetica Neue Light" w:hAnsi="Helvetica Neue Light"/>
-        </w:rPr>
-        <w:t>improving,</w:t>
-      </w:r>
-      <w:proofErr w:type="gramEnd"/>
-      <w:r>
-        <w:rPr>
-          <w:rFonts w:ascii="Helvetica Neue Light" w:hAnsi="Helvetica Neue Light"/>
-        </w:rPr>
-        <w:t xml:space="preserve"> the transfer data has been corrected and the error with the recording of GCS at HIMS is slowly improving. We also talked about the large impact of individual </w:t>
+        <w:t xml:space="preserve">. We have not received updated online data from GMC because of an issue with the device used for uploading. This is concerning and we talked about how we need to enforce the availability of a device for this purpose for the CRC in our screening discussions with the sites. For this specific sites we also need to ensure that the device that now has been purchased is provided to the CRC. Data is however being collected on the paper CRFs, but not uploaded because of the device issue. Other issues that were discussed in the last meeting are now improving, the transfer data has been corrected and the error with the recording of GCS at HIMS is slowly improving. We also talked about the large impact of individual sites with high volumes and whether we should have a maximum number of patients that each site </w:t>
       </w:r>
       <w:r>
         <w:rPr>
           <w:rFonts w:ascii="Helvetica Neue Light" w:hAnsi="Helvetica Neue Light"/>
         </w:rPr>
         <w:lastRenderedPageBreak/>
-        <w:t xml:space="preserve">sites with high volumes and whether we should have a maximum number of patients that each site can include. </w:t>
+        <w:t xml:space="preserve">can include. </w:t>
       </w:r>
       <w:r>
         <w:rPr>
@@ -9335,32 +9140,13 @@
         <w:pStyle w:val="Paragraphtext"/>
         <w:rPr>
           <w:rFonts w:ascii="Helvetica Neue Light" w:hAnsi="Helvetica Neue Light"/>
-          <w:lang w:val="en-SE"/>
         </w:rPr>
       </w:pPr>
       <w:r>
         <w:rPr>
           <w:rFonts w:ascii="Helvetica Neue Light" w:hAnsi="Helvetica Neue Light"/>
         </w:rPr>
-        <w:t xml:space="preserve">We are in the process of screening sites for the third batch. Two more sites as backup are needed. We have had screening interviews with </w:t>
-      </w:r>
-      <w:r>
-        <w:rPr>
-          <w:rFonts w:ascii="Helvetica Neue Light" w:hAnsi="Helvetica Neue Light"/>
-        </w:rPr>
-        <w:t>PGI Chandigarh</w:t>
-      </w:r>
-      <w:r>
-        <w:rPr>
-          <w:rFonts w:ascii="Helvetica Neue Light" w:hAnsi="Helvetica Neue Light"/>
-        </w:rPr>
-        <w:t xml:space="preserve"> and </w:t>
-      </w:r>
-      <w:r>
-        <w:rPr>
-          <w:rFonts w:ascii="Helvetica Neue Light" w:hAnsi="Helvetica Neue Light"/>
-        </w:rPr>
-        <w:t xml:space="preserve">Kalpana Chawla Government Medical College &amp; </w:t>
+        <w:t xml:space="preserve">We are in the process of screening sites for the third batch. Two more sites as backup are needed. We have had screening interviews with PGI Chandigarh and Kalpana Chawla Government Medical College &amp; </w:t>
       </w:r>
       <w:proofErr w:type="spellStart"/>
       <w:r>
@@ -9374,19 +9160,7 @@
         <w:rPr>
           <w:rFonts w:ascii="Helvetica Neue Light" w:hAnsi="Helvetica Neue Light"/>
         </w:rPr>
-        <w:t xml:space="preserve">. PGI </w:t>
-      </w:r>
-      <w:r>
-        <w:rPr>
-          <w:rFonts w:ascii="Helvetica Neue Light" w:hAnsi="Helvetica Neue Light"/>
-        </w:rPr>
-        <w:t>Chandigarh</w:t>
-      </w:r>
-      <w:r>
-        <w:rPr>
-          <w:rFonts w:ascii="Helvetica Neue Light" w:hAnsi="Helvetica Neue Light"/>
-        </w:rPr>
-        <w:t xml:space="preserve"> is a very large </w:t>
+        <w:t xml:space="preserve">. PGI Chandigarh is a very large </w:t>
       </w:r>
       <w:proofErr w:type="gramStart"/>
       <w:r>
@@ -9414,19 +9188,7 @@
         <w:rPr>
           <w:rFonts w:ascii="Helvetica Neue Light" w:hAnsi="Helvetica Neue Light"/>
         </w:rPr>
-        <w:t xml:space="preserve"> the resident rota to accommodate the study design. In </w:t>
-      </w:r>
-      <w:r>
-        <w:rPr>
-          <w:rFonts w:ascii="Helvetica Neue Light" w:hAnsi="Helvetica Neue Light"/>
-        </w:rPr>
-        <w:t>Pandit Bhagwat Dayal Sharma Post Graduate Institute of Medical Sciences</w:t>
-      </w:r>
-      <w:r>
-        <w:rPr>
-          <w:rFonts w:ascii="Helvetica Neue Light" w:hAnsi="Helvetica Neue Light"/>
-        </w:rPr>
-        <w:t xml:space="preserve"> more than 50% of residents are already ATLS </w:t>
+        <w:t xml:space="preserve"> the resident rota to accommodate the study design. In Pandit Bhagwat Dayal Sharma Post Graduate Institute of Medical Sciences more than 50% of residents are already ATLS </w:t>
       </w:r>
       <w:proofErr w:type="gramStart"/>
       <w:r>
@@ -9440,13 +9202,7 @@
         <w:rPr>
           <w:rFonts w:ascii="Helvetica Neue Light" w:hAnsi="Helvetica Neue Light"/>
         </w:rPr>
-        <w:t xml:space="preserve"> and they can therefore not be a site. </w:t>
-      </w:r>
-      <w:r>
-        <w:rPr>
-          <w:rFonts w:ascii="Helvetica Neue Light" w:hAnsi="Helvetica Neue Light"/>
-        </w:rPr>
-        <w:t xml:space="preserve">We are working towards ethics submission at </w:t>
+        <w:t xml:space="preserve"> and they can therefore not be a site. We are working towards ethics submission at </w:t>
       </w:r>
       <w:proofErr w:type="spellStart"/>
       <w:r>
@@ -9460,37 +9216,7 @@
         <w:rPr>
           <w:rFonts w:ascii="Helvetica Neue Light" w:hAnsi="Helvetica Neue Light"/>
         </w:rPr>
-        <w:t xml:space="preserve"> Chawla</w:t>
-      </w:r>
-      <w:r>
-        <w:rPr>
-          <w:rFonts w:ascii="Helvetica Neue Light" w:hAnsi="Helvetica Neue Light"/>
-        </w:rPr>
-        <w:t xml:space="preserve"> and </w:t>
-      </w:r>
-      <w:r>
-        <w:rPr>
-          <w:rFonts w:ascii="Helvetica Neue Light" w:hAnsi="Helvetica Neue Light"/>
-        </w:rPr>
-        <w:t>SMHS Hospital,</w:t>
-      </w:r>
-      <w:r>
-        <w:rPr>
-          <w:rFonts w:ascii="Helvetica Neue Light" w:hAnsi="Helvetica Neue Light"/>
-        </w:rPr>
-        <w:t xml:space="preserve"> </w:t>
-      </w:r>
-      <w:r>
-        <w:rPr>
-          <w:rFonts w:ascii="Helvetica Neue Light" w:hAnsi="Helvetica Neue Light"/>
-        </w:rPr>
-        <w:t>Government Medical College, Srinaga</w:t>
-      </w:r>
-      <w:r>
-        <w:rPr>
-          <w:rFonts w:ascii="Helvetica Neue Light" w:hAnsi="Helvetica Neue Light"/>
-        </w:rPr>
-        <w:t>r and we are scheduling a screening interview with Kolkata Medical College.</w:t>
+        <w:t xml:space="preserve"> Chawla and SMHS Hospital, Government Medical College, Srinagar and we are scheduling a screening interview with Kolkata Medical College.</w:t>
       </w:r>
     </w:p>
     <w:p>
@@ -10015,7 +9741,7 @@
               <v:stroke joinstyle="miter"/>
               <v:path gradientshapeok="t" o:connecttype="rect"/>
             </v:shapetype>
-            <v:shape id="Textruta 2" o:spid="_x0000_s1026" type="#_x0000_t202" alt="&quot;&quot;" style="position:absolute;margin-left:458pt;margin-top:24.65pt;width:82.2pt;height:25.75pt;z-index:251669504;visibility:visible;mso-wrap-style:square;mso-width-percent:0;mso-height-percent:0;mso-wrap-distance-left:9pt;mso-wrap-distance-top:0;mso-wrap-distance-right:9pt;mso-wrap-distance-bottom:0;mso-position-horizontal:absolute;mso-position-horizontal-relative:page;mso-position-vertical:absolute;mso-position-vertical-relative:top-margin-area;mso-width-percent:0;mso-height-percent:0;mso-width-relative:margin;mso-height-relative:margin;v-text-anchor:top" o:gfxdata="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" fillcolor="white [3201]" stroked="f" strokeweight=".5pt">
+            <v:shape id="Textruta 2" o:spid="_x0000_s1026" type="#_x0000_t202" alt="&quot;&quot;" style="position:absolute;margin-left:458pt;margin-top:24.65pt;width:82.2pt;height:25.75pt;z-index:251669504;visibility:visible;mso-wrap-style:square;mso-width-percent:0;mso-height-percent:0;mso-wrap-distance-left:9pt;mso-wrap-distance-top:0;mso-wrap-distance-right:9pt;mso-wrap-distance-bottom:0;mso-position-horizontal:absolute;mso-position-horizontal-relative:page;mso-position-vertical:absolute;mso-position-vertical-relative:top-margin-area;mso-width-percent:0;mso-height-percent:0;mso-width-relative:margin;mso-height-relative:margin;v-text-anchor:top" o:gfxdata="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" fillcolor="white [3201]" stroked="f" strokeweight=".5pt">
               <v:textbox>
                 <w:txbxContent>
                   <w:p>
@@ -10247,7 +9973,7 @@
               <v:stroke joinstyle="miter"/>
               <v:path gradientshapeok="t" o:connecttype="rect"/>
             </v:shapetype>
-            <v:shape id="_x0000_s1027" type="#_x0000_t202" alt="&quot;&quot;" style="position:absolute;margin-left:458pt;margin-top:24.65pt;width:82.2pt;height:25.75pt;z-index:251671552;visibility:visible;mso-wrap-style:square;mso-width-percent:0;mso-height-percent:0;mso-wrap-distance-left:9pt;mso-wrap-distance-top:0;mso-wrap-distance-right:9pt;mso-wrap-distance-bottom:0;mso-position-horizontal:absolute;mso-position-horizontal-relative:page;mso-position-vertical:absolute;mso-position-vertical-relative:top-margin-area;mso-width-percent:0;mso-height-percent:0;mso-width-relative:margin;mso-height-relative:margin;v-text-anchor:top" o:gfxdata="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" fillcolor="white [3201]" stroked="f" strokeweight=".5pt">
+            <v:shape id="_x0000_s1027" type="#_x0000_t202" alt="&quot;&quot;" style="position:absolute;margin-left:458pt;margin-top:24.65pt;width:82.2pt;height:25.75pt;z-index:251671552;visibility:visible;mso-wrap-style:square;mso-width-percent:0;mso-height-percent:0;mso-wrap-distance-left:9pt;mso-wrap-distance-top:0;mso-wrap-distance-right:9pt;mso-wrap-distance-bottom:0;mso-position-horizontal:absolute;mso-position-horizontal-relative:page;mso-position-vertical:absolute;mso-position-vertical-relative:top-margin-area;mso-width-percent:0;mso-height-percent:0;mso-width-relative:margin;mso-height-relative:margin;v-text-anchor:top" o:gfxdata="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" fillcolor="white [3201]" stroked="f" strokeweight=".5pt">
               <v:textbox>
                 <w:txbxContent>
                   <w:p>
@@ -13386,6 +13112,7 @@
   <w:style w:type="character" w:default="1" w:styleId="DefaultParagraphFont">
     <w:name w:val="Default Paragraph Font"/>
     <w:uiPriority w:val="1"/>
+    <w:semiHidden/>
     <w:unhideWhenUsed/>
   </w:style>
   <w:style w:type="table" w:default="1" w:styleId="TableNormal">
@@ -38890,7 +38617,7 @@
     <w:charset w:val="00"/>
     <w:family w:val="auto"/>
     <w:pitch w:val="variable"/>
-    <w:sig w:usb0="8000002F" w:usb1="4000204B" w:usb2="00000000" w:usb3="00000000" w:csb0="00000093" w:csb1="00000000"/>
+    <w:sig w:usb0="8000002F" w:usb1="5000205B" w:usb2="00000000" w:usb3="00000000" w:csb0="00000093" w:csb1="00000000"/>
   </w:font>
   <w:font w:name="Courier New">
     <w:panose1 w:val="02070309020205020404"/>
@@ -38912,7 +38639,23 @@
     <w:charset w:val="00"/>
     <w:family w:val="auto"/>
     <w:pitch w:val="variable"/>
-    <w:sig w:usb0="8000002F" w:usb1="4000204B" w:usb2="00000000" w:usb3="00000000" w:csb0="00000093" w:csb1="00000000"/>
+    <w:sig w:usb0="8000002F" w:usb1="5000205B" w:usb2="00000000" w:usb3="00000000" w:csb0="00000093" w:csb1="00000000"/>
+  </w:font>
+  <w:font w:name="SimHei">
+    <w:altName w:val="黑体"/>
+    <w:panose1 w:val="02010609060101010101"/>
+    <w:charset w:val="86"/>
+    <w:family w:val="modern"/>
+    <w:pitch w:val="fixed"/>
+    <w:sig w:usb0="800002BF" w:usb1="38CF7CFA" w:usb2="00000016" w:usb3="00000000" w:csb0="00040001" w:csb1="00000000"/>
+  </w:font>
+  <w:font w:name="SimSun">
+    <w:altName w:val="宋体"/>
+    <w:panose1 w:val="02010600030101010101"/>
+    <w:charset w:val="86"/>
+    <w:family w:val="auto"/>
+    <w:pitch w:val="variable"/>
+    <w:sig w:usb0="00000203" w:usb1="288F0000" w:usb2="00000016" w:usb3="00000000" w:csb0="00040001" w:csb1="00000000"/>
   </w:font>
   <w:font w:name="Segoe UI">
     <w:panose1 w:val="020B0502040204020203"/>
@@ -38979,6 +38722,21 @@
     <w:pitch w:val="variable"/>
     <w:sig w:usb0="20000287" w:usb1="00000003" w:usb2="00000000" w:usb3="00000000" w:csb0="0000019F" w:csb1="00000000"/>
   </w:font>
+  <w:font w:name="DengXian">
+    <w:altName w:val="等线"/>
+    <w:panose1 w:val="02010600030101010101"/>
+    <w:charset w:val="86"/>
+    <w:family w:val="auto"/>
+    <w:pitch w:val="variable"/>
+    <w:sig w:usb0="A00002BF" w:usb1="38CF7CFA" w:usb2="00000016" w:usb3="00000000" w:csb0="0004000F" w:csb1="00000000"/>
+  </w:font>
+  <w:font w:name="DengXian Light">
+    <w:panose1 w:val="02010600030101010101"/>
+    <w:charset w:val="86"/>
+    <w:family w:val="auto"/>
+    <w:pitch w:val="variable"/>
+    <w:sig w:usb0="A00002BF" w:usb1="38CF7CFA" w:usb2="00000016" w:usb3="00000000" w:csb0="0004000F" w:csb1="00000000"/>
+  </w:font>
   <w:font w:name="Aptos Display">
     <w:panose1 w:val="020B0004020202020204"/>
     <w:charset w:val="00"/>
@@ -39010,11 +38768,14 @@
     <w:rsid w:val="00302A49"/>
     <w:rsid w:val="00495617"/>
     <w:rsid w:val="004A03AE"/>
+    <w:rsid w:val="0064510C"/>
+    <w:rsid w:val="00742A90"/>
     <w:rsid w:val="007B2877"/>
     <w:rsid w:val="008E5633"/>
     <w:rsid w:val="009F7A48"/>
     <w:rsid w:val="00A96B9B"/>
     <w:rsid w:val="00D62CF1"/>
+    <w:rsid w:val="00E80336"/>
   </w:rsids>
   <m:mathPr>
     <m:mathFont m:val="Cambria Math"/>
@@ -39029,7 +38790,7 @@
     <m:intLim m:val="subSup"/>
     <m:naryLim m:val="undOvr"/>
   </m:mathPr>
-  <w:themeFontLang w:val="en-SE"/>
+  <w:themeFontLang w:val="en-SE" w:eastAsia="zh-CN"/>
   <w:clrSchemeMapping w:bg1="light1" w:t1="dark1" w:bg2="light2" w:t2="dark2" w:accent1="accent1" w:accent2="accent2" w:accent3="accent3" w:accent4="accent4" w:accent5="accent5" w:accent6="accent6" w:hyperlink="hyperlink" w:followedHyperlink="followedHyperlink"/>
   <w:decimalSymbol w:val=","/>
   <w:listSeparator w:val=","/>
@@ -39691,15 +39452,6 @@
 </file>
 
 <file path=customXml/item1.xml><?xml version="1.0" encoding="utf-8"?>
-<?mso-contentType ?>
-<FormTemplates xmlns="http://schemas.microsoft.com/sharepoint/v3/contenttype/forms">
-  <Display>DocumentLibraryForm</Display>
-  <Edit>DocumentLibraryForm</Edit>
-  <New>DocumentLibraryForm</New>
-</FormTemplates>
-</file>
-
-<file path=customXml/item2.xml><?xml version="1.0" encoding="utf-8"?>
 <ct:contentTypeSchema xmlns:ct="http://schemas.microsoft.com/office/2006/metadata/contentType" xmlns:ma="http://schemas.microsoft.com/office/2006/metadata/properties/metaAttributes" ct:_="" ma:_="" ma:contentTypeName="dokument" ma:contentTypeID="0x010100B8615BE51D60BA44B86811C5F608C49E" ma:contentTypeVersion="4" ma:contentTypeDescription="Skapa ett nytt dokument." ma:contentTypeScope="" ma:versionID="d38a2c07f4f36005f3c4f84d5a2cc146">
   <xsd:schema xmlns:xsd="http://www.w3.org/2001/XMLSchema" xmlns:xs="http://www.w3.org/2001/XMLSchema" xmlns:p="http://schemas.microsoft.com/office/2006/metadata/properties" xmlns:ns2="6843b716-3f6d-4983-a753-faa1afd2f446" targetNamespace="http://schemas.microsoft.com/office/2006/metadata/properties" ma:root="true" ma:fieldsID="9b929705adf473d8b0cc429cd00fedc4" ns2:_="">
     <xsd:import namespace="6843b716-3f6d-4983-a753-faa1afd2f446"/>
@@ -39843,7 +39595,7 @@
 </ct:contentTypeSchema>
 </file>
 
-<file path=customXml/item3.xml><?xml version="1.0" encoding="utf-8"?>
+<file path=customXml/item2.xml><?xml version="1.0" encoding="utf-8"?>
 <root xmlns="LPXML">
   <namn/>
   <titel/>
@@ -39880,25 +39632,26 @@
 </root>
 </file>
 
-<file path=customXml/item4.xml><?xml version="1.0" encoding="utf-8"?>
+<file path=customXml/item3.xml><?xml version="1.0" encoding="utf-8"?>
 <p:properties xmlns:p="http://schemas.microsoft.com/office/2006/metadata/properties" xmlns:xsi="http://www.w3.org/2001/XMLSchema-instance" xmlns:pc="http://schemas.microsoft.com/office/infopath/2007/PartnerControls">
   <documentManagement/>
 </p:properties>
 </file>
 
-<file path=customXml/item5.xml><?xml version="1.0" encoding="utf-8"?>
+<file path=customXml/item4.xml><?xml version="1.0" encoding="utf-8"?>
 <b:Sources xmlns:b="http://schemas.openxmlformats.org/officeDocument/2006/bibliography" xmlns="http://schemas.openxmlformats.org/officeDocument/2006/bibliography" SelectedStyle="\APASixthEditionOfficeOnline.xsl" StyleName="APA" Version="6"/>
 </file>
 
-<file path=customXml/itemProps1.xml><?xml version="1.0" encoding="utf-8"?>
-<ds:datastoreItem xmlns:ds="http://schemas.openxmlformats.org/officeDocument/2006/customXml" ds:itemID="{218678BF-288B-4280-B45C-4391499D32AE}">
-  <ds:schemaRefs>
-    <ds:schemaRef ds:uri="http://schemas.microsoft.com/sharepoint/v3/contenttype/forms"/>
-  </ds:schemaRefs>
-</ds:datastoreItem>
+<file path=customXml/item5.xml><?xml version="1.0" encoding="utf-8"?>
+<?mso-contentType ?>
+<FormTemplates xmlns="http://schemas.microsoft.com/sharepoint/v3/contenttype/forms">
+  <Display>DocumentLibraryForm</Display>
+  <Edit>DocumentLibraryForm</Edit>
+  <New>DocumentLibraryForm</New>
+</FormTemplates>
 </file>
 
-<file path=customXml/itemProps2.xml><?xml version="1.0" encoding="utf-8"?>
+<file path=customXml/itemProps1.xml><?xml version="1.0" encoding="utf-8"?>
 <ds:datastoreItem xmlns:ds="http://schemas.openxmlformats.org/officeDocument/2006/customXml" ds:itemID="{55639094-37F9-4D02-8B3A-2C2C67FF72D8}">
   <ds:schemaRefs>
     <ds:schemaRef ds:uri="http://schemas.microsoft.com/office/2006/metadata/contentType"/>
@@ -39916,7 +39669,7 @@
 </ds:datastoreItem>
 </file>
 
-<file path=customXml/itemProps3.xml><?xml version="1.0" encoding="utf-8"?>
+<file path=customXml/itemProps2.xml><?xml version="1.0" encoding="utf-8"?>
 <ds:datastoreItem xmlns:ds="http://schemas.openxmlformats.org/officeDocument/2006/customXml" ds:itemID="{11765DD2-CF04-4092-BB54-513ECBC8A31C}">
   <ds:schemaRefs>
     <ds:schemaRef ds:uri="LPXML"/>
@@ -39924,7 +39677,7 @@
 </ds:datastoreItem>
 </file>
 
-<file path=customXml/itemProps4.xml><?xml version="1.0" encoding="utf-8"?>
+<file path=customXml/itemProps3.xml><?xml version="1.0" encoding="utf-8"?>
 <ds:datastoreItem xmlns:ds="http://schemas.openxmlformats.org/officeDocument/2006/customXml" ds:itemID="{72478ACB-B9BA-49CC-9290-698B7F4D4F1F}">
   <ds:schemaRefs>
     <ds:schemaRef ds:uri="http://schemas.microsoft.com/office/2006/metadata/properties"/>
@@ -39933,10 +39686,18 @@
 </ds:datastoreItem>
 </file>
 
-<file path=customXml/itemProps5.xml><?xml version="1.0" encoding="utf-8"?>
+<file path=customXml/itemProps4.xml><?xml version="1.0" encoding="utf-8"?>
 <ds:datastoreItem xmlns:ds="http://schemas.openxmlformats.org/officeDocument/2006/customXml" ds:itemID="{1C138EFC-604B-4EB7-B466-5BF4ABDEF6D3}">
   <ds:schemaRefs>
     <ds:schemaRef ds:uri="http://schemas.openxmlformats.org/officeDocument/2006/bibliography"/>
   </ds:schemaRefs>
 </ds:datastoreItem>
+</file>
+
+<file path=customXml/itemProps5.xml><?xml version="1.0" encoding="utf-8"?>
+<ds:datastoreItem xmlns:ds="http://schemas.openxmlformats.org/officeDocument/2006/customXml" ds:itemID="{218678BF-288B-4280-B45C-4391499D32AE}">
+  <ds:schemaRefs>
+    <ds:schemaRef ds:uri="http://schemas.microsoft.com/sharepoint/v3/contenttype/forms"/>
+  </ds:schemaRefs>
+</ds:datastoreItem>
 </file>
</xml_diff>